<commit_message>
added inducator calculations offset. TODO add rotation offset
</commit_message>
<xml_diff>
--- a/Заметки2.docx
+++ b/Заметки2.docx
@@ -991,6 +991,11 @@
       </w:r>
     </w:p>
     <w:p>
+      <w:pPr>
+        <w:rPr>
+          <w:lang w:val="en-US"/>
+        </w:rPr>
+      </w:pPr>
       <w:r>
         <w:t>Изначально было прописано поворачивать вектор на угол конечной картинки и это работало только тогда когда я после запуска приложения не делал лишних движений.</w:t>
       </w:r>
@@ -1056,15 +1061,56 @@
       </w:pPr>
     </w:p>
     <w:p/>
+    <w:p>
+      <w:pPr>
+        <w:rPr>
+          <w:lang w:val="en-US"/>
+        </w:rPr>
+      </w:pPr>
+      <w:r>
+        <w:lastRenderedPageBreak/>
+        <w:t>МБ ПРИ СКАНИРОВАНИИ ЗАПОМИНАТЬ СМЕЩЕНИЕ И ПЛЮСОВАТЬ К ПОЗИЦИЯМ НОВЫХ КАРТИНОК ДЛЯ ПОВТОРНОГО СКАНА??</w:t>
+      </w:r>
+    </w:p>
+    <w:p>
+      <w:pPr>
+        <w:rPr>
+          <w:lang w:val="en-US"/>
+        </w:rPr>
+      </w:pPr>
+      <w:r>
+        <w:t>Есть ещё второй варик это вместо перемещения себя – вращать модель.</w:t>
+      </w:r>
+      <w:r>
+        <w:t xml:space="preserve"> </w:t>
+      </w:r>
+      <w:r>
+        <w:t xml:space="preserve">Но тогда проблема в том что </w:t>
+      </w:r>
+      <w:r>
+        <w:rPr>
+          <w:lang w:val="en-US"/>
+        </w:rPr>
+        <w:t>NavMesh</w:t>
+      </w:r>
+      <w:r>
+        <w:t xml:space="preserve"> </w:t>
+      </w:r>
+      <w:r>
+        <w:t>нельзя переместить.</w:t>
+      </w:r>
+      <w:r>
+        <w:t xml:space="preserve"> Можно конечно считать относительно другой точки но в чём тогда принципиальная разница методов.</w:t>
+      </w:r>
+    </w:p>
+    <w:p>
+      <w:r>
+        <w:t xml:space="preserve"> </w:t>
+      </w:r>
+    </w:p>
     <w:p/>
     <w:p>
       <w:r>
-        <w:t xml:space="preserve"> </w:t>
-      </w:r>
-    </w:p>
-    <w:p/>
-    <w:p>
-      <w:r>
         <w:rPr>
           <w:lang w:val="en-US"/>
         </w:rPr>
@@ -1346,6 +1392,319 @@
       </w:r>
     </w:p>
     <w:p>
+      <w:hyperlink r:id="rId18" w:history="1">
+        <w:r>
+          <w:rPr>
+            <w:rStyle w:val="a3"/>
+            <w:lang w:val="en-US"/>
+          </w:rPr>
+          <w:t>https</w:t>
+        </w:r>
+        <w:r>
+          <w:rPr>
+            <w:rStyle w:val="a3"/>
+          </w:rPr>
+          <w:t>://</w:t>
+        </w:r>
+        <w:r>
+          <w:rPr>
+            <w:rStyle w:val="a3"/>
+            <w:lang w:val="en-US"/>
+          </w:rPr>
+          <w:t>docs</w:t>
+        </w:r>
+        <w:r>
+          <w:rPr>
+            <w:rStyle w:val="a3"/>
+          </w:rPr>
+          <w:t>.</w:t>
+        </w:r>
+        <w:r>
+          <w:rPr>
+            <w:rStyle w:val="a3"/>
+            <w:lang w:val="en-US"/>
+          </w:rPr>
+          <w:t>unity</w:t>
+        </w:r>
+        <w:r>
+          <w:rPr>
+            <w:rStyle w:val="a3"/>
+          </w:rPr>
+          <w:t>3</w:t>
+        </w:r>
+        <w:r>
+          <w:rPr>
+            <w:rStyle w:val="a3"/>
+            <w:lang w:val="en-US"/>
+          </w:rPr>
+          <w:t>d</w:t>
+        </w:r>
+        <w:r>
+          <w:rPr>
+            <w:rStyle w:val="a3"/>
+          </w:rPr>
+          <w:t>.</w:t>
+        </w:r>
+        <w:r>
+          <w:rPr>
+            <w:rStyle w:val="a3"/>
+            <w:lang w:val="en-US"/>
+          </w:rPr>
+          <w:t>com</w:t>
+        </w:r>
+        <w:r>
+          <w:rPr>
+            <w:rStyle w:val="a3"/>
+          </w:rPr>
+          <w:t>/</w:t>
+        </w:r>
+        <w:r>
+          <w:rPr>
+            <w:rStyle w:val="a3"/>
+            <w:lang w:val="en-US"/>
+          </w:rPr>
+          <w:t>Packages</w:t>
+        </w:r>
+        <w:r>
+          <w:rPr>
+            <w:rStyle w:val="a3"/>
+          </w:rPr>
+          <w:t>/</w:t>
+        </w:r>
+        <w:r>
+          <w:rPr>
+            <w:rStyle w:val="a3"/>
+            <w:lang w:val="en-US"/>
+          </w:rPr>
+          <w:t>com</w:t>
+        </w:r>
+        <w:r>
+          <w:rPr>
+            <w:rStyle w:val="a3"/>
+          </w:rPr>
+          <w:t>.</w:t>
+        </w:r>
+        <w:r>
+          <w:rPr>
+            <w:rStyle w:val="a3"/>
+            <w:lang w:val="en-US"/>
+          </w:rPr>
+          <w:t>unity</w:t>
+        </w:r>
+        <w:r>
+          <w:rPr>
+            <w:rStyle w:val="a3"/>
+          </w:rPr>
+          <w:t>.</w:t>
+        </w:r>
+        <w:r>
+          <w:rPr>
+            <w:rStyle w:val="a3"/>
+            <w:lang w:val="en-US"/>
+          </w:rPr>
+          <w:t>xr</w:t>
+        </w:r>
+        <w:r>
+          <w:rPr>
+            <w:rStyle w:val="a3"/>
+          </w:rPr>
+          <w:t>.</w:t>
+        </w:r>
+        <w:r>
+          <w:rPr>
+            <w:rStyle w:val="a3"/>
+            <w:lang w:val="en-US"/>
+          </w:rPr>
+          <w:t>arfoundation</w:t>
+        </w:r>
+        <w:r>
+          <w:rPr>
+            <w:rStyle w:val="a3"/>
+          </w:rPr>
+          <w:t>@5.1/</w:t>
+        </w:r>
+        <w:r>
+          <w:rPr>
+            <w:rStyle w:val="a3"/>
+            <w:lang w:val="en-US"/>
+          </w:rPr>
+          <w:t>manual</w:t>
+        </w:r>
+        <w:r>
+          <w:rPr>
+            <w:rStyle w:val="a3"/>
+          </w:rPr>
+          <w:t>/</w:t>
+        </w:r>
+        <w:r>
+          <w:rPr>
+            <w:rStyle w:val="a3"/>
+            <w:lang w:val="en-US"/>
+          </w:rPr>
+          <w:t>features</w:t>
+        </w:r>
+        <w:r>
+          <w:rPr>
+            <w:rStyle w:val="a3"/>
+          </w:rPr>
+          <w:t>/</w:t>
+        </w:r>
+        <w:r>
+          <w:rPr>
+            <w:rStyle w:val="a3"/>
+            <w:lang w:val="en-US"/>
+          </w:rPr>
+          <w:t>image</w:t>
+        </w:r>
+        <w:r>
+          <w:rPr>
+            <w:rStyle w:val="a3"/>
+          </w:rPr>
+          <w:t>-</w:t>
+        </w:r>
+        <w:r>
+          <w:rPr>
+            <w:rStyle w:val="a3"/>
+            <w:lang w:val="en-US"/>
+          </w:rPr>
+          <w:t>tracking</w:t>
+        </w:r>
+        <w:r>
+          <w:rPr>
+            <w:rStyle w:val="a3"/>
+          </w:rPr>
+          <w:t>.</w:t>
+        </w:r>
+        <w:r>
+          <w:rPr>
+            <w:rStyle w:val="a3"/>
+            <w:lang w:val="en-US"/>
+          </w:rPr>
+          <w:t>html</w:t>
+        </w:r>
+      </w:hyperlink>
+    </w:p>
+    <w:p>
+      <w:r>
+        <w:t>https://docs.unity3d.com/Manual/StaticObjects.html</w:t>
+      </w:r>
+    </w:p>
+    <w:p>
+      <w:hyperlink r:id="rId19" w:anchor="image-tracking" w:history="1">
+        <w:r>
+          <w:rPr>
+            <w:rStyle w:val="a3"/>
+            <w:lang w:val="en-US"/>
+          </w:rPr>
+          <w:t>https</w:t>
+        </w:r>
+        <w:r>
+          <w:rPr>
+            <w:rStyle w:val="a3"/>
+          </w:rPr>
+          <w:t>://</w:t>
+        </w:r>
+        <w:r>
+          <w:rPr>
+            <w:rStyle w:val="a3"/>
+            <w:lang w:val="en-US"/>
+          </w:rPr>
+          <w:t>github</w:t>
+        </w:r>
+        <w:r>
+          <w:rPr>
+            <w:rStyle w:val="a3"/>
+          </w:rPr>
+          <w:t>.</w:t>
+        </w:r>
+        <w:r>
+          <w:rPr>
+            <w:rStyle w:val="a3"/>
+            <w:lang w:val="en-US"/>
+          </w:rPr>
+          <w:t>com</w:t>
+        </w:r>
+        <w:r>
+          <w:rPr>
+            <w:rStyle w:val="a3"/>
+          </w:rPr>
+          <w:t>/</w:t>
+        </w:r>
+        <w:r>
+          <w:rPr>
+            <w:rStyle w:val="a3"/>
+            <w:lang w:val="en-US"/>
+          </w:rPr>
+          <w:t>Unity</w:t>
+        </w:r>
+        <w:r>
+          <w:rPr>
+            <w:rStyle w:val="a3"/>
+          </w:rPr>
+          <w:t>-</w:t>
+        </w:r>
+        <w:r>
+          <w:rPr>
+            <w:rStyle w:val="a3"/>
+            <w:lang w:val="en-US"/>
+          </w:rPr>
+          <w:t>Technologies</w:t>
+        </w:r>
+        <w:r>
+          <w:rPr>
+            <w:rStyle w:val="a3"/>
+          </w:rPr>
+          <w:t>/</w:t>
+        </w:r>
+        <w:r>
+          <w:rPr>
+            <w:rStyle w:val="a3"/>
+            <w:lang w:val="en-US"/>
+          </w:rPr>
+          <w:t>arfoundation</w:t>
+        </w:r>
+        <w:r>
+          <w:rPr>
+            <w:rStyle w:val="a3"/>
+          </w:rPr>
+          <w:t>-</w:t>
+        </w:r>
+        <w:r>
+          <w:rPr>
+            <w:rStyle w:val="a3"/>
+            <w:lang w:val="en-US"/>
+          </w:rPr>
+          <w:t>samples</w:t>
+        </w:r>
+        <w:r>
+          <w:rPr>
+            <w:rStyle w:val="a3"/>
+          </w:rPr>
+          <w:t>#</w:t>
+        </w:r>
+        <w:r>
+          <w:rPr>
+            <w:rStyle w:val="a3"/>
+            <w:lang w:val="en-US"/>
+          </w:rPr>
+          <w:t>image</w:t>
+        </w:r>
+        <w:r>
+          <w:rPr>
+            <w:rStyle w:val="a3"/>
+          </w:rPr>
+          <w:t>-</w:t>
+        </w:r>
+        <w:r>
+          <w:rPr>
+            <w:rStyle w:val="a3"/>
+            <w:lang w:val="en-US"/>
+          </w:rPr>
+          <w:t>tracking</w:t>
+        </w:r>
+      </w:hyperlink>
+    </w:p>
+    <w:p>
       <w:r>
         <w:rPr>
           <w:lang w:val="en-US"/>
@@ -1434,13 +1793,13 @@
         <w:t>arfoundation</w:t>
       </w:r>
       <w:r>
-        <w:t>@5.1/</w:t>
-      </w:r>
-      <w:r>
-        <w:rPr>
-          <w:lang w:val="en-US"/>
-        </w:rPr>
-        <w:t>manual</w:t>
+        <w:t>@4.0/</w:t>
+      </w:r>
+      <w:r>
+        <w:rPr>
+          <w:lang w:val="en-US"/>
+        </w:rPr>
+        <w:t>api</w:t>
       </w:r>
       <w:r>
         <w:t>/</w:t>
@@ -1449,7 +1808,69 @@
         <w:rPr>
           <w:lang w:val="en-US"/>
         </w:rPr>
-        <w:t>features</w:t>
+        <w:t>UnityEngine</w:t>
+      </w:r>
+      <w:r>
+        <w:t>.</w:t>
+      </w:r>
+      <w:r>
+        <w:rPr>
+          <w:lang w:val="en-US"/>
+        </w:rPr>
+        <w:t>XR</w:t>
+      </w:r>
+      <w:r>
+        <w:t>.</w:t>
+      </w:r>
+      <w:r>
+        <w:rPr>
+          <w:lang w:val="en-US"/>
+        </w:rPr>
+        <w:t>ARFoundation</w:t>
+      </w:r>
+      <w:r>
+        <w:t>.</w:t>
+      </w:r>
+      <w:r>
+        <w:rPr>
+          <w:lang w:val="en-US"/>
+        </w:rPr>
+        <w:t>ARTrackedImage</w:t>
+      </w:r>
+      <w:r>
+        <w:t>.</w:t>
+      </w:r>
+      <w:r>
+        <w:rPr>
+          <w:lang w:val="en-US"/>
+        </w:rPr>
+        <w:t>html</w:t>
+      </w:r>
+    </w:p>
+    <w:p>
+      <w:r>
+        <w:rPr>
+          <w:lang w:val="en-US"/>
+        </w:rPr>
+        <w:t>https</w:t>
+      </w:r>
+      <w:r>
+        <w:t>://</w:t>
+      </w:r>
+      <w:r>
+        <w:rPr>
+          <w:lang w:val="en-US"/>
+        </w:rPr>
+        <w:t>medium</w:t>
+      </w:r>
+      <w:r>
+        <w:t>.</w:t>
+      </w:r>
+      <w:r>
+        <w:rPr>
+          <w:lang w:val="en-US"/>
+        </w:rPr>
+        <w:t>com</w:t>
       </w:r>
       <w:r>
         <w:t>/</w:t>
@@ -1458,6 +1879,42 @@
         <w:rPr>
           <w:lang w:val="en-US"/>
         </w:rPr>
+        <w:t>dscvitpune</w:t>
+      </w:r>
+      <w:r>
+        <w:t>/</w:t>
+      </w:r>
+      <w:r>
+        <w:rPr>
+          <w:lang w:val="en-US"/>
+        </w:rPr>
+        <w:t>quick</w:t>
+      </w:r>
+      <w:r>
+        <w:t>-</w:t>
+      </w:r>
+      <w:r>
+        <w:rPr>
+          <w:lang w:val="en-US"/>
+        </w:rPr>
+        <w:t>introduction</w:t>
+      </w:r>
+      <w:r>
+        <w:t>-</w:t>
+      </w:r>
+      <w:r>
+        <w:rPr>
+          <w:lang w:val="en-US"/>
+        </w:rPr>
+        <w:t>to</w:t>
+      </w:r>
+      <w:r>
+        <w:t>-</w:t>
+      </w:r>
+      <w:r>
+        <w:rPr>
+          <w:lang w:val="en-US"/>
+        </w:rPr>
         <w:t>image</w:t>
       </w:r>
       <w:r>
@@ -1470,131 +1927,135 @@
         <w:t>tracking</w:t>
       </w:r>
       <w:r>
+        <w:t>-</w:t>
+      </w:r>
+      <w:r>
+        <w:rPr>
+          <w:lang w:val="en-US"/>
+        </w:rPr>
+        <w:t>using</w:t>
+      </w:r>
+      <w:r>
+        <w:t>-</w:t>
+      </w:r>
+      <w:r>
+        <w:rPr>
+          <w:lang w:val="en-US"/>
+        </w:rPr>
+        <w:t>ar</w:t>
+      </w:r>
+      <w:r>
+        <w:t>-</w:t>
+      </w:r>
+      <w:r>
+        <w:rPr>
+          <w:lang w:val="en-US"/>
+        </w:rPr>
+        <w:t>foundation</w:t>
+      </w:r>
+      <w:r>
+        <w:t>-</w:t>
+      </w:r>
+      <w:r>
+        <w:rPr>
+          <w:lang w:val="en-US"/>
+        </w:rPr>
+        <w:t>dea</w:t>
+      </w:r>
+      <w:r>
+        <w:t>7</w:t>
+      </w:r>
+      <w:r>
+        <w:rPr>
+          <w:lang w:val="en-US"/>
+        </w:rPr>
+        <w:t>d</w:t>
+      </w:r>
+      <w:r>
+        <w:t>2</w:t>
+      </w:r>
+      <w:r>
+        <w:rPr>
+          <w:lang w:val="en-US"/>
+        </w:rPr>
+        <w:t>fbdfe</w:t>
+      </w:r>
+      <w:r>
+        <w:t>9</w:t>
+      </w:r>
+    </w:p>
+    <w:p>
+      <w:r>
+        <w:rPr>
+          <w:lang w:val="en-US"/>
+        </w:rPr>
+        <w:t>https</w:t>
+      </w:r>
+      <w:r>
+        <w:t>://</w:t>
+      </w:r>
+      <w:r>
+        <w:rPr>
+          <w:lang w:val="en-US"/>
+        </w:rPr>
+        <w:t>docs</w:t>
+      </w:r>
+      <w:r>
         <w:t>.</w:t>
       </w:r>
       <w:r>
         <w:rPr>
           <w:lang w:val="en-US"/>
         </w:rPr>
+        <w:t>unity</w:t>
+      </w:r>
+      <w:r>
+        <w:t>3</w:t>
+      </w:r>
+      <w:r>
+        <w:rPr>
+          <w:lang w:val="en-US"/>
+        </w:rPr>
+        <w:t>d</w:t>
+      </w:r>
+      <w:r>
+        <w:t>.</w:t>
+      </w:r>
+      <w:r>
+        <w:rPr>
+          <w:lang w:val="en-US"/>
+        </w:rPr>
+        <w:t>com</w:t>
+      </w:r>
+      <w:r>
+        <w:t>/</w:t>
+      </w:r>
+      <w:r>
+        <w:rPr>
+          <w:lang w:val="en-US"/>
+        </w:rPr>
+        <w:t>Manual</w:t>
+      </w:r>
+      <w:r>
+        <w:t>/</w:t>
+      </w:r>
+      <w:r>
+        <w:rPr>
+          <w:lang w:val="en-US"/>
+        </w:rPr>
+        <w:t>index</w:t>
+      </w:r>
+      <w:r>
+        <w:t>.</w:t>
+      </w:r>
+      <w:r>
+        <w:rPr>
+          <w:lang w:val="en-US"/>
+        </w:rPr>
         <w:t>html</w:t>
       </w:r>
     </w:p>
     <w:p>
-      <w:hyperlink r:id="rId18" w:anchor="image-tracking" w:history="1">
-        <w:r>
-          <w:rPr>
-            <w:rStyle w:val="a3"/>
-            <w:lang w:val="en-US"/>
-          </w:rPr>
-          <w:t>https</w:t>
-        </w:r>
-        <w:r>
-          <w:rPr>
-            <w:rStyle w:val="a3"/>
-          </w:rPr>
-          <w:t>://</w:t>
-        </w:r>
-        <w:r>
-          <w:rPr>
-            <w:rStyle w:val="a3"/>
-            <w:lang w:val="en-US"/>
-          </w:rPr>
-          <w:t>github</w:t>
-        </w:r>
-        <w:r>
-          <w:rPr>
-            <w:rStyle w:val="a3"/>
-          </w:rPr>
-          <w:t>.</w:t>
-        </w:r>
-        <w:r>
-          <w:rPr>
-            <w:rStyle w:val="a3"/>
-            <w:lang w:val="en-US"/>
-          </w:rPr>
-          <w:t>com</w:t>
-        </w:r>
-        <w:r>
-          <w:rPr>
-            <w:rStyle w:val="a3"/>
-          </w:rPr>
-          <w:t>/</w:t>
-        </w:r>
-        <w:r>
-          <w:rPr>
-            <w:rStyle w:val="a3"/>
-            <w:lang w:val="en-US"/>
-          </w:rPr>
-          <w:t>Unity</w:t>
-        </w:r>
-        <w:r>
-          <w:rPr>
-            <w:rStyle w:val="a3"/>
-          </w:rPr>
-          <w:t>-</w:t>
-        </w:r>
-        <w:r>
-          <w:rPr>
-            <w:rStyle w:val="a3"/>
-            <w:lang w:val="en-US"/>
-          </w:rPr>
-          <w:t>Technologies</w:t>
-        </w:r>
-        <w:r>
-          <w:rPr>
-            <w:rStyle w:val="a3"/>
-          </w:rPr>
-          <w:t>/</w:t>
-        </w:r>
-        <w:r>
-          <w:rPr>
-            <w:rStyle w:val="a3"/>
-            <w:lang w:val="en-US"/>
-          </w:rPr>
-          <w:t>arfoundation</w:t>
-        </w:r>
-        <w:r>
-          <w:rPr>
-            <w:rStyle w:val="a3"/>
-          </w:rPr>
-          <w:t>-</w:t>
-        </w:r>
-        <w:r>
-          <w:rPr>
-            <w:rStyle w:val="a3"/>
-            <w:lang w:val="en-US"/>
-          </w:rPr>
-          <w:t>samples</w:t>
-        </w:r>
-        <w:r>
-          <w:rPr>
-            <w:rStyle w:val="a3"/>
-          </w:rPr>
-          <w:t>#</w:t>
-        </w:r>
-        <w:r>
-          <w:rPr>
-            <w:rStyle w:val="a3"/>
-            <w:lang w:val="en-US"/>
-          </w:rPr>
-          <w:t>image</w:t>
-        </w:r>
-        <w:r>
-          <w:rPr>
-            <w:rStyle w:val="a3"/>
-          </w:rPr>
-          <w:t>-</w:t>
-        </w:r>
-        <w:r>
-          <w:rPr>
-            <w:rStyle w:val="a3"/>
-            <w:lang w:val="en-US"/>
-          </w:rPr>
-          <w:t>tracking</w:t>
-        </w:r>
-      </w:hyperlink>
-    </w:p>
-    <w:p>
       <w:r>
         <w:rPr>
           <w:lang w:val="en-US"/>
@@ -1608,7 +2069,7 @@
         <w:rPr>
           <w:lang w:val="en-US"/>
         </w:rPr>
-        <w:t>docs</w:t>
+        <w:t>www</w:t>
       </w:r>
       <w:r>
         <w:t>.</w:t>
@@ -1617,16 +2078,7 @@
         <w:rPr>
           <w:lang w:val="en-US"/>
         </w:rPr>
-        <w:t>unity</w:t>
-      </w:r>
-      <w:r>
-        <w:t>3</w:t>
-      </w:r>
-      <w:r>
-        <w:rPr>
-          <w:lang w:val="en-US"/>
-        </w:rPr>
-        <w:t>d</w:t>
+        <w:t>codeproject</w:t>
       </w:r>
       <w:r>
         <w:t>.</w:t>
@@ -1644,141 +2096,16 @@
         <w:rPr>
           <w:lang w:val="en-US"/>
         </w:rPr>
-        <w:t>Packages</w:t>
-      </w:r>
-      <w:r>
-        <w:t>/</w:t>
-      </w:r>
-      <w:r>
-        <w:rPr>
-          <w:lang w:val="en-US"/>
-        </w:rPr>
-        <w:t>com</w:t>
-      </w:r>
-      <w:r>
-        <w:t>.</w:t>
-      </w:r>
-      <w:r>
-        <w:rPr>
-          <w:lang w:val="en-US"/>
-        </w:rPr>
-        <w:t>unity</w:t>
-      </w:r>
-      <w:r>
-        <w:t>.</w:t>
-      </w:r>
-      <w:r>
-        <w:rPr>
-          <w:lang w:val="en-US"/>
-        </w:rPr>
-        <w:t>xr</w:t>
-      </w:r>
-      <w:r>
-        <w:t>.</w:t>
-      </w:r>
-      <w:r>
-        <w:rPr>
-          <w:lang w:val="en-US"/>
-        </w:rPr>
-        <w:t>arfoundation</w:t>
-      </w:r>
-      <w:r>
-        <w:t>@4.0/</w:t>
-      </w:r>
-      <w:r>
-        <w:rPr>
-          <w:lang w:val="en-US"/>
-        </w:rPr>
-        <w:t>api</w:t>
-      </w:r>
-      <w:r>
-        <w:t>/</w:t>
-      </w:r>
-      <w:r>
-        <w:rPr>
-          <w:lang w:val="en-US"/>
-        </w:rPr>
-        <w:t>UnityEngine</w:t>
-      </w:r>
-      <w:r>
-        <w:t>.</w:t>
-      </w:r>
-      <w:r>
-        <w:rPr>
-          <w:lang w:val="en-US"/>
-        </w:rPr>
-        <w:t>XR</w:t>
-      </w:r>
-      <w:r>
-        <w:t>.</w:t>
-      </w:r>
-      <w:r>
-        <w:rPr>
-          <w:lang w:val="en-US"/>
-        </w:rPr>
-        <w:t>ARFoundation</w:t>
-      </w:r>
-      <w:r>
-        <w:t>.</w:t>
-      </w:r>
-      <w:r>
-        <w:rPr>
-          <w:lang w:val="en-US"/>
-        </w:rPr>
-        <w:t>ARTrackedImage</w:t>
-      </w:r>
-      <w:r>
-        <w:t>.</w:t>
-      </w:r>
-      <w:r>
-        <w:rPr>
-          <w:lang w:val="en-US"/>
-        </w:rPr>
-        <w:t>html</w:t>
-      </w:r>
-    </w:p>
-    <w:p>
-      <w:r>
-        <w:rPr>
-          <w:lang w:val="en-US"/>
-        </w:rPr>
-        <w:t>https</w:t>
-      </w:r>
-      <w:r>
-        <w:t>://</w:t>
-      </w:r>
-      <w:r>
-        <w:rPr>
-          <w:lang w:val="en-US"/>
-        </w:rPr>
-        <w:t>medium</w:t>
-      </w:r>
-      <w:r>
-        <w:t>.</w:t>
-      </w:r>
-      <w:r>
-        <w:rPr>
-          <w:lang w:val="en-US"/>
-        </w:rPr>
-        <w:t>com</w:t>
-      </w:r>
-      <w:r>
-        <w:t>/</w:t>
-      </w:r>
-      <w:r>
-        <w:rPr>
-          <w:lang w:val="en-US"/>
-        </w:rPr>
-        <w:t>dscvitpune</w:t>
-      </w:r>
-      <w:r>
-        <w:t>/</w:t>
-      </w:r>
-      <w:r>
-        <w:rPr>
-          <w:lang w:val="en-US"/>
-        </w:rPr>
-        <w:t>quick</w:t>
+        <w:t>Articles</w:t>
+      </w:r>
+      <w:r>
+        <w:t>/1250071/</w:t>
+      </w:r>
+      <w:r>
+        <w:rPr>
+          <w:lang w:val="en-US"/>
+        </w:rPr>
+        <w:t>QR</w:t>
       </w:r>
       <w:r>
         <w:t>-</w:t>
@@ -1787,7 +2114,7 @@
         <w:rPr>
           <w:lang w:val="en-US"/>
         </w:rPr>
-        <w:t>introduction</w:t>
+        <w:t>Code</w:t>
       </w:r>
       <w:r>
         <w:t>-</w:t>
@@ -1796,7 +2123,7 @@
         <w:rPr>
           <w:lang w:val="en-US"/>
         </w:rPr>
-        <w:t>to</w:t>
+        <w:t>Encoder</w:t>
       </w:r>
       <w:r>
         <w:t>-</w:t>
@@ -1805,7 +2132,7 @@
         <w:rPr>
           <w:lang w:val="en-US"/>
         </w:rPr>
-        <w:t>image</w:t>
+        <w:t>and</w:t>
       </w:r>
       <w:r>
         <w:t>-</w:t>
@@ -1814,7 +2141,7 @@
         <w:rPr>
           <w:lang w:val="en-US"/>
         </w:rPr>
-        <w:t>tracking</w:t>
+        <w:t>Decoder</w:t>
       </w:r>
       <w:r>
         <w:t>-</w:t>
@@ -1823,7 +2150,7 @@
         <w:rPr>
           <w:lang w:val="en-US"/>
         </w:rPr>
-        <w:t>using</w:t>
+        <w:t>Csharp</w:t>
       </w:r>
       <w:r>
         <w:t>-</w:t>
@@ -1832,7 +2159,7 @@
         <w:rPr>
           <w:lang w:val="en-US"/>
         </w:rPr>
-        <w:t>ar</w:t>
+        <w:t>Class</w:t>
       </w:r>
       <w:r>
         <w:t>-</w:t>
@@ -1841,7 +2168,7 @@
         <w:rPr>
           <w:lang w:val="en-US"/>
         </w:rPr>
-        <w:t>foundation</w:t>
+        <w:t>Library</w:t>
       </w:r>
       <w:r>
         <w:t>-</w:t>
@@ -1850,228 +2177,11 @@
         <w:rPr>
           <w:lang w:val="en-US"/>
         </w:rPr>
-        <w:t>dea</w:t>
-      </w:r>
-      <w:r>
-        <w:t>7</w:t>
-      </w:r>
-      <w:r>
-        <w:rPr>
-          <w:lang w:val="en-US"/>
-        </w:rPr>
-        <w:t>d</w:t>
-      </w:r>
-      <w:r>
-        <w:t>2</w:t>
-      </w:r>
-      <w:r>
-        <w:rPr>
-          <w:lang w:val="en-US"/>
-        </w:rPr>
-        <w:t>fbdfe</w:t>
-      </w:r>
-      <w:r>
-        <w:t>9</w:t>
-      </w:r>
-    </w:p>
-    <w:p>
-      <w:r>
-        <w:rPr>
-          <w:lang w:val="en-US"/>
-        </w:rPr>
-        <w:t>https</w:t>
-      </w:r>
-      <w:r>
-        <w:t>://</w:t>
-      </w:r>
-      <w:r>
-        <w:rPr>
-          <w:lang w:val="en-US"/>
-        </w:rPr>
-        <w:t>docs</w:t>
-      </w:r>
-      <w:r>
-        <w:t>.</w:t>
-      </w:r>
-      <w:r>
-        <w:rPr>
-          <w:lang w:val="en-US"/>
-        </w:rPr>
-        <w:t>unity</w:t>
-      </w:r>
-      <w:r>
-        <w:t>3</w:t>
-      </w:r>
-      <w:r>
-        <w:rPr>
-          <w:lang w:val="en-US"/>
-        </w:rPr>
-        <w:t>d</w:t>
-      </w:r>
-      <w:r>
-        <w:t>.</w:t>
-      </w:r>
-      <w:r>
-        <w:rPr>
-          <w:lang w:val="en-US"/>
-        </w:rPr>
-        <w:t>com</w:t>
-      </w:r>
-      <w:r>
-        <w:t>/</w:t>
-      </w:r>
-      <w:r>
-        <w:rPr>
-          <w:lang w:val="en-US"/>
-        </w:rPr>
-        <w:t>Manual</w:t>
-      </w:r>
-      <w:r>
-        <w:t>/</w:t>
-      </w:r>
-      <w:r>
-        <w:rPr>
-          <w:lang w:val="en-US"/>
-        </w:rPr>
-        <w:t>index</w:t>
-      </w:r>
-      <w:r>
-        <w:t>.</w:t>
-      </w:r>
-      <w:r>
-        <w:rPr>
-          <w:lang w:val="en-US"/>
-        </w:rPr>
-        <w:t>html</w:t>
-      </w:r>
-    </w:p>
-    <w:p>
-      <w:r>
-        <w:rPr>
-          <w:lang w:val="en-US"/>
-        </w:rPr>
-        <w:t>https</w:t>
-      </w:r>
-      <w:r>
-        <w:t>://</w:t>
-      </w:r>
-      <w:r>
-        <w:rPr>
-          <w:lang w:val="en-US"/>
-        </w:rPr>
-        <w:t>www</w:t>
-      </w:r>
-      <w:r>
-        <w:t>.</w:t>
-      </w:r>
-      <w:r>
-        <w:rPr>
-          <w:lang w:val="en-US"/>
-        </w:rPr>
-        <w:t>codeproject</w:t>
-      </w:r>
-      <w:r>
-        <w:t>.</w:t>
-      </w:r>
-      <w:r>
-        <w:rPr>
-          <w:lang w:val="en-US"/>
-        </w:rPr>
-        <w:t>com</w:t>
-      </w:r>
-      <w:r>
-        <w:t>/</w:t>
-      </w:r>
-      <w:r>
-        <w:rPr>
-          <w:lang w:val="en-US"/>
-        </w:rPr>
-        <w:t>Articles</w:t>
-      </w:r>
-      <w:r>
-        <w:t>/1250071/</w:t>
-      </w:r>
-      <w:r>
-        <w:rPr>
-          <w:lang w:val="en-US"/>
-        </w:rPr>
-        <w:t>QR</w:t>
-      </w:r>
-      <w:r>
-        <w:t>-</w:t>
-      </w:r>
-      <w:r>
-        <w:rPr>
-          <w:lang w:val="en-US"/>
-        </w:rPr>
-        <w:t>Code</w:t>
-      </w:r>
-      <w:r>
-        <w:t>-</w:t>
-      </w:r>
-      <w:r>
-        <w:rPr>
-          <w:lang w:val="en-US"/>
-        </w:rPr>
-        <w:t>Encoder</w:t>
-      </w:r>
-      <w:r>
-        <w:t>-</w:t>
-      </w:r>
-      <w:r>
-        <w:rPr>
-          <w:lang w:val="en-US"/>
-        </w:rPr>
-        <w:t>and</w:t>
-      </w:r>
-      <w:r>
-        <w:t>-</w:t>
-      </w:r>
-      <w:r>
-        <w:rPr>
-          <w:lang w:val="en-US"/>
-        </w:rPr>
-        <w:t>Decoder</w:t>
-      </w:r>
-      <w:r>
-        <w:t>-</w:t>
-      </w:r>
-      <w:r>
-        <w:rPr>
-          <w:lang w:val="en-US"/>
-        </w:rPr>
-        <w:t>Csharp</w:t>
-      </w:r>
-      <w:r>
-        <w:t>-</w:t>
-      </w:r>
-      <w:r>
-        <w:rPr>
-          <w:lang w:val="en-US"/>
-        </w:rPr>
-        <w:t>Class</w:t>
-      </w:r>
-      <w:r>
-        <w:t>-</w:t>
-      </w:r>
-      <w:r>
-        <w:rPr>
-          <w:lang w:val="en-US"/>
-        </w:rPr>
-        <w:t>Library</w:t>
-      </w:r>
-      <w:r>
-        <w:t>-</w:t>
-      </w:r>
-      <w:r>
-        <w:rPr>
-          <w:lang w:val="en-US"/>
-        </w:rPr>
         <w:t>f</w:t>
       </w:r>
     </w:p>
     <w:p>
-      <w:hyperlink r:id="rId19" w:history="1">
+      <w:hyperlink r:id="rId20" w:history="1">
         <w:r>
           <w:rPr>
             <w:rStyle w:val="a3"/>
@@ -2298,6 +2408,158 @@
     <w:p/>
     <w:p/>
     <w:p>
+      <w:hyperlink r:id="rId21" w:history="1">
+        <w:r>
+          <w:rPr>
+            <w:rStyle w:val="a3"/>
+            <w:lang w:val="en-US"/>
+          </w:rPr>
+          <w:t>https</w:t>
+        </w:r>
+        <w:r>
+          <w:rPr>
+            <w:rStyle w:val="a3"/>
+          </w:rPr>
+          <w:t>://</w:t>
+        </w:r>
+        <w:r>
+          <w:rPr>
+            <w:rStyle w:val="a3"/>
+            <w:lang w:val="en-US"/>
+          </w:rPr>
+          <w:t>forum</w:t>
+        </w:r>
+        <w:r>
+          <w:rPr>
+            <w:rStyle w:val="a3"/>
+          </w:rPr>
+          <w:t>.</w:t>
+        </w:r>
+        <w:r>
+          <w:rPr>
+            <w:rStyle w:val="a3"/>
+            <w:lang w:val="en-US"/>
+          </w:rPr>
+          <w:t>unity</w:t>
+        </w:r>
+        <w:r>
+          <w:rPr>
+            <w:rStyle w:val="a3"/>
+          </w:rPr>
+          <w:t>.</w:t>
+        </w:r>
+        <w:r>
+          <w:rPr>
+            <w:rStyle w:val="a3"/>
+            <w:lang w:val="en-US"/>
+          </w:rPr>
+          <w:t>com</w:t>
+        </w:r>
+        <w:r>
+          <w:rPr>
+            <w:rStyle w:val="a3"/>
+          </w:rPr>
+          <w:t>/</w:t>
+        </w:r>
+        <w:r>
+          <w:rPr>
+            <w:rStyle w:val="a3"/>
+            <w:lang w:val="en-US"/>
+          </w:rPr>
+          <w:t>threads</w:t>
+        </w:r>
+        <w:r>
+          <w:rPr>
+            <w:rStyle w:val="a3"/>
+          </w:rPr>
+          <w:t>/</w:t>
+        </w:r>
+        <w:r>
+          <w:rPr>
+            <w:rStyle w:val="a3"/>
+            <w:lang w:val="en-US"/>
+          </w:rPr>
+          <w:t>how</w:t>
+        </w:r>
+        <w:r>
+          <w:rPr>
+            <w:rStyle w:val="a3"/>
+          </w:rPr>
+          <w:t>-</w:t>
+        </w:r>
+        <w:r>
+          <w:rPr>
+            <w:rStyle w:val="a3"/>
+            <w:lang w:val="en-US"/>
+          </w:rPr>
+          <w:t>do</w:t>
+        </w:r>
+        <w:r>
+          <w:rPr>
+            <w:rStyle w:val="a3"/>
+          </w:rPr>
+          <w:t>-</w:t>
+        </w:r>
+        <w:r>
+          <w:rPr>
+            <w:rStyle w:val="a3"/>
+            <w:lang w:val="en-US"/>
+          </w:rPr>
+          <w:t>you</w:t>
+        </w:r>
+        <w:r>
+          <w:rPr>
+            <w:rStyle w:val="a3"/>
+          </w:rPr>
+          <w:t>-</w:t>
+        </w:r>
+        <w:r>
+          <w:rPr>
+            <w:rStyle w:val="a3"/>
+            <w:lang w:val="en-US"/>
+          </w:rPr>
+          <w:t>rotate</w:t>
+        </w:r>
+        <w:r>
+          <w:rPr>
+            <w:rStyle w:val="a3"/>
+          </w:rPr>
+          <w:t>-</w:t>
+        </w:r>
+        <w:r>
+          <w:rPr>
+            <w:rStyle w:val="a3"/>
+            <w:lang w:val="en-US"/>
+          </w:rPr>
+          <w:t>a</w:t>
+        </w:r>
+        <w:r>
+          <w:rPr>
+            <w:rStyle w:val="a3"/>
+          </w:rPr>
+          <w:t>-</w:t>
+        </w:r>
+        <w:r>
+          <w:rPr>
+            <w:rStyle w:val="a3"/>
+            <w:lang w:val="en-US"/>
+          </w:rPr>
+          <w:t>vector</w:t>
+        </w:r>
+        <w:r>
+          <w:rPr>
+            <w:rStyle w:val="a3"/>
+          </w:rPr>
+          <w:t>.46764/</w:t>
+        </w:r>
+      </w:hyperlink>
+    </w:p>
+    <w:p>
+      <w:r>
+        <w:t>https://docs.unity3d.com/ScriptReference/Quaternion.html</w:t>
+      </w:r>
+    </w:p>
+    <w:p>
       <w:r>
         <w:rPr>
           <w:lang w:val="en-US"/>
@@ -2311,7 +2573,7 @@
         <w:rPr>
           <w:lang w:val="en-US"/>
         </w:rPr>
-        <w:t>forum</w:t>
+        <w:t>docs</w:t>
       </w:r>
       <w:r>
         <w:t>.</w:t>
@@ -2323,6 +2585,15 @@
         <w:t>unity</w:t>
       </w:r>
       <w:r>
+        <w:t>3</w:t>
+      </w:r>
+      <w:r>
+        <w:rPr>
+          <w:lang w:val="en-US"/>
+        </w:rPr>
+        <w:t>d</w:t>
+      </w:r>
+      <w:r>
         <w:t>.</w:t>
       </w:r>
       <w:r>
@@ -2338,7 +2609,7 @@
         <w:rPr>
           <w:lang w:val="en-US"/>
         </w:rPr>
-        <w:t>threads</w:t>
+        <w:t>ScriptReference</w:t>
       </w:r>
       <w:r>
         <w:t>/</w:t>
@@ -2347,7 +2618,7 @@
         <w:rPr>
           <w:lang w:val="en-US"/>
         </w:rPr>
-        <w:t>how</w:t>
+        <w:t>Quaternion</w:t>
       </w:r>
       <w:r>
         <w:t>-</w:t>
@@ -2356,7 +2627,52 @@
         <w:rPr>
           <w:lang w:val="en-US"/>
         </w:rPr>
-        <w:t>do</w:t>
+        <w:t>y</w:t>
+      </w:r>
+      <w:r>
+        <w:t>.</w:t>
+      </w:r>
+      <w:r>
+        <w:rPr>
+          <w:lang w:val="en-US"/>
+        </w:rPr>
+        <w:t>html</w:t>
+      </w:r>
+    </w:p>
+    <w:p>
+      <w:r>
+        <w:rPr>
+          <w:lang w:val="en-US"/>
+        </w:rPr>
+        <w:lastRenderedPageBreak/>
+        <w:t>https</w:t>
+      </w:r>
+      <w:r>
+        <w:t>://</w:t>
+      </w:r>
+      <w:r>
+        <w:rPr>
+          <w:lang w:val="en-US"/>
+        </w:rPr>
+        <w:t>vionixstudio</w:t>
+      </w:r>
+      <w:r>
+        <w:t>.</w:t>
+      </w:r>
+      <w:r>
+        <w:rPr>
+          <w:lang w:val="en-US"/>
+        </w:rPr>
+        <w:t>com</w:t>
+      </w:r>
+      <w:r>
+        <w:t>/2022/06/16/</w:t>
+      </w:r>
+      <w:r>
+        <w:rPr>
+          <w:lang w:val="en-US"/>
+        </w:rPr>
+        <w:t>unity</w:t>
       </w:r>
       <w:r>
         <w:t>-</w:t>
@@ -2365,7 +2681,7 @@
         <w:rPr>
           <w:lang w:val="en-US"/>
         </w:rPr>
-        <w:t>you</w:t>
+        <w:t>quaternion</w:t>
       </w:r>
       <w:r>
         <w:t>-</w:t>
@@ -2374,7 +2690,7 @@
         <w:rPr>
           <w:lang w:val="en-US"/>
         </w:rPr>
-        <w:t>rotate</w:t>
+        <w:t>and</w:t>
       </w:r>
       <w:r>
         <w:t>-</w:t>
@@ -2383,7 +2699,7 @@
         <w:rPr>
           <w:lang w:val="en-US"/>
         </w:rPr>
-        <w:t>a</w:t>
+        <w:t>rotation</w:t>
       </w:r>
       <w:r>
         <w:t>-</w:t>
@@ -2392,10 +2708,10 @@
         <w:rPr>
           <w:lang w:val="en-US"/>
         </w:rPr>
-        <w:t>vector</w:t>
-      </w:r>
-      <w:r>
-        <w:t>.46764/</w:t>
+        <w:t>guide</w:t>
+      </w:r>
+      <w:r>
+        <w:t>/</w:t>
       </w:r>
     </w:p>
     <w:p>
@@ -2466,7 +2782,16 @@
         <w:rPr>
           <w:lang w:val="en-US"/>
         </w:rPr>
-        <w:t>y</w:t>
+        <w:t>operator</w:t>
+      </w:r>
+      <w:r>
+        <w:t>_</w:t>
+      </w:r>
+      <w:r>
+        <w:rPr>
+          <w:lang w:val="en-US"/>
+        </w:rPr>
+        <w:t>multiply</w:t>
       </w:r>
       <w:r>
         <w:t>.</w:t>
@@ -2479,170 +2804,7 @@
       </w:r>
     </w:p>
     <w:p>
-      <w:r>
-        <w:rPr>
-          <w:lang w:val="en-US"/>
-        </w:rPr>
-        <w:t>https</w:t>
-      </w:r>
-      <w:r>
-        <w:t>://</w:t>
-      </w:r>
-      <w:r>
-        <w:rPr>
-          <w:lang w:val="en-US"/>
-        </w:rPr>
-        <w:t>vionixstudio</w:t>
-      </w:r>
-      <w:r>
-        <w:t>.</w:t>
-      </w:r>
-      <w:r>
-        <w:rPr>
-          <w:lang w:val="en-US"/>
-        </w:rPr>
-        <w:t>com</w:t>
-      </w:r>
-      <w:r>
-        <w:t>/2022/06/16/</w:t>
-      </w:r>
-      <w:r>
-        <w:rPr>
-          <w:lang w:val="en-US"/>
-        </w:rPr>
-        <w:t>unity</w:t>
-      </w:r>
-      <w:r>
-        <w:t>-</w:t>
-      </w:r>
-      <w:r>
-        <w:rPr>
-          <w:lang w:val="en-US"/>
-        </w:rPr>
-        <w:t>quaternion</w:t>
-      </w:r>
-      <w:r>
-        <w:t>-</w:t>
-      </w:r>
-      <w:r>
-        <w:rPr>
-          <w:lang w:val="en-US"/>
-        </w:rPr>
-        <w:t>and</w:t>
-      </w:r>
-      <w:r>
-        <w:t>-</w:t>
-      </w:r>
-      <w:r>
-        <w:rPr>
-          <w:lang w:val="en-US"/>
-        </w:rPr>
-        <w:t>rotation</w:t>
-      </w:r>
-      <w:r>
-        <w:t>-</w:t>
-      </w:r>
-      <w:r>
-        <w:rPr>
-          <w:lang w:val="en-US"/>
-        </w:rPr>
-        <w:t>guide</w:t>
-      </w:r>
-      <w:r>
-        <w:t>/</w:t>
-      </w:r>
-    </w:p>
-    <w:p>
-      <w:r>
-        <w:rPr>
-          <w:lang w:val="en-US"/>
-        </w:rPr>
-        <w:t>https</w:t>
-      </w:r>
-      <w:r>
-        <w:t>://</w:t>
-      </w:r>
-      <w:r>
-        <w:rPr>
-          <w:lang w:val="en-US"/>
-        </w:rPr>
-        <w:t>docs</w:t>
-      </w:r>
-      <w:r>
-        <w:t>.</w:t>
-      </w:r>
-      <w:r>
-        <w:rPr>
-          <w:lang w:val="en-US"/>
-        </w:rPr>
-        <w:t>unity</w:t>
-      </w:r>
-      <w:r>
-        <w:t>3</w:t>
-      </w:r>
-      <w:r>
-        <w:rPr>
-          <w:lang w:val="en-US"/>
-        </w:rPr>
-        <w:t>d</w:t>
-      </w:r>
-      <w:r>
-        <w:t>.</w:t>
-      </w:r>
-      <w:r>
-        <w:rPr>
-          <w:lang w:val="en-US"/>
-        </w:rPr>
-        <w:t>com</w:t>
-      </w:r>
-      <w:r>
-        <w:t>/</w:t>
-      </w:r>
-      <w:r>
-        <w:rPr>
-          <w:lang w:val="en-US"/>
-        </w:rPr>
-        <w:t>ScriptReference</w:t>
-      </w:r>
-      <w:r>
-        <w:t>/</w:t>
-      </w:r>
-      <w:r>
-        <w:rPr>
-          <w:lang w:val="en-US"/>
-        </w:rPr>
-        <w:t>Quaternion</w:t>
-      </w:r>
-      <w:r>
-        <w:t>-</w:t>
-      </w:r>
-      <w:r>
-        <w:rPr>
-          <w:lang w:val="en-US"/>
-        </w:rPr>
-        <w:t>operator</w:t>
-      </w:r>
-      <w:r>
-        <w:t>_</w:t>
-      </w:r>
-      <w:r>
-        <w:rPr>
-          <w:lang w:val="en-US"/>
-        </w:rPr>
-        <w:t>multiply</w:t>
-      </w:r>
-      <w:r>
-        <w:t>.</w:t>
-      </w:r>
-      <w:r>
-        <w:rPr>
-          <w:lang w:val="en-US"/>
-        </w:rPr>
-        <w:t>html</w:t>
-      </w:r>
-    </w:p>
-    <w:p>
-      <w:hyperlink r:id="rId20" w:history="1">
+      <w:hyperlink r:id="rId22" w:history="1">
         <w:r>
           <w:rPr>
             <w:rStyle w:val="a3"/>
@@ -2744,7 +2906,7 @@
       </w:hyperlink>
     </w:p>
     <w:p>
-      <w:hyperlink r:id="rId21" w:history="1">
+      <w:hyperlink r:id="rId23" w:history="1">
         <w:r>
           <w:rPr>
             <w:rStyle w:val="a3"/>
@@ -3017,7 +3179,7 @@
       </w:r>
     </w:p>
     <w:p>
-      <w:hyperlink r:id="rId22" w:history="1">
+      <w:hyperlink r:id="rId24" w:history="1">
         <w:r>
           <w:rPr>
             <w:rStyle w:val="a3"/>
@@ -3216,7 +3378,7 @@
           <w:lang w:val="en-US"/>
         </w:rPr>
       </w:pPr>
-      <w:hyperlink r:id="rId23" w:history="1">
+      <w:hyperlink r:id="rId25" w:history="1">
         <w:r>
           <w:rPr>
             <w:rStyle w:val="a3"/>

</xml_diff>

<commit_message>
tried to calculate new mobile rotation
</commit_message>
<xml_diff>
--- a/Заметки2.docx
+++ b/Заметки2.docx
@@ -895,25 +895,7 @@
         <w:t xml:space="preserve">30_5 </w:t>
       </w:r>
       <w:r>
-        <w:t xml:space="preserve">починил функцию. </w:t>
-      </w:r>
-      <w:r>
-        <w:t>Проблема в том что я не учитыва</w:t>
-      </w:r>
-      <w:r>
-        <w:t>л</w:t>
-      </w:r>
-      <w:r>
-        <w:t xml:space="preserve"> угол вектора при сканировании</w:t>
-      </w:r>
-      <w:r>
-        <w:t>, у</w:t>
-      </w:r>
-      <w:r>
-        <w:t>гол поворота человека</w:t>
-      </w:r>
-      <w:r>
-        <w:t xml:space="preserve">. Когда запускается приложение можно сделать несколько шагов и повернуться на определённый угол и потом увидеть картинку, посчитать её позицию, потом вектор разницы позиций сканирующего и позиции картинки. Но нельзя производить синхронизацию зная только эти параметры, при синхронизации ещё нужно учитывать то что вращается </w:t>
+        <w:t xml:space="preserve">починил функцию. Проблема в том что я не учитывал угол вектора при сканировании, угол поворота человека. Когда запускается приложение можно сделать несколько шагов и повернуться на определённый угол и потом увидеть картинку, посчитать её позицию, потом вектор разницы позиций сканирующего и позиции картинки. Но нельзя производить синхронизацию зная только эти параметры, при синхронизации ещё нужно учитывать то что вращается </w:t>
       </w:r>
       <w:r>
         <w:t>вектор</w:t>
@@ -991,11 +973,6 @@
       </w:r>
     </w:p>
     <w:p>
-      <w:pPr>
-        <w:rPr>
-          <w:lang w:val="en-US"/>
-        </w:rPr>
-      </w:pPr>
       <w:r>
         <w:t>Изначально было прописано поворачивать вектор на угол конечной картинки и это работало только тогда когда я после запуска приложения не делал лишних движений.</w:t>
       </w:r>
@@ -1062,22 +1039,12 @@
     </w:p>
     <w:p/>
     <w:p>
-      <w:pPr>
-        <w:rPr>
-          <w:lang w:val="en-US"/>
-        </w:rPr>
-      </w:pPr>
       <w:r>
         <w:lastRenderedPageBreak/>
         <w:t>МБ ПРИ СКАНИРОВАНИИ ЗАПОМИНАТЬ СМЕЩЕНИЕ И ПЛЮСОВАТЬ К ПОЗИЦИЯМ НОВЫХ КАРТИНОК ДЛЯ ПОВТОРНОГО СКАНА??</w:t>
       </w:r>
     </w:p>
     <w:p>
-      <w:pPr>
-        <w:rPr>
-          <w:lang w:val="en-US"/>
-        </w:rPr>
-      </w:pPr>
       <w:r>
         <w:t>Есть ещё второй варик это вместо перемещения себя – вращать модель.</w:t>
       </w:r>
@@ -1101,6 +1068,68 @@
       </w:r>
       <w:r>
         <w:t xml:space="preserve"> Можно конечно считать относительно другой точки но в чём тогда принципиальная разница методов.</w:t>
+      </w:r>
+    </w:p>
+    <w:p>
+      <w:r>
+        <w:t>Сейчас при просчёте положения картинки телепорт как будто бы не считается но он считается при просчёте позиции индикатора, поэтому нужно считать позицию индикатора так, как будто бы телепорта не было. Для этого сейчас запоминается вектор телепортации, нужно ещё запомнить угол.</w:t>
+      </w:r>
+      <w:r>
+        <w:t xml:space="preserve"> Для того чтобы потом при просчёте обратно вычесть эти параметры (возможно и развернуть пройденное расстояние).</w:t>
+      </w:r>
+    </w:p>
+    <w:p/>
+    <w:p>
+      <w:r>
+        <w:t>И</w:t>
+      </w:r>
+      <w:r>
+        <w:t xml:space="preserve"> </w:t>
+      </w:r>
+      <w:r>
+        <w:t>с</w:t>
+      </w:r>
+      <w:r>
+        <w:t xml:space="preserve"> </w:t>
+      </w:r>
+      <w:r>
+        <w:rPr>
+          <w:lang w:val="en-US"/>
+        </w:rPr>
+        <w:t>session</w:t>
+      </w:r>
+      <w:r>
+        <w:t xml:space="preserve"> </w:t>
+      </w:r>
+      <w:r>
+        <w:rPr>
+          <w:lang w:val="en-US"/>
+        </w:rPr>
+        <w:t>Reset</w:t>
+      </w:r>
+      <w:r>
+        <w:t xml:space="preserve"> </w:t>
+      </w:r>
+      <w:r>
+        <w:t>и</w:t>
+      </w:r>
+      <w:r>
+        <w:t xml:space="preserve"> </w:t>
+      </w:r>
+      <w:r>
+        <w:t xml:space="preserve">без него если ставить угол как угол </w:t>
+      </w:r>
+      <w:r>
+        <w:rPr>
+          <w:lang w:val="en-US"/>
+        </w:rPr>
+        <w:t>QR</w:t>
+      </w:r>
+      <w:r>
+        <w:t xml:space="preserve"> </w:t>
+      </w:r>
+      <w:r>
+        <w:t>кода, угол телефона ставится правильно при телепорте, почему.</w:t>
       </w:r>
     </w:p>
     <w:p>
@@ -2644,7 +2673,6 @@
         <w:rPr>
           <w:lang w:val="en-US"/>
         </w:rPr>
-        <w:lastRenderedPageBreak/>
         <w:t>https</w:t>
       </w:r>
       <w:r>
@@ -3007,7 +3035,16 @@
         </w:r>
       </w:hyperlink>
     </w:p>
-    <w:p/>
+    <w:p>
+      <w:pPr>
+        <w:rPr>
+          <w:lang w:val="en-US"/>
+        </w:rPr>
+      </w:pPr>
+      <w:r>
+        <w:t>https://youtu.be/zc8b2Jo7mno</w:t>
+      </w:r>
+    </w:p>
     <w:p/>
     <w:p>
       <w:r>

</xml_diff>

<commit_message>
somehow it works when i spawn in absolute zero and dont move
</commit_message>
<xml_diff>
--- a/Заметки2.docx
+++ b/Заметки2.docx
@@ -1132,10 +1132,34 @@
         <w:t>кода, угол телефона ставится правильно при телепорте, почему.</w:t>
       </w:r>
     </w:p>
-    <w:p>
+    <w:p/>
+    <w:p>
+      <w:r>
+        <w:t>Надо жедаьб подругому . Надо при телепорте сохранить точку а потом посчитать перемещение от этой точки, повернуть обратно на вектор на который повернулись при телепорте и отложить его от точки где был проинициарован телепорт</w:t>
+      </w:r>
+      <w:r>
+        <w:t xml:space="preserve"> или попробовать переместить </w:t>
+      </w:r>
+      <w:r>
+        <w:rPr>
+          <w:lang w:val="en-US"/>
+        </w:rPr>
+        <w:t>AR</w:t>
+      </w:r>
       <w:r>
         <w:t xml:space="preserve"> </w:t>
       </w:r>
+      <w:r>
+        <w:rPr>
+          <w:lang w:val="en-US"/>
+        </w:rPr>
+        <w:t>Camera</w:t>
+      </w:r>
+    </w:p>
+    <w:p>
+      <w:r>
+        <w:t xml:space="preserve"> </w:t>
+      </w:r>
     </w:p>
     <w:p/>
     <w:p>
@@ -2089,6 +2113,7 @@
         <w:rPr>
           <w:lang w:val="en-US"/>
         </w:rPr>
+        <w:lastRenderedPageBreak/>
         <w:t>https</w:t>
       </w:r>
       <w:r>
@@ -3036,11 +3061,6 @@
       </w:hyperlink>
     </w:p>
     <w:p>
-      <w:pPr>
-        <w:rPr>
-          <w:lang w:val="en-US"/>
-        </w:rPr>
-      </w:pPr>
       <w:r>
         <w:t>https://youtu.be/zc8b2Jo7mno</w:t>
       </w:r>

</xml_diff>

<commit_message>
works but no optimization no scan second qr and with session reset
</commit_message>
<xml_diff>
--- a/Заметки2.docx
+++ b/Заметки2.docx
@@ -1158,294 +1158,253 @@
     </w:p>
     <w:p>
       <w:r>
+        <w:t>Почему то сейчас все представления оказались неверными. 31_05 1 коммит. Если телепортируюсь на 6245</w:t>
+      </w:r>
+      <w:r>
+        <w:rPr>
+          <w:lang w:val="en-US"/>
+        </w:rPr>
+        <w:t>corner</w:t>
+      </w:r>
+      <w:r>
         <w:t xml:space="preserve"> </w:t>
       </w:r>
+      <w:r>
+        <w:t>то новые картинки определяет с новыми координатами.</w:t>
+      </w:r>
+      <w:r>
+        <w:t xml:space="preserve"> И </w:t>
+      </w:r>
+      <w:r>
+        <w:t xml:space="preserve">примерно </w:t>
+      </w:r>
+      <w:r>
+        <w:t xml:space="preserve">правильно показывает расстояние до картинок </w:t>
+      </w:r>
+      <w:r>
+        <w:t>н</w:t>
+      </w:r>
+      <w:r>
+        <w:t>о</w:t>
+      </w:r>
+      <w:r>
+        <w:t xml:space="preserve"> иногда</w:t>
+      </w:r>
+      <w:r>
+        <w:t xml:space="preserve"> при отдалении уменьшается расстояние.</w:t>
+      </w:r>
+      <w:r>
+        <w:t xml:space="preserve"> </w:t>
+      </w:r>
+    </w:p>
+    <w:p>
+      <w:r>
+        <w:t>А нет всё правильно я думал вчера. Секрет кроется тут</w:t>
+      </w:r>
+      <w:r>
+        <w:br/>
+      </w:r>
+      <w:r>
+        <w:rPr>
+          <w:noProof/>
+        </w:rPr>
+        <w:drawing>
+          <wp:inline distT="0" distB="0" distL="0" distR="0" wp14:anchorId="26584902" wp14:editId="39B71E3E">
+            <wp:extent cx="9251950" cy="979170"/>
+            <wp:effectExtent l="0" t="0" r="6350" b="0"/>
+            <wp:docPr id="1923905941" name="Рисунок 1"/>
+            <wp:cNvGraphicFramePr>
+              <a:graphicFrameLocks xmlns:a="http://schemas.openxmlformats.org/drawingml/2006/main" noChangeAspect="1"/>
+            </wp:cNvGraphicFramePr>
+            <a:graphic xmlns:a="http://schemas.openxmlformats.org/drawingml/2006/main">
+              <a:graphicData uri="http://schemas.openxmlformats.org/drawingml/2006/picture">
+                <pic:pic xmlns:pic="http://schemas.openxmlformats.org/drawingml/2006/picture">
+                  <pic:nvPicPr>
+                    <pic:cNvPr id="1923905941" name=""/>
+                    <pic:cNvPicPr/>
+                  </pic:nvPicPr>
+                  <pic:blipFill>
+                    <a:blip r:embed="rId18"/>
+                    <a:stretch>
+                      <a:fillRect/>
+                    </a:stretch>
+                  </pic:blipFill>
+                  <pic:spPr>
+                    <a:xfrm>
+                      <a:off x="0" y="0"/>
+                      <a:ext cx="9251950" cy="979170"/>
+                    </a:xfrm>
+                    <a:prstGeom prst="rect">
+                      <a:avLst/>
+                    </a:prstGeom>
+                  </pic:spPr>
+                </pic:pic>
+              </a:graphicData>
+            </a:graphic>
+          </wp:inline>
+        </w:drawing>
+      </w:r>
+    </w:p>
+    <w:p>
+      <w:r>
+        <w:t xml:space="preserve">Тут мы трансформируем сам </w:t>
+      </w:r>
+      <w:r>
+        <w:rPr>
+          <w:lang w:val="en-US"/>
+        </w:rPr>
+        <w:t>trackedImage</w:t>
+      </w:r>
+      <w:r>
+        <w:t xml:space="preserve"> </w:t>
+      </w:r>
+      <w:r>
+        <w:t>и смещаем его</w:t>
+      </w:r>
+      <w:r>
+        <w:t>.</w:t>
+      </w:r>
+    </w:p>
+    <w:p>
+      <w:r>
+        <w:lastRenderedPageBreak/>
+        <w:t>Ура товарищи если переместить нужны объект (один из тех что ниже) то новая позиция картинки определяется нормально.</w:t>
+      </w:r>
+      <w:r>
+        <w:br/>
+      </w:r>
+      <w:r>
+        <w:rPr>
+          <w:noProof/>
+        </w:rPr>
+        <w:drawing>
+          <wp:inline distT="0" distB="0" distL="0" distR="0" wp14:anchorId="45C73478" wp14:editId="28174AA4">
+            <wp:extent cx="9251950" cy="3138805"/>
+            <wp:effectExtent l="0" t="0" r="6350" b="4445"/>
+            <wp:docPr id="1587324862" name="Рисунок 1"/>
+            <wp:cNvGraphicFramePr>
+              <a:graphicFrameLocks xmlns:a="http://schemas.openxmlformats.org/drawingml/2006/main" noChangeAspect="1"/>
+            </wp:cNvGraphicFramePr>
+            <a:graphic xmlns:a="http://schemas.openxmlformats.org/drawingml/2006/main">
+              <a:graphicData uri="http://schemas.openxmlformats.org/drawingml/2006/picture">
+                <pic:pic xmlns:pic="http://schemas.openxmlformats.org/drawingml/2006/picture">
+                  <pic:nvPicPr>
+                    <pic:cNvPr id="1587324862" name=""/>
+                    <pic:cNvPicPr/>
+                  </pic:nvPicPr>
+                  <pic:blipFill>
+                    <a:blip r:embed="rId19"/>
+                    <a:stretch>
+                      <a:fillRect/>
+                    </a:stretch>
+                  </pic:blipFill>
+                  <pic:spPr>
+                    <a:xfrm>
+                      <a:off x="0" y="0"/>
+                      <a:ext cx="9251950" cy="3138805"/>
+                    </a:xfrm>
+                    <a:prstGeom prst="rect">
+                      <a:avLst/>
+                    </a:prstGeom>
+                  </pic:spPr>
+                </pic:pic>
+              </a:graphicData>
+            </a:graphic>
+          </wp:inline>
+        </w:drawing>
+      </w:r>
     </w:p>
     <w:p/>
     <w:p>
       <w:r>
-        <w:rPr>
-          <w:lang w:val="en-US"/>
-        </w:rPr>
-        <w:t>https</w:t>
-      </w:r>
-      <w:r>
-        <w:t>://</w:t>
-      </w:r>
-      <w:r>
-        <w:rPr>
-          <w:lang w:val="en-US"/>
-        </w:rPr>
-        <w:t>github</w:t>
+        <w:t>Но возникает новая проблема. Он в цикле перебирает несколько картинок и перемещается к рандомной.</w:t>
+      </w:r>
+      <w:r>
+        <w:t xml:space="preserve"> Единственное что немного косовато определяет центр картинки.</w:t>
+      </w:r>
+    </w:p>
+    <w:p>
+      <w:r>
+        <w:t>Поставил переход на последнюю и ура ура ура всё работает вроде.</w:t>
+      </w:r>
+      <w:r>
+        <w:t xml:space="preserve"> Но вроде есть проблема. Если я наведу на одну картинку потом на другую по </w:t>
+      </w:r>
+      <w:r>
+        <w:rPr>
+          <w:lang w:val="en-US"/>
+        </w:rPr>
+        <w:t>LastUpdated</w:t>
+      </w:r>
+      <w:r>
+        <w:t xml:space="preserve"> </w:t>
+      </w:r>
+      <w:r>
+        <w:t xml:space="preserve">как в программе будет только вторая и нельзя будет перейти на первую хотя мы можем даже не видеть первую картинку она всё равно будет делать </w:t>
+      </w:r>
+      <w:r>
+        <w:rPr>
+          <w:lang w:val="en-US"/>
+        </w:rPr>
+        <w:t>update</w:t>
       </w:r>
       <w:r>
         <w:t>.</w:t>
       </w:r>
       <w:r>
-        <w:rPr>
-          <w:lang w:val="en-US"/>
-        </w:rPr>
-        <w:t>com</w:t>
-      </w:r>
-      <w:r>
-        <w:t>/</w:t>
-      </w:r>
-      <w:r>
-        <w:rPr>
-          <w:lang w:val="en-US"/>
-        </w:rPr>
-        <w:t>Unity</w:t>
-      </w:r>
-      <w:r>
-        <w:t>-</w:t>
-      </w:r>
-      <w:r>
-        <w:rPr>
-          <w:lang w:val="en-US"/>
-        </w:rPr>
-        <w:t>Technologies</w:t>
-      </w:r>
-      <w:r>
-        <w:t>/</w:t>
-      </w:r>
-      <w:r>
-        <w:rPr>
-          <w:lang w:val="en-US"/>
-        </w:rPr>
-        <w:t>arfoundation</w:t>
-      </w:r>
-      <w:r>
-        <w:t>-</w:t>
-      </w:r>
-      <w:r>
-        <w:rPr>
-          <w:lang w:val="en-US"/>
-        </w:rPr>
-        <w:t>samples</w:t>
-      </w:r>
-      <w:r>
-        <w:t>/</w:t>
-      </w:r>
-      <w:r>
-        <w:rPr>
-          <w:lang w:val="en-US"/>
-        </w:rPr>
-        <w:t>issues</w:t>
-      </w:r>
-      <w:r>
-        <w:t>/990</w:t>
-      </w:r>
-    </w:p>
-    <w:p>
-      <w:r>
-        <w:rPr>
-          <w:lang w:val="en-US"/>
-        </w:rPr>
-        <w:t>https</w:t>
-      </w:r>
-      <w:r>
-        <w:t>://</w:t>
-      </w:r>
-      <w:r>
-        <w:rPr>
-          <w:lang w:val="en-US"/>
-        </w:rPr>
-        <w:t>github</w:t>
-      </w:r>
-      <w:r>
-        <w:t>.</w:t>
-      </w:r>
-      <w:r>
-        <w:rPr>
-          <w:lang w:val="en-US"/>
-        </w:rPr>
-        <w:t>com</w:t>
-      </w:r>
-      <w:r>
-        <w:t>/</w:t>
-      </w:r>
-      <w:r>
-        <w:rPr>
-          <w:lang w:val="en-US"/>
-        </w:rPr>
-        <w:t>Unity</w:t>
-      </w:r>
-      <w:r>
-        <w:t>-</w:t>
-      </w:r>
-      <w:r>
-        <w:rPr>
-          <w:lang w:val="en-US"/>
-        </w:rPr>
-        <w:t>Technologies</w:t>
-      </w:r>
-      <w:r>
-        <w:t>/</w:t>
-      </w:r>
-      <w:r>
-        <w:rPr>
-          <w:lang w:val="en-US"/>
-        </w:rPr>
-        <w:t>arfoundation</w:t>
-      </w:r>
-      <w:r>
-        <w:t>-</w:t>
-      </w:r>
-      <w:r>
-        <w:rPr>
-          <w:lang w:val="en-US"/>
-        </w:rPr>
-        <w:t>samples</w:t>
-      </w:r>
-      <w:r>
-        <w:t>/</w:t>
-      </w:r>
-      <w:r>
-        <w:rPr>
-          <w:lang w:val="en-US"/>
-        </w:rPr>
-        <w:t>issues</w:t>
-      </w:r>
-      <w:r>
-        <w:t>/119</w:t>
-      </w:r>
-    </w:p>
-    <w:p>
-      <w:r>
-        <w:rPr>
-          <w:lang w:val="en-US"/>
-        </w:rPr>
-        <w:t>https</w:t>
-      </w:r>
-      <w:r>
-        <w:t>://</w:t>
-      </w:r>
-      <w:r>
-        <w:rPr>
-          <w:lang w:val="en-US"/>
-        </w:rPr>
-        <w:t>answers</w:t>
-      </w:r>
-      <w:r>
-        <w:t>.</w:t>
-      </w:r>
-      <w:r>
-        <w:rPr>
-          <w:lang w:val="en-US"/>
-        </w:rPr>
-        <w:t>unity</w:t>
-      </w:r>
-      <w:r>
-        <w:t>.</w:t>
-      </w:r>
-      <w:r>
-        <w:rPr>
-          <w:lang w:val="en-US"/>
-        </w:rPr>
-        <w:t>com</w:t>
-      </w:r>
-      <w:r>
-        <w:t>/</w:t>
-      </w:r>
-      <w:r>
-        <w:rPr>
-          <w:lang w:val="en-US"/>
-        </w:rPr>
-        <w:t>questions</w:t>
-      </w:r>
-      <w:r>
-        <w:t>/140273/</w:t>
-      </w:r>
-      <w:r>
-        <w:rPr>
-          <w:lang w:val="en-US"/>
-        </w:rPr>
-        <w:t>how</w:t>
-      </w:r>
-      <w:r>
-        <w:t>-</w:t>
-      </w:r>
-      <w:r>
-        <w:rPr>
-          <w:lang w:val="en-US"/>
-        </w:rPr>
-        <w:t>to</w:t>
-      </w:r>
-      <w:r>
-        <w:t>-</w:t>
-      </w:r>
-      <w:r>
-        <w:rPr>
-          <w:lang w:val="en-US"/>
-        </w:rPr>
-        <w:t>get</w:t>
-      </w:r>
-      <w:r>
-        <w:t>-</w:t>
-      </w:r>
-      <w:r>
-        <w:rPr>
-          <w:lang w:val="en-US"/>
-        </w:rPr>
-        <w:t>current</w:t>
-      </w:r>
-      <w:r>
-        <w:t>-</w:t>
-      </w:r>
-      <w:r>
-        <w:rPr>
-          <w:lang w:val="en-US"/>
-        </w:rPr>
-        <w:t>camera</w:t>
-      </w:r>
-      <w:r>
-        <w:t>-</w:t>
-      </w:r>
-      <w:r>
-        <w:rPr>
-          <w:lang w:val="en-US"/>
-        </w:rPr>
-        <w:t>coordinates</w:t>
-      </w:r>
-      <w:r>
-        <w:t>-</w:t>
-      </w:r>
-      <w:r>
-        <w:rPr>
-          <w:lang w:val="en-US"/>
-        </w:rPr>
-        <w:t>in</w:t>
-      </w:r>
-      <w:r>
-        <w:t>-</w:t>
-      </w:r>
-      <w:r>
-        <w:rPr>
-          <w:lang w:val="en-US"/>
-        </w:rPr>
-        <w:t>a</w:t>
-      </w:r>
-      <w:r>
-        <w:t>-</w:t>
-      </w:r>
-      <w:r>
-        <w:rPr>
-          <w:lang w:val="en-US"/>
-        </w:rPr>
-        <w:t>script</w:t>
-      </w:r>
-      <w:r>
-        <w:t>.</w:t>
-      </w:r>
-      <w:r>
-        <w:rPr>
-          <w:lang w:val="en-US"/>
-        </w:rPr>
-        <w:t>html</w:t>
-      </w:r>
-    </w:p>
-    <w:p>
-      <w:hyperlink r:id="rId18" w:history="1">
+        <w:t xml:space="preserve"> </w:t>
+      </w:r>
+      <w:r>
+        <w:t>Но при этом новые картинки делаются ласт андейтед.</w:t>
+      </w:r>
+      <w:r>
+        <w:t xml:space="preserve"> А из старых берётся первая отсканированная.</w:t>
+      </w:r>
+      <w:r>
+        <w:t xml:space="preserve"> При этом после телепорта старые картинки можно вновь отсканировать.</w:t>
+      </w:r>
+      <w:r>
+        <w:t xml:space="preserve"> Дело в том, что </w:t>
+      </w:r>
+      <w:r>
+        <w:rPr>
+          <w:lang w:val="en-US"/>
+        </w:rPr>
+        <w:t>session</w:t>
+      </w:r>
+      <w:r>
+        <w:t xml:space="preserve"> </w:t>
+      </w:r>
+      <w:r>
+        <w:rPr>
+          <w:lang w:val="en-US"/>
+        </w:rPr>
+        <w:t>reset</w:t>
+      </w:r>
+      <w:r>
+        <w:t xml:space="preserve"> </w:t>
+      </w:r>
+      <w:r>
+        <w:t xml:space="preserve">удаляет старые </w:t>
+      </w:r>
+      <w:r>
+        <w:rPr>
+          <w:lang w:val="en-US"/>
+        </w:rPr>
+        <w:t>tackables</w:t>
+      </w:r>
+      <w:r>
+        <w:t xml:space="preserve"> </w:t>
+      </w:r>
+      <w:r>
+        <w:t>после телепорта.</w:t>
+      </w:r>
+      <w:r>
+        <w:t xml:space="preserve"> Поэтому их можно вновь отсканировать.</w:t>
+      </w:r>
+    </w:p>
+    <w:p>
+      <w:hyperlink r:id="rId20" w:history="1">
         <w:r>
           <w:rPr>
             <w:rStyle w:val="a3"/>
@@ -1574,7 +1533,7 @@
           <w:rPr>
             <w:rStyle w:val="a3"/>
           </w:rPr>
-          <w:t>@5.1/</w:t>
+          <w:t>%404.1/</w:t>
         </w:r>
         <w:r>
           <w:rPr>
@@ -1594,13 +1553,13 @@
             <w:rStyle w:val="a3"/>
             <w:lang w:val="en-US"/>
           </w:rPr>
-          <w:t>features</w:t>
-        </w:r>
-        <w:r>
-          <w:rPr>
-            <w:rStyle w:val="a3"/>
-          </w:rPr>
-          <w:t>/</w:t>
+          <w:t>tracked</w:t>
+        </w:r>
+        <w:r>
+          <w:rPr>
+            <w:rStyle w:val="a3"/>
+          </w:rPr>
+          <w:t>-</w:t>
         </w:r>
         <w:r>
           <w:rPr>
@@ -1620,7 +1579,7 @@
             <w:rStyle w:val="a3"/>
             <w:lang w:val="en-US"/>
           </w:rPr>
-          <w:t>tracking</w:t>
+          <w:t>manager</w:t>
         </w:r>
         <w:r>
           <w:rPr>
@@ -1638,477 +1597,28 @@
       </w:hyperlink>
     </w:p>
     <w:p>
-      <w:r>
-        <w:t>https://docs.unity3d.com/Manual/StaticObjects.html</w:t>
-      </w:r>
-    </w:p>
-    <w:p>
-      <w:hyperlink r:id="rId19" w:anchor="image-tracking" w:history="1">
-        <w:r>
-          <w:rPr>
-            <w:rStyle w:val="a3"/>
-            <w:lang w:val="en-US"/>
-          </w:rPr>
-          <w:t>https</w:t>
-        </w:r>
-        <w:r>
-          <w:rPr>
-            <w:rStyle w:val="a3"/>
-          </w:rPr>
-          <w:t>://</w:t>
-        </w:r>
-        <w:r>
-          <w:rPr>
-            <w:rStyle w:val="a3"/>
-            <w:lang w:val="en-US"/>
-          </w:rPr>
-          <w:t>github</w:t>
-        </w:r>
-        <w:r>
-          <w:rPr>
-            <w:rStyle w:val="a3"/>
-          </w:rPr>
-          <w:t>.</w:t>
-        </w:r>
-        <w:r>
-          <w:rPr>
-            <w:rStyle w:val="a3"/>
-            <w:lang w:val="en-US"/>
-          </w:rPr>
-          <w:t>com</w:t>
-        </w:r>
-        <w:r>
-          <w:rPr>
-            <w:rStyle w:val="a3"/>
-          </w:rPr>
-          <w:t>/</w:t>
-        </w:r>
-        <w:r>
-          <w:rPr>
-            <w:rStyle w:val="a3"/>
-            <w:lang w:val="en-US"/>
-          </w:rPr>
-          <w:t>Unity</w:t>
-        </w:r>
-        <w:r>
-          <w:rPr>
-            <w:rStyle w:val="a3"/>
-          </w:rPr>
-          <w:t>-</w:t>
-        </w:r>
-        <w:r>
-          <w:rPr>
-            <w:rStyle w:val="a3"/>
-            <w:lang w:val="en-US"/>
-          </w:rPr>
-          <w:t>Technologies</w:t>
-        </w:r>
-        <w:r>
-          <w:rPr>
-            <w:rStyle w:val="a3"/>
-          </w:rPr>
-          <w:t>/</w:t>
-        </w:r>
-        <w:r>
-          <w:rPr>
-            <w:rStyle w:val="a3"/>
-            <w:lang w:val="en-US"/>
-          </w:rPr>
-          <w:t>arfoundation</w:t>
-        </w:r>
-        <w:r>
-          <w:rPr>
-            <w:rStyle w:val="a3"/>
-          </w:rPr>
-          <w:t>-</w:t>
-        </w:r>
-        <w:r>
-          <w:rPr>
-            <w:rStyle w:val="a3"/>
-            <w:lang w:val="en-US"/>
-          </w:rPr>
-          <w:t>samples</w:t>
-        </w:r>
-        <w:r>
-          <w:rPr>
-            <w:rStyle w:val="a3"/>
-          </w:rPr>
-          <w:t>#</w:t>
-        </w:r>
-        <w:r>
-          <w:rPr>
-            <w:rStyle w:val="a3"/>
-            <w:lang w:val="en-US"/>
-          </w:rPr>
-          <w:t>image</w:t>
-        </w:r>
-        <w:r>
-          <w:rPr>
-            <w:rStyle w:val="a3"/>
-          </w:rPr>
-          <w:t>-</w:t>
-        </w:r>
-        <w:r>
-          <w:rPr>
-            <w:rStyle w:val="a3"/>
-            <w:lang w:val="en-US"/>
-          </w:rPr>
-          <w:t>tracking</w:t>
-        </w:r>
-      </w:hyperlink>
-    </w:p>
-    <w:p>
-      <w:r>
-        <w:rPr>
-          <w:lang w:val="en-US"/>
-        </w:rPr>
-        <w:t>https</w:t>
-      </w:r>
-      <w:r>
-        <w:t>://</w:t>
-      </w:r>
-      <w:r>
-        <w:rPr>
-          <w:lang w:val="en-US"/>
-        </w:rPr>
-        <w:t>docs</w:t>
-      </w:r>
-      <w:r>
-        <w:t>.</w:t>
-      </w:r>
-      <w:r>
-        <w:rPr>
-          <w:lang w:val="en-US"/>
-        </w:rPr>
-        <w:t>unity</w:t>
-      </w:r>
-      <w:r>
-        <w:t>3</w:t>
-      </w:r>
-      <w:r>
-        <w:rPr>
-          <w:lang w:val="en-US"/>
-        </w:rPr>
-        <w:t>d</w:t>
-      </w:r>
-      <w:r>
-        <w:t>.</w:t>
-      </w:r>
-      <w:r>
-        <w:rPr>
-          <w:lang w:val="en-US"/>
-        </w:rPr>
-        <w:t>com</w:t>
-      </w:r>
-      <w:r>
-        <w:t>/</w:t>
-      </w:r>
-      <w:r>
-        <w:rPr>
-          <w:lang w:val="en-US"/>
-        </w:rPr>
-        <w:t>Packages</w:t>
-      </w:r>
-      <w:r>
-        <w:t>/</w:t>
-      </w:r>
-      <w:r>
-        <w:rPr>
-          <w:lang w:val="en-US"/>
-        </w:rPr>
-        <w:t>com</w:t>
-      </w:r>
-      <w:r>
-        <w:t>.</w:t>
-      </w:r>
-      <w:r>
-        <w:rPr>
-          <w:lang w:val="en-US"/>
-        </w:rPr>
-        <w:t>unity</w:t>
-      </w:r>
-      <w:r>
-        <w:t>.</w:t>
-      </w:r>
-      <w:r>
-        <w:rPr>
-          <w:lang w:val="en-US"/>
-        </w:rPr>
-        <w:t>xr</w:t>
-      </w:r>
-      <w:r>
-        <w:t>.</w:t>
-      </w:r>
-      <w:r>
-        <w:rPr>
-          <w:lang w:val="en-US"/>
-        </w:rPr>
-        <w:t>arfoundation</w:t>
-      </w:r>
-      <w:r>
-        <w:t>@4.0/</w:t>
-      </w:r>
-      <w:r>
-        <w:rPr>
-          <w:lang w:val="en-US"/>
-        </w:rPr>
-        <w:t>api</w:t>
-      </w:r>
-      <w:r>
-        <w:t>/</w:t>
-      </w:r>
-      <w:r>
-        <w:rPr>
-          <w:lang w:val="en-US"/>
-        </w:rPr>
-        <w:t>UnityEngine</w:t>
-      </w:r>
-      <w:r>
-        <w:t>.</w:t>
-      </w:r>
-      <w:r>
-        <w:rPr>
-          <w:lang w:val="en-US"/>
-        </w:rPr>
-        <w:t>XR</w:t>
-      </w:r>
-      <w:r>
-        <w:t>.</w:t>
-      </w:r>
-      <w:r>
-        <w:rPr>
-          <w:lang w:val="en-US"/>
-        </w:rPr>
-        <w:t>ARFoundation</w:t>
-      </w:r>
-      <w:r>
-        <w:t>.</w:t>
-      </w:r>
-      <w:r>
-        <w:rPr>
-          <w:lang w:val="en-US"/>
-        </w:rPr>
-        <w:t>ARTrackedImage</w:t>
-      </w:r>
-      <w:r>
-        <w:t>.</w:t>
-      </w:r>
-      <w:r>
-        <w:rPr>
-          <w:lang w:val="en-US"/>
-        </w:rPr>
-        <w:t>html</w:t>
-      </w:r>
-    </w:p>
-    <w:p>
-      <w:r>
-        <w:rPr>
-          <w:lang w:val="en-US"/>
-        </w:rPr>
-        <w:t>https</w:t>
-      </w:r>
-      <w:r>
-        <w:t>://</w:t>
-      </w:r>
-      <w:r>
-        <w:rPr>
-          <w:lang w:val="en-US"/>
-        </w:rPr>
-        <w:t>medium</w:t>
-      </w:r>
-      <w:r>
-        <w:t>.</w:t>
-      </w:r>
-      <w:r>
-        <w:rPr>
-          <w:lang w:val="en-US"/>
-        </w:rPr>
-        <w:t>com</w:t>
-      </w:r>
-      <w:r>
-        <w:t>/</w:t>
-      </w:r>
-      <w:r>
-        <w:rPr>
-          <w:lang w:val="en-US"/>
-        </w:rPr>
-        <w:t>dscvitpune</w:t>
-      </w:r>
-      <w:r>
-        <w:t>/</w:t>
-      </w:r>
-      <w:r>
-        <w:rPr>
-          <w:lang w:val="en-US"/>
-        </w:rPr>
-        <w:t>quick</w:t>
-      </w:r>
-      <w:r>
-        <w:t>-</w:t>
-      </w:r>
-      <w:r>
-        <w:rPr>
-          <w:lang w:val="en-US"/>
-        </w:rPr>
-        <w:t>introduction</w:t>
-      </w:r>
-      <w:r>
-        <w:t>-</w:t>
-      </w:r>
-      <w:r>
-        <w:rPr>
-          <w:lang w:val="en-US"/>
-        </w:rPr>
-        <w:t>to</w:t>
-      </w:r>
-      <w:r>
-        <w:t>-</w:t>
-      </w:r>
-      <w:r>
-        <w:rPr>
-          <w:lang w:val="en-US"/>
-        </w:rPr>
-        <w:t>image</w:t>
-      </w:r>
-      <w:r>
-        <w:t>-</w:t>
-      </w:r>
-      <w:r>
-        <w:rPr>
-          <w:lang w:val="en-US"/>
-        </w:rPr>
-        <w:t>tracking</w:t>
-      </w:r>
-      <w:r>
-        <w:t>-</w:t>
-      </w:r>
-      <w:r>
-        <w:rPr>
-          <w:lang w:val="en-US"/>
-        </w:rPr>
-        <w:t>using</w:t>
-      </w:r>
-      <w:r>
-        <w:t>-</w:t>
-      </w:r>
-      <w:r>
-        <w:rPr>
-          <w:lang w:val="en-US"/>
-        </w:rPr>
-        <w:t>ar</w:t>
-      </w:r>
-      <w:r>
-        <w:t>-</w:t>
-      </w:r>
-      <w:r>
-        <w:rPr>
-          <w:lang w:val="en-US"/>
-        </w:rPr>
-        <w:t>foundation</w:t>
-      </w:r>
-      <w:r>
-        <w:t>-</w:t>
-      </w:r>
-      <w:r>
-        <w:rPr>
-          <w:lang w:val="en-US"/>
-        </w:rPr>
-        <w:t>dea</w:t>
-      </w:r>
-      <w:r>
-        <w:t>7</w:t>
-      </w:r>
-      <w:r>
-        <w:rPr>
-          <w:lang w:val="en-US"/>
-        </w:rPr>
-        <w:t>d</w:t>
-      </w:r>
-      <w:r>
-        <w:t>2</w:t>
-      </w:r>
-      <w:r>
-        <w:rPr>
-          <w:lang w:val="en-US"/>
-        </w:rPr>
-        <w:t>fbdfe</w:t>
-      </w:r>
-      <w:r>
-        <w:t>9</w:t>
-      </w:r>
-    </w:p>
-    <w:p>
-      <w:r>
-        <w:rPr>
-          <w:lang w:val="en-US"/>
-        </w:rPr>
-        <w:t>https</w:t>
-      </w:r>
-      <w:r>
-        <w:t>://</w:t>
-      </w:r>
-      <w:r>
-        <w:rPr>
-          <w:lang w:val="en-US"/>
-        </w:rPr>
-        <w:t>docs</w:t>
-      </w:r>
-      <w:r>
-        <w:t>.</w:t>
-      </w:r>
-      <w:r>
-        <w:rPr>
-          <w:lang w:val="en-US"/>
-        </w:rPr>
-        <w:t>unity</w:t>
-      </w:r>
-      <w:r>
-        <w:t>3</w:t>
-      </w:r>
-      <w:r>
-        <w:rPr>
-          <w:lang w:val="en-US"/>
-        </w:rPr>
-        <w:t>d</w:t>
-      </w:r>
-      <w:r>
-        <w:t>.</w:t>
-      </w:r>
-      <w:r>
-        <w:rPr>
-          <w:lang w:val="en-US"/>
-        </w:rPr>
-        <w:t>com</w:t>
-      </w:r>
-      <w:r>
-        <w:t>/</w:t>
-      </w:r>
-      <w:r>
-        <w:rPr>
-          <w:lang w:val="en-US"/>
-        </w:rPr>
-        <w:t>Manual</w:t>
-      </w:r>
-      <w:r>
-        <w:t>/</w:t>
-      </w:r>
-      <w:r>
-        <w:rPr>
-          <w:lang w:val="en-US"/>
-        </w:rPr>
-        <w:t>index</w:t>
-      </w:r>
-      <w:r>
-        <w:t>.</w:t>
-      </w:r>
-      <w:r>
-        <w:rPr>
-          <w:lang w:val="en-US"/>
-        </w:rPr>
-        <w:t>html</w:t>
-      </w:r>
-    </w:p>
-    <w:p>
+      <w:pPr>
+        <w:rPr>
+          <w:lang w:val="en-US"/>
+        </w:rPr>
+      </w:pPr>
+      <w:r>
+        <w:t xml:space="preserve">Надо изучить </w:t>
+      </w:r>
+      <w:r>
+        <w:rPr>
+          <w:lang w:val="en-US"/>
+        </w:rPr>
+        <w:t>Tacking State</w:t>
+      </w:r>
+    </w:p>
+    <w:p/>
+    <w:p>
+      <w:pPr>
+        <w:rPr>
+          <w:lang w:val="en-US"/>
+        </w:rPr>
+      </w:pPr>
       <w:r>
         <w:rPr>
           <w:lang w:val="en-US"/>
@@ -2117,15 +1627,1238 @@
         <w:t>https</w:t>
       </w:r>
       <w:r>
+        <w:rPr>
+          <w:lang w:val="en-US"/>
+        </w:rPr>
         <w:t>://</w:t>
       </w:r>
       <w:r>
         <w:rPr>
           <w:lang w:val="en-US"/>
         </w:rPr>
+        <w:t>github</w:t>
+      </w:r>
+      <w:r>
+        <w:rPr>
+          <w:lang w:val="en-US"/>
+        </w:rPr>
+        <w:t>.</w:t>
+      </w:r>
+      <w:r>
+        <w:rPr>
+          <w:lang w:val="en-US"/>
+        </w:rPr>
+        <w:t>com</w:t>
+      </w:r>
+      <w:r>
+        <w:rPr>
+          <w:lang w:val="en-US"/>
+        </w:rPr>
+        <w:t>/</w:t>
+      </w:r>
+      <w:r>
+        <w:rPr>
+          <w:lang w:val="en-US"/>
+        </w:rPr>
+        <w:t>Unity</w:t>
+      </w:r>
+      <w:r>
+        <w:rPr>
+          <w:lang w:val="en-US"/>
+        </w:rPr>
+        <w:t>-</w:t>
+      </w:r>
+      <w:r>
+        <w:rPr>
+          <w:lang w:val="en-US"/>
+        </w:rPr>
+        <w:t>Technologies</w:t>
+      </w:r>
+      <w:r>
+        <w:rPr>
+          <w:lang w:val="en-US"/>
+        </w:rPr>
+        <w:t>/</w:t>
+      </w:r>
+      <w:r>
+        <w:rPr>
+          <w:lang w:val="en-US"/>
+        </w:rPr>
+        <w:t>arfoundation</w:t>
+      </w:r>
+      <w:r>
+        <w:rPr>
+          <w:lang w:val="en-US"/>
+        </w:rPr>
+        <w:t>-</w:t>
+      </w:r>
+      <w:r>
+        <w:rPr>
+          <w:lang w:val="en-US"/>
+        </w:rPr>
+        <w:t>samples</w:t>
+      </w:r>
+      <w:r>
+        <w:rPr>
+          <w:lang w:val="en-US"/>
+        </w:rPr>
+        <w:t>/</w:t>
+      </w:r>
+      <w:r>
+        <w:rPr>
+          <w:lang w:val="en-US"/>
+        </w:rPr>
+        <w:t>issues</w:t>
+      </w:r>
+      <w:r>
+        <w:rPr>
+          <w:lang w:val="en-US"/>
+        </w:rPr>
+        <w:t>/990</w:t>
+      </w:r>
+    </w:p>
+    <w:p>
+      <w:pPr>
+        <w:rPr>
+          <w:lang w:val="en-US"/>
+        </w:rPr>
+      </w:pPr>
+      <w:r>
+        <w:rPr>
+          <w:lang w:val="en-US"/>
+        </w:rPr>
+        <w:t>https</w:t>
+      </w:r>
+      <w:r>
+        <w:rPr>
+          <w:lang w:val="en-US"/>
+        </w:rPr>
+        <w:t>://</w:t>
+      </w:r>
+      <w:r>
+        <w:rPr>
+          <w:lang w:val="en-US"/>
+        </w:rPr>
+        <w:t>github</w:t>
+      </w:r>
+      <w:r>
+        <w:rPr>
+          <w:lang w:val="en-US"/>
+        </w:rPr>
+        <w:t>.</w:t>
+      </w:r>
+      <w:r>
+        <w:rPr>
+          <w:lang w:val="en-US"/>
+        </w:rPr>
+        <w:t>com</w:t>
+      </w:r>
+      <w:r>
+        <w:rPr>
+          <w:lang w:val="en-US"/>
+        </w:rPr>
+        <w:t>/</w:t>
+      </w:r>
+      <w:r>
+        <w:rPr>
+          <w:lang w:val="en-US"/>
+        </w:rPr>
+        <w:t>Unity</w:t>
+      </w:r>
+      <w:r>
+        <w:rPr>
+          <w:lang w:val="en-US"/>
+        </w:rPr>
+        <w:t>-</w:t>
+      </w:r>
+      <w:r>
+        <w:rPr>
+          <w:lang w:val="en-US"/>
+        </w:rPr>
+        <w:t>Technologies</w:t>
+      </w:r>
+      <w:r>
+        <w:rPr>
+          <w:lang w:val="en-US"/>
+        </w:rPr>
+        <w:t>/</w:t>
+      </w:r>
+      <w:r>
+        <w:rPr>
+          <w:lang w:val="en-US"/>
+        </w:rPr>
+        <w:t>arfoundation</w:t>
+      </w:r>
+      <w:r>
+        <w:rPr>
+          <w:lang w:val="en-US"/>
+        </w:rPr>
+        <w:t>-</w:t>
+      </w:r>
+      <w:r>
+        <w:rPr>
+          <w:lang w:val="en-US"/>
+        </w:rPr>
+        <w:t>samples</w:t>
+      </w:r>
+      <w:r>
+        <w:rPr>
+          <w:lang w:val="en-US"/>
+        </w:rPr>
+        <w:t>/</w:t>
+      </w:r>
+      <w:r>
+        <w:rPr>
+          <w:lang w:val="en-US"/>
+        </w:rPr>
+        <w:t>issues</w:t>
+      </w:r>
+      <w:r>
+        <w:rPr>
+          <w:lang w:val="en-US"/>
+        </w:rPr>
+        <w:t>/119</w:t>
+      </w:r>
+    </w:p>
+    <w:p>
+      <w:pPr>
+        <w:rPr>
+          <w:lang w:val="en-US"/>
+        </w:rPr>
+      </w:pPr>
+      <w:r>
+        <w:rPr>
+          <w:lang w:val="en-US"/>
+        </w:rPr>
+        <w:t>https</w:t>
+      </w:r>
+      <w:r>
+        <w:rPr>
+          <w:lang w:val="en-US"/>
+        </w:rPr>
+        <w:t>://</w:t>
+      </w:r>
+      <w:r>
+        <w:rPr>
+          <w:lang w:val="en-US"/>
+        </w:rPr>
+        <w:t>answers</w:t>
+      </w:r>
+      <w:r>
+        <w:rPr>
+          <w:lang w:val="en-US"/>
+        </w:rPr>
+        <w:t>.</w:t>
+      </w:r>
+      <w:r>
+        <w:rPr>
+          <w:lang w:val="en-US"/>
+        </w:rPr>
+        <w:t>unity</w:t>
+      </w:r>
+      <w:r>
+        <w:rPr>
+          <w:lang w:val="en-US"/>
+        </w:rPr>
+        <w:t>.</w:t>
+      </w:r>
+      <w:r>
+        <w:rPr>
+          <w:lang w:val="en-US"/>
+        </w:rPr>
+        <w:t>com</w:t>
+      </w:r>
+      <w:r>
+        <w:rPr>
+          <w:lang w:val="en-US"/>
+        </w:rPr>
+        <w:t>/</w:t>
+      </w:r>
+      <w:r>
+        <w:rPr>
+          <w:lang w:val="en-US"/>
+        </w:rPr>
+        <w:t>questions</w:t>
+      </w:r>
+      <w:r>
+        <w:rPr>
+          <w:lang w:val="en-US"/>
+        </w:rPr>
+        <w:t>/140273/</w:t>
+      </w:r>
+      <w:r>
+        <w:rPr>
+          <w:lang w:val="en-US"/>
+        </w:rPr>
+        <w:t>how</w:t>
+      </w:r>
+      <w:r>
+        <w:rPr>
+          <w:lang w:val="en-US"/>
+        </w:rPr>
+        <w:t>-</w:t>
+      </w:r>
+      <w:r>
+        <w:rPr>
+          <w:lang w:val="en-US"/>
+        </w:rPr>
+        <w:t>to</w:t>
+      </w:r>
+      <w:r>
+        <w:rPr>
+          <w:lang w:val="en-US"/>
+        </w:rPr>
+        <w:t>-</w:t>
+      </w:r>
+      <w:r>
+        <w:rPr>
+          <w:lang w:val="en-US"/>
+        </w:rPr>
+        <w:t>get</w:t>
+      </w:r>
+      <w:r>
+        <w:rPr>
+          <w:lang w:val="en-US"/>
+        </w:rPr>
+        <w:t>-</w:t>
+      </w:r>
+      <w:r>
+        <w:rPr>
+          <w:lang w:val="en-US"/>
+        </w:rPr>
+        <w:t>current</w:t>
+      </w:r>
+      <w:r>
+        <w:rPr>
+          <w:lang w:val="en-US"/>
+        </w:rPr>
+        <w:t>-</w:t>
+      </w:r>
+      <w:r>
+        <w:rPr>
+          <w:lang w:val="en-US"/>
+        </w:rPr>
+        <w:t>camera</w:t>
+      </w:r>
+      <w:r>
+        <w:rPr>
+          <w:lang w:val="en-US"/>
+        </w:rPr>
+        <w:t>-</w:t>
+      </w:r>
+      <w:r>
+        <w:rPr>
+          <w:lang w:val="en-US"/>
+        </w:rPr>
+        <w:t>coordinates</w:t>
+      </w:r>
+      <w:r>
+        <w:rPr>
+          <w:lang w:val="en-US"/>
+        </w:rPr>
+        <w:t>-</w:t>
+      </w:r>
+      <w:r>
+        <w:rPr>
+          <w:lang w:val="en-US"/>
+        </w:rPr>
+        <w:t>in</w:t>
+      </w:r>
+      <w:r>
+        <w:rPr>
+          <w:lang w:val="en-US"/>
+        </w:rPr>
+        <w:t>-</w:t>
+      </w:r>
+      <w:r>
+        <w:rPr>
+          <w:lang w:val="en-US"/>
+        </w:rPr>
+        <w:t>a</w:t>
+      </w:r>
+      <w:r>
+        <w:rPr>
+          <w:lang w:val="en-US"/>
+        </w:rPr>
+        <w:t>-</w:t>
+      </w:r>
+      <w:r>
+        <w:rPr>
+          <w:lang w:val="en-US"/>
+        </w:rPr>
+        <w:t>script</w:t>
+      </w:r>
+      <w:r>
+        <w:rPr>
+          <w:lang w:val="en-US"/>
+        </w:rPr>
+        <w:t>.</w:t>
+      </w:r>
+      <w:r>
+        <w:rPr>
+          <w:lang w:val="en-US"/>
+        </w:rPr>
+        <w:t>html</w:t>
+      </w:r>
+    </w:p>
+    <w:p>
+      <w:pPr>
+        <w:rPr>
+          <w:lang w:val="en-US"/>
+        </w:rPr>
+      </w:pPr>
+      <w:hyperlink r:id="rId21" w:history="1">
+        <w:r>
+          <w:rPr>
+            <w:rStyle w:val="a3"/>
+            <w:lang w:val="en-US"/>
+          </w:rPr>
+          <w:t>https</w:t>
+        </w:r>
+        <w:r>
+          <w:rPr>
+            <w:rStyle w:val="a3"/>
+            <w:lang w:val="en-US"/>
+          </w:rPr>
+          <w:t>://</w:t>
+        </w:r>
+        <w:r>
+          <w:rPr>
+            <w:rStyle w:val="a3"/>
+            <w:lang w:val="en-US"/>
+          </w:rPr>
+          <w:t>docs</w:t>
+        </w:r>
+        <w:r>
+          <w:rPr>
+            <w:rStyle w:val="a3"/>
+            <w:lang w:val="en-US"/>
+          </w:rPr>
+          <w:t>.</w:t>
+        </w:r>
+        <w:r>
+          <w:rPr>
+            <w:rStyle w:val="a3"/>
+            <w:lang w:val="en-US"/>
+          </w:rPr>
+          <w:t>unity</w:t>
+        </w:r>
+        <w:r>
+          <w:rPr>
+            <w:rStyle w:val="a3"/>
+            <w:lang w:val="en-US"/>
+          </w:rPr>
+          <w:t>3</w:t>
+        </w:r>
+        <w:r>
+          <w:rPr>
+            <w:rStyle w:val="a3"/>
+            <w:lang w:val="en-US"/>
+          </w:rPr>
+          <w:t>d</w:t>
+        </w:r>
+        <w:r>
+          <w:rPr>
+            <w:rStyle w:val="a3"/>
+            <w:lang w:val="en-US"/>
+          </w:rPr>
+          <w:t>.</w:t>
+        </w:r>
+        <w:r>
+          <w:rPr>
+            <w:rStyle w:val="a3"/>
+            <w:lang w:val="en-US"/>
+          </w:rPr>
+          <w:t>com</w:t>
+        </w:r>
+        <w:r>
+          <w:rPr>
+            <w:rStyle w:val="a3"/>
+            <w:lang w:val="en-US"/>
+          </w:rPr>
+          <w:t>/</w:t>
+        </w:r>
+        <w:r>
+          <w:rPr>
+            <w:rStyle w:val="a3"/>
+            <w:lang w:val="en-US"/>
+          </w:rPr>
+          <w:t>Packages</w:t>
+        </w:r>
+        <w:r>
+          <w:rPr>
+            <w:rStyle w:val="a3"/>
+            <w:lang w:val="en-US"/>
+          </w:rPr>
+          <w:t>/</w:t>
+        </w:r>
+        <w:r>
+          <w:rPr>
+            <w:rStyle w:val="a3"/>
+            <w:lang w:val="en-US"/>
+          </w:rPr>
+          <w:t>com</w:t>
+        </w:r>
+        <w:r>
+          <w:rPr>
+            <w:rStyle w:val="a3"/>
+            <w:lang w:val="en-US"/>
+          </w:rPr>
+          <w:t>.</w:t>
+        </w:r>
+        <w:r>
+          <w:rPr>
+            <w:rStyle w:val="a3"/>
+            <w:lang w:val="en-US"/>
+          </w:rPr>
+          <w:t>unity</w:t>
+        </w:r>
+        <w:r>
+          <w:rPr>
+            <w:rStyle w:val="a3"/>
+            <w:lang w:val="en-US"/>
+          </w:rPr>
+          <w:t>.</w:t>
+        </w:r>
+        <w:r>
+          <w:rPr>
+            <w:rStyle w:val="a3"/>
+            <w:lang w:val="en-US"/>
+          </w:rPr>
+          <w:t>xr</w:t>
+        </w:r>
+        <w:r>
+          <w:rPr>
+            <w:rStyle w:val="a3"/>
+            <w:lang w:val="en-US"/>
+          </w:rPr>
+          <w:t>.</w:t>
+        </w:r>
+        <w:r>
+          <w:rPr>
+            <w:rStyle w:val="a3"/>
+            <w:lang w:val="en-US"/>
+          </w:rPr>
+          <w:t>arfoundation</w:t>
+        </w:r>
+        <w:r>
+          <w:rPr>
+            <w:rStyle w:val="a3"/>
+            <w:lang w:val="en-US"/>
+          </w:rPr>
+          <w:t>@5.1/</w:t>
+        </w:r>
+        <w:r>
+          <w:rPr>
+            <w:rStyle w:val="a3"/>
+            <w:lang w:val="en-US"/>
+          </w:rPr>
+          <w:t>manual</w:t>
+        </w:r>
+        <w:r>
+          <w:rPr>
+            <w:rStyle w:val="a3"/>
+            <w:lang w:val="en-US"/>
+          </w:rPr>
+          <w:t>/</w:t>
+        </w:r>
+        <w:r>
+          <w:rPr>
+            <w:rStyle w:val="a3"/>
+            <w:lang w:val="en-US"/>
+          </w:rPr>
+          <w:t>features</w:t>
+        </w:r>
+        <w:r>
+          <w:rPr>
+            <w:rStyle w:val="a3"/>
+            <w:lang w:val="en-US"/>
+          </w:rPr>
+          <w:t>/</w:t>
+        </w:r>
+        <w:r>
+          <w:rPr>
+            <w:rStyle w:val="a3"/>
+            <w:lang w:val="en-US"/>
+          </w:rPr>
+          <w:t>image</w:t>
+        </w:r>
+        <w:r>
+          <w:rPr>
+            <w:rStyle w:val="a3"/>
+            <w:lang w:val="en-US"/>
+          </w:rPr>
+          <w:t>-</w:t>
+        </w:r>
+        <w:r>
+          <w:rPr>
+            <w:rStyle w:val="a3"/>
+            <w:lang w:val="en-US"/>
+          </w:rPr>
+          <w:t>tracking</w:t>
+        </w:r>
+        <w:r>
+          <w:rPr>
+            <w:rStyle w:val="a3"/>
+            <w:lang w:val="en-US"/>
+          </w:rPr>
+          <w:t>.</w:t>
+        </w:r>
+        <w:r>
+          <w:rPr>
+            <w:rStyle w:val="a3"/>
+            <w:lang w:val="en-US"/>
+          </w:rPr>
+          <w:t>html</w:t>
+        </w:r>
+      </w:hyperlink>
+    </w:p>
+    <w:p>
+      <w:pPr>
+        <w:rPr>
+          <w:lang w:val="en-US"/>
+        </w:rPr>
+      </w:pPr>
+      <w:r>
+        <w:rPr>
+          <w:lang w:val="en-US"/>
+        </w:rPr>
+        <w:t>https://docs.unity3d.com/Manual/StaticObjects.html</w:t>
+      </w:r>
+    </w:p>
+    <w:p>
+      <w:pPr>
+        <w:rPr>
+          <w:lang w:val="en-US"/>
+        </w:rPr>
+      </w:pPr>
+      <w:hyperlink r:id="rId22" w:anchor="image-tracking" w:history="1">
+        <w:r>
+          <w:rPr>
+            <w:rStyle w:val="a3"/>
+            <w:lang w:val="en-US"/>
+          </w:rPr>
+          <w:t>https</w:t>
+        </w:r>
+        <w:r>
+          <w:rPr>
+            <w:rStyle w:val="a3"/>
+            <w:lang w:val="en-US"/>
+          </w:rPr>
+          <w:t>://</w:t>
+        </w:r>
+        <w:r>
+          <w:rPr>
+            <w:rStyle w:val="a3"/>
+            <w:lang w:val="en-US"/>
+          </w:rPr>
+          <w:t>github</w:t>
+        </w:r>
+        <w:r>
+          <w:rPr>
+            <w:rStyle w:val="a3"/>
+            <w:lang w:val="en-US"/>
+          </w:rPr>
+          <w:t>.</w:t>
+        </w:r>
+        <w:r>
+          <w:rPr>
+            <w:rStyle w:val="a3"/>
+            <w:lang w:val="en-US"/>
+          </w:rPr>
+          <w:t>com</w:t>
+        </w:r>
+        <w:r>
+          <w:rPr>
+            <w:rStyle w:val="a3"/>
+            <w:lang w:val="en-US"/>
+          </w:rPr>
+          <w:t>/</w:t>
+        </w:r>
+        <w:r>
+          <w:rPr>
+            <w:rStyle w:val="a3"/>
+            <w:lang w:val="en-US"/>
+          </w:rPr>
+          <w:t>Unity</w:t>
+        </w:r>
+        <w:r>
+          <w:rPr>
+            <w:rStyle w:val="a3"/>
+            <w:lang w:val="en-US"/>
+          </w:rPr>
+          <w:t>-</w:t>
+        </w:r>
+        <w:r>
+          <w:rPr>
+            <w:rStyle w:val="a3"/>
+            <w:lang w:val="en-US"/>
+          </w:rPr>
+          <w:t>Technologies</w:t>
+        </w:r>
+        <w:r>
+          <w:rPr>
+            <w:rStyle w:val="a3"/>
+            <w:lang w:val="en-US"/>
+          </w:rPr>
+          <w:t>/</w:t>
+        </w:r>
+        <w:r>
+          <w:rPr>
+            <w:rStyle w:val="a3"/>
+            <w:lang w:val="en-US"/>
+          </w:rPr>
+          <w:t>arfoundation</w:t>
+        </w:r>
+        <w:r>
+          <w:rPr>
+            <w:rStyle w:val="a3"/>
+            <w:lang w:val="en-US"/>
+          </w:rPr>
+          <w:t>-</w:t>
+        </w:r>
+        <w:r>
+          <w:rPr>
+            <w:rStyle w:val="a3"/>
+            <w:lang w:val="en-US"/>
+          </w:rPr>
+          <w:t>samples</w:t>
+        </w:r>
+        <w:r>
+          <w:rPr>
+            <w:rStyle w:val="a3"/>
+            <w:lang w:val="en-US"/>
+          </w:rPr>
+          <w:t>#</w:t>
+        </w:r>
+        <w:r>
+          <w:rPr>
+            <w:rStyle w:val="a3"/>
+            <w:lang w:val="en-US"/>
+          </w:rPr>
+          <w:t>image</w:t>
+        </w:r>
+        <w:r>
+          <w:rPr>
+            <w:rStyle w:val="a3"/>
+            <w:lang w:val="en-US"/>
+          </w:rPr>
+          <w:t>-</w:t>
+        </w:r>
+        <w:r>
+          <w:rPr>
+            <w:rStyle w:val="a3"/>
+            <w:lang w:val="en-US"/>
+          </w:rPr>
+          <w:t>tracking</w:t>
+        </w:r>
+      </w:hyperlink>
+    </w:p>
+    <w:p>
+      <w:pPr>
+        <w:rPr>
+          <w:lang w:val="en-US"/>
+        </w:rPr>
+      </w:pPr>
+      <w:r>
+        <w:rPr>
+          <w:lang w:val="en-US"/>
+        </w:rPr>
+        <w:t>https</w:t>
+      </w:r>
+      <w:r>
+        <w:rPr>
+          <w:lang w:val="en-US"/>
+        </w:rPr>
+        <w:t>://</w:t>
+      </w:r>
+      <w:r>
+        <w:rPr>
+          <w:lang w:val="en-US"/>
+        </w:rPr>
+        <w:t>docs</w:t>
+      </w:r>
+      <w:r>
+        <w:rPr>
+          <w:lang w:val="en-US"/>
+        </w:rPr>
+        <w:t>.</w:t>
+      </w:r>
+      <w:r>
+        <w:rPr>
+          <w:lang w:val="en-US"/>
+        </w:rPr>
+        <w:t>unity</w:t>
+      </w:r>
+      <w:r>
+        <w:rPr>
+          <w:lang w:val="en-US"/>
+        </w:rPr>
+        <w:t>3</w:t>
+      </w:r>
+      <w:r>
+        <w:rPr>
+          <w:lang w:val="en-US"/>
+        </w:rPr>
+        <w:t>d</w:t>
+      </w:r>
+      <w:r>
+        <w:rPr>
+          <w:lang w:val="en-US"/>
+        </w:rPr>
+        <w:t>.</w:t>
+      </w:r>
+      <w:r>
+        <w:rPr>
+          <w:lang w:val="en-US"/>
+        </w:rPr>
+        <w:t>com</w:t>
+      </w:r>
+      <w:r>
+        <w:rPr>
+          <w:lang w:val="en-US"/>
+        </w:rPr>
+        <w:t>/</w:t>
+      </w:r>
+      <w:r>
+        <w:rPr>
+          <w:lang w:val="en-US"/>
+        </w:rPr>
+        <w:t>Packages</w:t>
+      </w:r>
+      <w:r>
+        <w:rPr>
+          <w:lang w:val="en-US"/>
+        </w:rPr>
+        <w:t>/</w:t>
+      </w:r>
+      <w:r>
+        <w:rPr>
+          <w:lang w:val="en-US"/>
+        </w:rPr>
+        <w:t>com</w:t>
+      </w:r>
+      <w:r>
+        <w:rPr>
+          <w:lang w:val="en-US"/>
+        </w:rPr>
+        <w:t>.</w:t>
+      </w:r>
+      <w:r>
+        <w:rPr>
+          <w:lang w:val="en-US"/>
+        </w:rPr>
+        <w:t>unity</w:t>
+      </w:r>
+      <w:r>
+        <w:rPr>
+          <w:lang w:val="en-US"/>
+        </w:rPr>
+        <w:t>.</w:t>
+      </w:r>
+      <w:r>
+        <w:rPr>
+          <w:lang w:val="en-US"/>
+        </w:rPr>
+        <w:t>xr</w:t>
+      </w:r>
+      <w:r>
+        <w:rPr>
+          <w:lang w:val="en-US"/>
+        </w:rPr>
+        <w:t>.</w:t>
+      </w:r>
+      <w:r>
+        <w:rPr>
+          <w:lang w:val="en-US"/>
+        </w:rPr>
+        <w:t>arfoundation</w:t>
+      </w:r>
+      <w:r>
+        <w:rPr>
+          <w:lang w:val="en-US"/>
+        </w:rPr>
+        <w:t>@4.0/</w:t>
+      </w:r>
+      <w:r>
+        <w:rPr>
+          <w:lang w:val="en-US"/>
+        </w:rPr>
+        <w:t>api</w:t>
+      </w:r>
+      <w:r>
+        <w:rPr>
+          <w:lang w:val="en-US"/>
+        </w:rPr>
+        <w:t>/</w:t>
+      </w:r>
+      <w:r>
+        <w:rPr>
+          <w:lang w:val="en-US"/>
+        </w:rPr>
+        <w:t>UnityEngine</w:t>
+      </w:r>
+      <w:r>
+        <w:rPr>
+          <w:lang w:val="en-US"/>
+        </w:rPr>
+        <w:t>.</w:t>
+      </w:r>
+      <w:r>
+        <w:rPr>
+          <w:lang w:val="en-US"/>
+        </w:rPr>
+        <w:t>XR</w:t>
+      </w:r>
+      <w:r>
+        <w:rPr>
+          <w:lang w:val="en-US"/>
+        </w:rPr>
+        <w:t>.</w:t>
+      </w:r>
+      <w:r>
+        <w:rPr>
+          <w:lang w:val="en-US"/>
+        </w:rPr>
+        <w:t>ARFoundation</w:t>
+      </w:r>
+      <w:r>
+        <w:rPr>
+          <w:lang w:val="en-US"/>
+        </w:rPr>
+        <w:t>.</w:t>
+      </w:r>
+      <w:r>
+        <w:rPr>
+          <w:lang w:val="en-US"/>
+        </w:rPr>
+        <w:t>ARTrackedImage</w:t>
+      </w:r>
+      <w:r>
+        <w:rPr>
+          <w:lang w:val="en-US"/>
+        </w:rPr>
+        <w:t>.</w:t>
+      </w:r>
+      <w:r>
+        <w:rPr>
+          <w:lang w:val="en-US"/>
+        </w:rPr>
+        <w:t>html</w:t>
+      </w:r>
+    </w:p>
+    <w:p>
+      <w:pPr>
+        <w:rPr>
+          <w:lang w:val="en-US"/>
+        </w:rPr>
+      </w:pPr>
+      <w:r>
+        <w:rPr>
+          <w:lang w:val="en-US"/>
+        </w:rPr>
+        <w:t>https</w:t>
+      </w:r>
+      <w:r>
+        <w:rPr>
+          <w:lang w:val="en-US"/>
+        </w:rPr>
+        <w:t>://</w:t>
+      </w:r>
+      <w:r>
+        <w:rPr>
+          <w:lang w:val="en-US"/>
+        </w:rPr>
+        <w:t>medium</w:t>
+      </w:r>
+      <w:r>
+        <w:rPr>
+          <w:lang w:val="en-US"/>
+        </w:rPr>
+        <w:t>.</w:t>
+      </w:r>
+      <w:r>
+        <w:rPr>
+          <w:lang w:val="en-US"/>
+        </w:rPr>
+        <w:t>com</w:t>
+      </w:r>
+      <w:r>
+        <w:rPr>
+          <w:lang w:val="en-US"/>
+        </w:rPr>
+        <w:t>/</w:t>
+      </w:r>
+      <w:r>
+        <w:rPr>
+          <w:lang w:val="en-US"/>
+        </w:rPr>
+        <w:t>dscvitpune</w:t>
+      </w:r>
+      <w:r>
+        <w:rPr>
+          <w:lang w:val="en-US"/>
+        </w:rPr>
+        <w:t>/</w:t>
+      </w:r>
+      <w:r>
+        <w:rPr>
+          <w:lang w:val="en-US"/>
+        </w:rPr>
+        <w:t>quick</w:t>
+      </w:r>
+      <w:r>
+        <w:rPr>
+          <w:lang w:val="en-US"/>
+        </w:rPr>
+        <w:t>-</w:t>
+      </w:r>
+      <w:r>
+        <w:rPr>
+          <w:lang w:val="en-US"/>
+        </w:rPr>
+        <w:t>introduction</w:t>
+      </w:r>
+      <w:r>
+        <w:rPr>
+          <w:lang w:val="en-US"/>
+        </w:rPr>
+        <w:t>-</w:t>
+      </w:r>
+      <w:r>
+        <w:rPr>
+          <w:lang w:val="en-US"/>
+        </w:rPr>
+        <w:t>to</w:t>
+      </w:r>
+      <w:r>
+        <w:rPr>
+          <w:lang w:val="en-US"/>
+        </w:rPr>
+        <w:t>-</w:t>
+      </w:r>
+      <w:r>
+        <w:rPr>
+          <w:lang w:val="en-US"/>
+        </w:rPr>
+        <w:t>image</w:t>
+      </w:r>
+      <w:r>
+        <w:rPr>
+          <w:lang w:val="en-US"/>
+        </w:rPr>
+        <w:t>-</w:t>
+      </w:r>
+      <w:r>
+        <w:rPr>
+          <w:lang w:val="en-US"/>
+        </w:rPr>
+        <w:t>tracking</w:t>
+      </w:r>
+      <w:r>
+        <w:rPr>
+          <w:lang w:val="en-US"/>
+        </w:rPr>
+        <w:t>-</w:t>
+      </w:r>
+      <w:r>
+        <w:rPr>
+          <w:lang w:val="en-US"/>
+        </w:rPr>
+        <w:t>using</w:t>
+      </w:r>
+      <w:r>
+        <w:rPr>
+          <w:lang w:val="en-US"/>
+        </w:rPr>
+        <w:t>-</w:t>
+      </w:r>
+      <w:r>
+        <w:rPr>
+          <w:lang w:val="en-US"/>
+        </w:rPr>
+        <w:t>ar</w:t>
+      </w:r>
+      <w:r>
+        <w:rPr>
+          <w:lang w:val="en-US"/>
+        </w:rPr>
+        <w:t>-</w:t>
+      </w:r>
+      <w:r>
+        <w:rPr>
+          <w:lang w:val="en-US"/>
+        </w:rPr>
+        <w:t>foundation</w:t>
+      </w:r>
+      <w:r>
+        <w:rPr>
+          <w:lang w:val="en-US"/>
+        </w:rPr>
+        <w:t>-</w:t>
+      </w:r>
+      <w:r>
+        <w:rPr>
+          <w:lang w:val="en-US"/>
+        </w:rPr>
+        <w:t>dea</w:t>
+      </w:r>
+      <w:r>
+        <w:rPr>
+          <w:lang w:val="en-US"/>
+        </w:rPr>
+        <w:t>7</w:t>
+      </w:r>
+      <w:r>
+        <w:rPr>
+          <w:lang w:val="en-US"/>
+        </w:rPr>
+        <w:t>d</w:t>
+      </w:r>
+      <w:r>
+        <w:rPr>
+          <w:lang w:val="en-US"/>
+        </w:rPr>
+        <w:t>2</w:t>
+      </w:r>
+      <w:r>
+        <w:rPr>
+          <w:lang w:val="en-US"/>
+        </w:rPr>
+        <w:t>fbdfe</w:t>
+      </w:r>
+      <w:r>
+        <w:rPr>
+          <w:lang w:val="en-US"/>
+        </w:rPr>
+        <w:t>9</w:t>
+      </w:r>
+    </w:p>
+    <w:p>
+      <w:pPr>
+        <w:rPr>
+          <w:lang w:val="en-US"/>
+        </w:rPr>
+      </w:pPr>
+      <w:r>
+        <w:rPr>
+          <w:lang w:val="en-US"/>
+        </w:rPr>
+        <w:t>https</w:t>
+      </w:r>
+      <w:r>
+        <w:rPr>
+          <w:lang w:val="en-US"/>
+        </w:rPr>
+        <w:t>://</w:t>
+      </w:r>
+      <w:r>
+        <w:rPr>
+          <w:lang w:val="en-US"/>
+        </w:rPr>
+        <w:t>docs</w:t>
+      </w:r>
+      <w:r>
+        <w:rPr>
+          <w:lang w:val="en-US"/>
+        </w:rPr>
+        <w:t>.</w:t>
+      </w:r>
+      <w:r>
+        <w:rPr>
+          <w:lang w:val="en-US"/>
+        </w:rPr>
+        <w:t>unity</w:t>
+      </w:r>
+      <w:r>
+        <w:rPr>
+          <w:lang w:val="en-US"/>
+        </w:rPr>
+        <w:t>3</w:t>
+      </w:r>
+      <w:r>
+        <w:rPr>
+          <w:lang w:val="en-US"/>
+        </w:rPr>
+        <w:t>d</w:t>
+      </w:r>
+      <w:r>
+        <w:rPr>
+          <w:lang w:val="en-US"/>
+        </w:rPr>
+        <w:t>.</w:t>
+      </w:r>
+      <w:r>
+        <w:rPr>
+          <w:lang w:val="en-US"/>
+        </w:rPr>
+        <w:t>com</w:t>
+      </w:r>
+      <w:r>
+        <w:rPr>
+          <w:lang w:val="en-US"/>
+        </w:rPr>
+        <w:t>/</w:t>
+      </w:r>
+      <w:r>
+        <w:rPr>
+          <w:lang w:val="en-US"/>
+        </w:rPr>
+        <w:t>Manual</w:t>
+      </w:r>
+      <w:r>
+        <w:rPr>
+          <w:lang w:val="en-US"/>
+        </w:rPr>
+        <w:t>/</w:t>
+      </w:r>
+      <w:r>
+        <w:rPr>
+          <w:lang w:val="en-US"/>
+        </w:rPr>
+        <w:t>index</w:t>
+      </w:r>
+      <w:r>
+        <w:rPr>
+          <w:lang w:val="en-US"/>
+        </w:rPr>
+        <w:t>.</w:t>
+      </w:r>
+      <w:r>
+        <w:rPr>
+          <w:lang w:val="en-US"/>
+        </w:rPr>
+        <w:t>html</w:t>
+      </w:r>
+    </w:p>
+    <w:p>
+      <w:pPr>
+        <w:rPr>
+          <w:lang w:val="en-US"/>
+        </w:rPr>
+      </w:pPr>
+      <w:r>
+        <w:rPr>
+          <w:lang w:val="en-US"/>
+        </w:rPr>
+        <w:t>https</w:t>
+      </w:r>
+      <w:r>
+        <w:rPr>
+          <w:lang w:val="en-US"/>
+        </w:rPr>
+        <w:t>://</w:t>
+      </w:r>
+      <w:r>
+        <w:rPr>
+          <w:lang w:val="en-US"/>
+        </w:rPr>
         <w:t>www</w:t>
       </w:r>
       <w:r>
+        <w:rPr>
+          <w:lang w:val="en-US"/>
+        </w:rPr>
         <w:t>.</w:t>
       </w:r>
       <w:r>
@@ -2135,6 +2868,9 @@
         <w:t>codeproject</w:t>
       </w:r>
       <w:r>
+        <w:rPr>
+          <w:lang w:val="en-US"/>
+        </w:rPr>
         <w:t>.</w:t>
       </w:r>
       <w:r>
@@ -2144,6 +2880,9 @@
         <w:t>com</w:t>
       </w:r>
       <w:r>
+        <w:rPr>
+          <w:lang w:val="en-US"/>
+        </w:rPr>
         <w:t>/</w:t>
       </w:r>
       <w:r>
@@ -2153,6 +2892,9 @@
         <w:t>Articles</w:t>
       </w:r>
       <w:r>
+        <w:rPr>
+          <w:lang w:val="en-US"/>
+        </w:rPr>
         <w:t>/1250071/</w:t>
       </w:r>
       <w:r>
@@ -2162,6 +2904,9 @@
         <w:t>QR</w:t>
       </w:r>
       <w:r>
+        <w:rPr>
+          <w:lang w:val="en-US"/>
+        </w:rPr>
         <w:t>-</w:t>
       </w:r>
       <w:r>
@@ -2171,6 +2916,9 @@
         <w:t>Code</w:t>
       </w:r>
       <w:r>
+        <w:rPr>
+          <w:lang w:val="en-US"/>
+        </w:rPr>
         <w:t>-</w:t>
       </w:r>
       <w:r>
@@ -2180,6 +2928,9 @@
         <w:t>Encoder</w:t>
       </w:r>
       <w:r>
+        <w:rPr>
+          <w:lang w:val="en-US"/>
+        </w:rPr>
         <w:t>-</w:t>
       </w:r>
       <w:r>
@@ -2189,6 +2940,9 @@
         <w:t>and</w:t>
       </w:r>
       <w:r>
+        <w:rPr>
+          <w:lang w:val="en-US"/>
+        </w:rPr>
         <w:t>-</w:t>
       </w:r>
       <w:r>
@@ -2198,6 +2952,9 @@
         <w:t>Decoder</w:t>
       </w:r>
       <w:r>
+        <w:rPr>
+          <w:lang w:val="en-US"/>
+        </w:rPr>
         <w:t>-</w:t>
       </w:r>
       <w:r>
@@ -2207,6 +2964,9 @@
         <w:t>Csharp</w:t>
       </w:r>
       <w:r>
+        <w:rPr>
+          <w:lang w:val="en-US"/>
+        </w:rPr>
         <w:t>-</w:t>
       </w:r>
       <w:r>
@@ -2216,6 +2976,9 @@
         <w:t>Class</w:t>
       </w:r>
       <w:r>
+        <w:rPr>
+          <w:lang w:val="en-US"/>
+        </w:rPr>
         <w:t>-</w:t>
       </w:r>
       <w:r>
@@ -2225,6 +2988,9 @@
         <w:t>Library</w:t>
       </w:r>
       <w:r>
+        <w:rPr>
+          <w:lang w:val="en-US"/>
+        </w:rPr>
         <w:t>-</w:t>
       </w:r>
       <w:r>
@@ -2235,7 +3001,12 @@
       </w:r>
     </w:p>
     <w:p>
-      <w:hyperlink r:id="rId20" w:history="1">
+      <w:pPr>
+        <w:rPr>
+          <w:lang w:val="en-US"/>
+        </w:rPr>
+      </w:pPr>
+      <w:hyperlink r:id="rId23" w:history="1">
         <w:r>
           <w:rPr>
             <w:rStyle w:val="a3"/>
@@ -2246,6 +3017,7 @@
         <w:r>
           <w:rPr>
             <w:rStyle w:val="a3"/>
+            <w:lang w:val="en-US"/>
           </w:rPr>
           <w:t>://</w:t>
         </w:r>
@@ -2259,6 +3031,7 @@
         <w:r>
           <w:rPr>
             <w:rStyle w:val="a3"/>
+            <w:lang w:val="en-US"/>
           </w:rPr>
           <w:t>.</w:t>
         </w:r>
@@ -2272,6 +3045,7 @@
         <w:r>
           <w:rPr>
             <w:rStyle w:val="a3"/>
+            <w:lang w:val="en-US"/>
           </w:rPr>
           <w:t>.</w:t>
         </w:r>
@@ -2285,6 +3059,7 @@
         <w:r>
           <w:rPr>
             <w:rStyle w:val="a3"/>
+            <w:lang w:val="en-US"/>
           </w:rPr>
           <w:t>/</w:t>
         </w:r>
@@ -2298,6 +3073,7 @@
         <w:r>
           <w:rPr>
             <w:rStyle w:val="a3"/>
+            <w:lang w:val="en-US"/>
           </w:rPr>
           <w:t>-</w:t>
         </w:r>
@@ -2311,6 +3087,7 @@
         <w:r>
           <w:rPr>
             <w:rStyle w:val="a3"/>
+            <w:lang w:val="en-US"/>
           </w:rPr>
           <w:t>-</w:t>
         </w:r>
@@ -2324,6 +3101,7 @@
         <w:r>
           <w:rPr>
             <w:rStyle w:val="a3"/>
+            <w:lang w:val="en-US"/>
           </w:rPr>
           <w:t>-</w:t>
         </w:r>
@@ -2337,6 +3115,7 @@
         <w:r>
           <w:rPr>
             <w:rStyle w:val="a3"/>
+            <w:lang w:val="en-US"/>
           </w:rPr>
           <w:t>-</w:t>
         </w:r>
@@ -2350,6 +3129,7 @@
         <w:r>
           <w:rPr>
             <w:rStyle w:val="a3"/>
+            <w:lang w:val="en-US"/>
           </w:rPr>
           <w:t>-</w:t>
         </w:r>
@@ -2363,6 +3143,7 @@
         <w:r>
           <w:rPr>
             <w:rStyle w:val="a3"/>
+            <w:lang w:val="en-US"/>
           </w:rPr>
           <w:t>-</w:t>
         </w:r>
@@ -2376,6 +3157,7 @@
         <w:r>
           <w:rPr>
             <w:rStyle w:val="a3"/>
+            <w:lang w:val="en-US"/>
           </w:rPr>
           <w:t>-2-</w:t>
         </w:r>
@@ -2389,6 +3171,7 @@
         <w:r>
           <w:rPr>
             <w:rStyle w:val="a3"/>
+            <w:lang w:val="en-US"/>
           </w:rPr>
           <w:t>-</w:t>
         </w:r>
@@ -2402,6 +3185,7 @@
         <w:r>
           <w:rPr>
             <w:rStyle w:val="a3"/>
+            <w:lang w:val="en-US"/>
           </w:rPr>
           <w:t>-'</w:t>
         </w:r>
@@ -2415,6 +3199,7 @@
         <w:r>
           <w:rPr>
             <w:rStyle w:val="a3"/>
+            <w:lang w:val="en-US"/>
           </w:rPr>
           <w:t>-</w:t>
         </w:r>
@@ -2428,6 +3213,7 @@
         <w:r>
           <w:rPr>
             <w:rStyle w:val="a3"/>
+            <w:lang w:val="en-US"/>
           </w:rPr>
           <w:t>'</w:t>
         </w:r>
@@ -2441,6 +3227,7 @@
         <w:r>
           <w:rPr>
             <w:rStyle w:val="a3"/>
+            <w:lang w:val="en-US"/>
           </w:rPr>
           <w:t>-</w:t>
         </w:r>
@@ -2454,15 +3241,33 @@
         <w:r>
           <w:rPr>
             <w:rStyle w:val="a3"/>
+            <w:lang w:val="en-US"/>
           </w:rPr>
           <w:t>'/</w:t>
         </w:r>
       </w:hyperlink>
     </w:p>
-    <w:p/>
-    <w:p/>
-    <w:p>
-      <w:hyperlink r:id="rId21" w:history="1">
+    <w:p>
+      <w:pPr>
+        <w:rPr>
+          <w:lang w:val="en-US"/>
+        </w:rPr>
+      </w:pPr>
+    </w:p>
+    <w:p>
+      <w:pPr>
+        <w:rPr>
+          <w:lang w:val="en-US"/>
+        </w:rPr>
+      </w:pPr>
+    </w:p>
+    <w:p>
+      <w:pPr>
+        <w:rPr>
+          <w:lang w:val="en-US"/>
+        </w:rPr>
+      </w:pPr>
+      <w:hyperlink r:id="rId24" w:history="1">
         <w:r>
           <w:rPr>
             <w:rStyle w:val="a3"/>
@@ -2473,6 +3278,7 @@
         <w:r>
           <w:rPr>
             <w:rStyle w:val="a3"/>
+            <w:lang w:val="en-US"/>
           </w:rPr>
           <w:t>://</w:t>
         </w:r>
@@ -2486,6 +3292,7 @@
         <w:r>
           <w:rPr>
             <w:rStyle w:val="a3"/>
+            <w:lang w:val="en-US"/>
           </w:rPr>
           <w:t>.</w:t>
         </w:r>
@@ -2499,6 +3306,7 @@
         <w:r>
           <w:rPr>
             <w:rStyle w:val="a3"/>
+            <w:lang w:val="en-US"/>
           </w:rPr>
           <w:t>.</w:t>
         </w:r>
@@ -2512,6 +3320,7 @@
         <w:r>
           <w:rPr>
             <w:rStyle w:val="a3"/>
+            <w:lang w:val="en-US"/>
           </w:rPr>
           <w:t>/</w:t>
         </w:r>
@@ -2525,6 +3334,7 @@
         <w:r>
           <w:rPr>
             <w:rStyle w:val="a3"/>
+            <w:lang w:val="en-US"/>
           </w:rPr>
           <w:t>/</w:t>
         </w:r>
@@ -2538,6 +3348,7 @@
         <w:r>
           <w:rPr>
             <w:rStyle w:val="a3"/>
+            <w:lang w:val="en-US"/>
           </w:rPr>
           <w:t>-</w:t>
         </w:r>
@@ -2551,6 +3362,7 @@
         <w:r>
           <w:rPr>
             <w:rStyle w:val="a3"/>
+            <w:lang w:val="en-US"/>
           </w:rPr>
           <w:t>-</w:t>
         </w:r>
@@ -2564,6 +3376,7 @@
         <w:r>
           <w:rPr>
             <w:rStyle w:val="a3"/>
+            <w:lang w:val="en-US"/>
           </w:rPr>
           <w:t>-</w:t>
         </w:r>
@@ -2577,6 +3390,7 @@
         <w:r>
           <w:rPr>
             <w:rStyle w:val="a3"/>
+            <w:lang w:val="en-US"/>
           </w:rPr>
           <w:t>-</w:t>
         </w:r>
@@ -2590,6 +3404,7 @@
         <w:r>
           <w:rPr>
             <w:rStyle w:val="a3"/>
+            <w:lang w:val="en-US"/>
           </w:rPr>
           <w:t>-</w:t>
         </w:r>
@@ -2603,17 +3418,31 @@
         <w:r>
           <w:rPr>
             <w:rStyle w:val="a3"/>
+            <w:lang w:val="en-US"/>
           </w:rPr>
           <w:t>.46764/</w:t>
         </w:r>
       </w:hyperlink>
     </w:p>
     <w:p>
-      <w:r>
+      <w:pPr>
+        <w:rPr>
+          <w:lang w:val="en-US"/>
+        </w:rPr>
+      </w:pPr>
+      <w:r>
+        <w:rPr>
+          <w:lang w:val="en-US"/>
+        </w:rPr>
         <w:t>https://docs.unity3d.com/ScriptReference/Quaternion.html</w:t>
       </w:r>
     </w:p>
     <w:p>
+      <w:pPr>
+        <w:rPr>
+          <w:lang w:val="en-US"/>
+        </w:rPr>
+      </w:pPr>
       <w:r>
         <w:rPr>
           <w:lang w:val="en-US"/>
@@ -2621,6 +3450,9 @@
         <w:t>https</w:t>
       </w:r>
       <w:r>
+        <w:rPr>
+          <w:lang w:val="en-US"/>
+        </w:rPr>
         <w:t>://</w:t>
       </w:r>
       <w:r>
@@ -2630,6 +3462,9 @@
         <w:t>docs</w:t>
       </w:r>
       <w:r>
+        <w:rPr>
+          <w:lang w:val="en-US"/>
+        </w:rPr>
         <w:t>.</w:t>
       </w:r>
       <w:r>
@@ -2639,6 +3474,9 @@
         <w:t>unity</w:t>
       </w:r>
       <w:r>
+        <w:rPr>
+          <w:lang w:val="en-US"/>
+        </w:rPr>
         <w:t>3</w:t>
       </w:r>
       <w:r>
@@ -2648,6 +3486,9 @@
         <w:t>d</w:t>
       </w:r>
       <w:r>
+        <w:rPr>
+          <w:lang w:val="en-US"/>
+        </w:rPr>
         <w:t>.</w:t>
       </w:r>
       <w:r>
@@ -2657,6 +3498,9 @@
         <w:t>com</w:t>
       </w:r>
       <w:r>
+        <w:rPr>
+          <w:lang w:val="en-US"/>
+        </w:rPr>
         <w:t>/</w:t>
       </w:r>
       <w:r>
@@ -2666,6 +3510,9 @@
         <w:t>ScriptReference</w:t>
       </w:r>
       <w:r>
+        <w:rPr>
+          <w:lang w:val="en-US"/>
+        </w:rPr>
         <w:t>/</w:t>
       </w:r>
       <w:r>
@@ -2675,6 +3522,9 @@
         <w:t>Quaternion</w:t>
       </w:r>
       <w:r>
+        <w:rPr>
+          <w:lang w:val="en-US"/>
+        </w:rPr>
         <w:t>-</w:t>
       </w:r>
       <w:r>
@@ -2684,6 +3534,9 @@
         <w:t>y</w:t>
       </w:r>
       <w:r>
+        <w:rPr>
+          <w:lang w:val="en-US"/>
+        </w:rPr>
         <w:t>.</w:t>
       </w:r>
       <w:r>
@@ -2694,6 +3547,11 @@
       </w:r>
     </w:p>
     <w:p>
+      <w:pPr>
+        <w:rPr>
+          <w:lang w:val="en-US"/>
+        </w:rPr>
+      </w:pPr>
       <w:r>
         <w:rPr>
           <w:lang w:val="en-US"/>
@@ -2701,6 +3559,9 @@
         <w:t>https</w:t>
       </w:r>
       <w:r>
+        <w:rPr>
+          <w:lang w:val="en-US"/>
+        </w:rPr>
         <w:t>://</w:t>
       </w:r>
       <w:r>
@@ -2710,6 +3571,9 @@
         <w:t>vionixstudio</w:t>
       </w:r>
       <w:r>
+        <w:rPr>
+          <w:lang w:val="en-US"/>
+        </w:rPr>
         <w:t>.</w:t>
       </w:r>
       <w:r>
@@ -2719,6 +3583,9 @@
         <w:t>com</w:t>
       </w:r>
       <w:r>
+        <w:rPr>
+          <w:lang w:val="en-US"/>
+        </w:rPr>
         <w:t>/2022/06/16/</w:t>
       </w:r>
       <w:r>
@@ -2728,6 +3595,9 @@
         <w:t>unity</w:t>
       </w:r>
       <w:r>
+        <w:rPr>
+          <w:lang w:val="en-US"/>
+        </w:rPr>
         <w:t>-</w:t>
       </w:r>
       <w:r>
@@ -2737,6 +3607,9 @@
         <w:t>quaternion</w:t>
       </w:r>
       <w:r>
+        <w:rPr>
+          <w:lang w:val="en-US"/>
+        </w:rPr>
         <w:t>-</w:t>
       </w:r>
       <w:r>
@@ -2746,6 +3619,9 @@
         <w:t>and</w:t>
       </w:r>
       <w:r>
+        <w:rPr>
+          <w:lang w:val="en-US"/>
+        </w:rPr>
         <w:t>-</w:t>
       </w:r>
       <w:r>
@@ -2755,6 +3631,9 @@
         <w:t>rotation</w:t>
       </w:r>
       <w:r>
+        <w:rPr>
+          <w:lang w:val="en-US"/>
+        </w:rPr>
         <w:t>-</w:t>
       </w:r>
       <w:r>
@@ -2764,10 +3643,18 @@
         <w:t>guide</w:t>
       </w:r>
       <w:r>
+        <w:rPr>
+          <w:lang w:val="en-US"/>
+        </w:rPr>
         <w:t>/</w:t>
       </w:r>
     </w:p>
     <w:p>
+      <w:pPr>
+        <w:rPr>
+          <w:lang w:val="en-US"/>
+        </w:rPr>
+      </w:pPr>
       <w:r>
         <w:rPr>
           <w:lang w:val="en-US"/>
@@ -2775,6 +3662,9 @@
         <w:t>https</w:t>
       </w:r>
       <w:r>
+        <w:rPr>
+          <w:lang w:val="en-US"/>
+        </w:rPr>
         <w:t>://</w:t>
       </w:r>
       <w:r>
@@ -2784,6 +3674,9 @@
         <w:t>docs</w:t>
       </w:r>
       <w:r>
+        <w:rPr>
+          <w:lang w:val="en-US"/>
+        </w:rPr>
         <w:t>.</w:t>
       </w:r>
       <w:r>
@@ -2793,6 +3686,9 @@
         <w:t>unity</w:t>
       </w:r>
       <w:r>
+        <w:rPr>
+          <w:lang w:val="en-US"/>
+        </w:rPr>
         <w:t>3</w:t>
       </w:r>
       <w:r>
@@ -2802,6 +3698,9 @@
         <w:t>d</w:t>
       </w:r>
       <w:r>
+        <w:rPr>
+          <w:lang w:val="en-US"/>
+        </w:rPr>
         <w:t>.</w:t>
       </w:r>
       <w:r>
@@ -2811,6 +3710,9 @@
         <w:t>com</w:t>
       </w:r>
       <w:r>
+        <w:rPr>
+          <w:lang w:val="en-US"/>
+        </w:rPr>
         <w:t>/</w:t>
       </w:r>
       <w:r>
@@ -2820,6 +3722,9 @@
         <w:t>ScriptReference</w:t>
       </w:r>
       <w:r>
+        <w:rPr>
+          <w:lang w:val="en-US"/>
+        </w:rPr>
         <w:t>/</w:t>
       </w:r>
       <w:r>
@@ -2829,6 +3734,9 @@
         <w:t>Quaternion</w:t>
       </w:r>
       <w:r>
+        <w:rPr>
+          <w:lang w:val="en-US"/>
+        </w:rPr>
         <w:t>-</w:t>
       </w:r>
       <w:r>
@@ -2838,6 +3746,9 @@
         <w:t>operator</w:t>
       </w:r>
       <w:r>
+        <w:rPr>
+          <w:lang w:val="en-US"/>
+        </w:rPr>
         <w:t>_</w:t>
       </w:r>
       <w:r>
@@ -2847,6 +3758,9 @@
         <w:t>multiply</w:t>
       </w:r>
       <w:r>
+        <w:rPr>
+          <w:lang w:val="en-US"/>
+        </w:rPr>
         <w:t>.</w:t>
       </w:r>
       <w:r>
@@ -2856,579 +3770,6 @@
         <w:t>html</w:t>
       </w:r>
     </w:p>
-    <w:p>
-      <w:hyperlink r:id="rId22" w:history="1">
-        <w:r>
-          <w:rPr>
-            <w:rStyle w:val="a3"/>
-            <w:lang w:val="en-US"/>
-          </w:rPr>
-          <w:t>https</w:t>
-        </w:r>
-        <w:r>
-          <w:rPr>
-            <w:rStyle w:val="a3"/>
-          </w:rPr>
-          <w:t>://</w:t>
-        </w:r>
-        <w:r>
-          <w:rPr>
-            <w:rStyle w:val="a3"/>
-            <w:lang w:val="en-US"/>
-          </w:rPr>
-          <w:t>docs</w:t>
-        </w:r>
-        <w:r>
-          <w:rPr>
-            <w:rStyle w:val="a3"/>
-          </w:rPr>
-          <w:t>.</w:t>
-        </w:r>
-        <w:r>
-          <w:rPr>
-            <w:rStyle w:val="a3"/>
-            <w:lang w:val="en-US"/>
-          </w:rPr>
-          <w:t>unity</w:t>
-        </w:r>
-        <w:r>
-          <w:rPr>
-            <w:rStyle w:val="a3"/>
-          </w:rPr>
-          <w:t>3</w:t>
-        </w:r>
-        <w:r>
-          <w:rPr>
-            <w:rStyle w:val="a3"/>
-            <w:lang w:val="en-US"/>
-          </w:rPr>
-          <w:t>d</w:t>
-        </w:r>
-        <w:r>
-          <w:rPr>
-            <w:rStyle w:val="a3"/>
-          </w:rPr>
-          <w:t>.</w:t>
-        </w:r>
-        <w:r>
-          <w:rPr>
-            <w:rStyle w:val="a3"/>
-            <w:lang w:val="en-US"/>
-          </w:rPr>
-          <w:t>com</w:t>
-        </w:r>
-        <w:r>
-          <w:rPr>
-            <w:rStyle w:val="a3"/>
-          </w:rPr>
-          <w:t>/</w:t>
-        </w:r>
-        <w:r>
-          <w:rPr>
-            <w:rStyle w:val="a3"/>
-            <w:lang w:val="en-US"/>
-          </w:rPr>
-          <w:t>ScriptReference</w:t>
-        </w:r>
-        <w:r>
-          <w:rPr>
-            <w:rStyle w:val="a3"/>
-          </w:rPr>
-          <w:t>/</w:t>
-        </w:r>
-        <w:r>
-          <w:rPr>
-            <w:rStyle w:val="a3"/>
-            <w:lang w:val="en-US"/>
-          </w:rPr>
-          <w:t>Vector</w:t>
-        </w:r>
-        <w:r>
-          <w:rPr>
-            <w:rStyle w:val="a3"/>
-          </w:rPr>
-          <w:t>3.</w:t>
-        </w:r>
-        <w:r>
-          <w:rPr>
-            <w:rStyle w:val="a3"/>
-            <w:lang w:val="en-US"/>
-          </w:rPr>
-          <w:t>html</w:t>
-        </w:r>
-      </w:hyperlink>
-    </w:p>
-    <w:p>
-      <w:hyperlink r:id="rId23" w:history="1">
-        <w:r>
-          <w:rPr>
-            <w:rStyle w:val="a3"/>
-            <w:lang w:val="en-US"/>
-          </w:rPr>
-          <w:t>https</w:t>
-        </w:r>
-        <w:r>
-          <w:rPr>
-            <w:rStyle w:val="a3"/>
-          </w:rPr>
-          <w:t>://</w:t>
-        </w:r>
-        <w:r>
-          <w:rPr>
-            <w:rStyle w:val="a3"/>
-            <w:lang w:val="en-US"/>
-          </w:rPr>
-          <w:t>docs</w:t>
-        </w:r>
-        <w:r>
-          <w:rPr>
-            <w:rStyle w:val="a3"/>
-          </w:rPr>
-          <w:t>.</w:t>
-        </w:r>
-        <w:r>
-          <w:rPr>
-            <w:rStyle w:val="a3"/>
-            <w:lang w:val="en-US"/>
-          </w:rPr>
-          <w:t>unity</w:t>
-        </w:r>
-        <w:r>
-          <w:rPr>
-            <w:rStyle w:val="a3"/>
-          </w:rPr>
-          <w:t>3</w:t>
-        </w:r>
-        <w:r>
-          <w:rPr>
-            <w:rStyle w:val="a3"/>
-            <w:lang w:val="en-US"/>
-          </w:rPr>
-          <w:t>d</w:t>
-        </w:r>
-        <w:r>
-          <w:rPr>
-            <w:rStyle w:val="a3"/>
-          </w:rPr>
-          <w:t>.</w:t>
-        </w:r>
-        <w:r>
-          <w:rPr>
-            <w:rStyle w:val="a3"/>
-            <w:lang w:val="en-US"/>
-          </w:rPr>
-          <w:t>com</w:t>
-        </w:r>
-        <w:r>
-          <w:rPr>
-            <w:rStyle w:val="a3"/>
-          </w:rPr>
-          <w:t>/</w:t>
-        </w:r>
-        <w:r>
-          <w:rPr>
-            <w:rStyle w:val="a3"/>
-            <w:lang w:val="en-US"/>
-          </w:rPr>
-          <w:t>ScriptReference</w:t>
-        </w:r>
-        <w:r>
-          <w:rPr>
-            <w:rStyle w:val="a3"/>
-          </w:rPr>
-          <w:t>/</w:t>
-        </w:r>
-        <w:r>
-          <w:rPr>
-            <w:rStyle w:val="a3"/>
-            <w:lang w:val="en-US"/>
-          </w:rPr>
-          <w:t>Transform</w:t>
-        </w:r>
-        <w:r>
-          <w:rPr>
-            <w:rStyle w:val="a3"/>
-          </w:rPr>
-          <w:t>.</w:t>
-        </w:r>
-        <w:r>
-          <w:rPr>
-            <w:rStyle w:val="a3"/>
-            <w:lang w:val="en-US"/>
-          </w:rPr>
-          <w:t>html</w:t>
-        </w:r>
-      </w:hyperlink>
-    </w:p>
-    <w:p>
-      <w:r>
-        <w:t>https://youtu.be/zc8b2Jo7mno</w:t>
-      </w:r>
-    </w:p>
-    <w:p/>
-    <w:p>
-      <w:r>
-        <w:rPr>
-          <w:lang w:val="en-US"/>
-        </w:rPr>
-        <w:t>https</w:t>
-      </w:r>
-      <w:r>
-        <w:t>://</w:t>
-      </w:r>
-      <w:r>
-        <w:rPr>
-          <w:lang w:val="en-US"/>
-        </w:rPr>
-        <w:t>docs</w:t>
-      </w:r>
-      <w:r>
-        <w:t>.</w:t>
-      </w:r>
-      <w:r>
-        <w:rPr>
-          <w:lang w:val="en-US"/>
-        </w:rPr>
-        <w:t>unity</w:t>
-      </w:r>
-      <w:r>
-        <w:t>3</w:t>
-      </w:r>
-      <w:r>
-        <w:rPr>
-          <w:lang w:val="en-US"/>
-        </w:rPr>
-        <w:t>d</w:t>
-      </w:r>
-      <w:r>
-        <w:t>.</w:t>
-      </w:r>
-      <w:r>
-        <w:rPr>
-          <w:lang w:val="en-US"/>
-        </w:rPr>
-        <w:t>com</w:t>
-      </w:r>
-      <w:r>
-        <w:t>/</w:t>
-      </w:r>
-      <w:r>
-        <w:rPr>
-          <w:lang w:val="en-US"/>
-        </w:rPr>
-        <w:t>Manual</w:t>
-      </w:r>
-      <w:r>
-        <w:t>/</w:t>
-      </w:r>
-      <w:r>
-        <w:rPr>
-          <w:lang w:val="en-US"/>
-        </w:rPr>
-        <w:t>class</w:t>
-      </w:r>
-      <w:r>
-        <w:t>-</w:t>
-      </w:r>
-      <w:r>
-        <w:rPr>
-          <w:lang w:val="en-US"/>
-        </w:rPr>
-        <w:t>LineRenderer</w:t>
-      </w:r>
-      <w:r>
-        <w:t>.</w:t>
-      </w:r>
-      <w:r>
-        <w:rPr>
-          <w:lang w:val="en-US"/>
-        </w:rPr>
-        <w:t>html</w:t>
-      </w:r>
-    </w:p>
-    <w:p>
-      <w:r>
-        <w:rPr>
-          <w:lang w:val="en-US"/>
-        </w:rPr>
-        <w:t>https</w:t>
-      </w:r>
-      <w:r>
-        <w:t>://</w:t>
-      </w:r>
-      <w:r>
-        <w:rPr>
-          <w:lang w:val="en-US"/>
-        </w:rPr>
-        <w:t>docs</w:t>
-      </w:r>
-      <w:r>
-        <w:t>.</w:t>
-      </w:r>
-      <w:r>
-        <w:rPr>
-          <w:lang w:val="en-US"/>
-        </w:rPr>
-        <w:t>unity</w:t>
-      </w:r>
-      <w:r>
-        <w:t>3</w:t>
-      </w:r>
-      <w:r>
-        <w:rPr>
-          <w:lang w:val="en-US"/>
-        </w:rPr>
-        <w:t>d</w:t>
-      </w:r>
-      <w:r>
-        <w:t>.</w:t>
-      </w:r>
-      <w:r>
-        <w:rPr>
-          <w:lang w:val="en-US"/>
-        </w:rPr>
-        <w:t>com</w:t>
-      </w:r>
-      <w:r>
-        <w:t>/2021.3/</w:t>
-      </w:r>
-      <w:r>
-        <w:rPr>
-          <w:lang w:val="en-US"/>
-        </w:rPr>
-        <w:t>Documentation</w:t>
-      </w:r>
-      <w:r>
-        <w:t>/</w:t>
-      </w:r>
-      <w:r>
-        <w:rPr>
-          <w:lang w:val="en-US"/>
-        </w:rPr>
-        <w:t>Manual</w:t>
-      </w:r>
-      <w:r>
-        <w:t>/</w:t>
-      </w:r>
-      <w:r>
-        <w:rPr>
-          <w:lang w:val="en-US"/>
-        </w:rPr>
-        <w:t>NavMesh</w:t>
-      </w:r>
-      <w:r>
-        <w:t>-</w:t>
-      </w:r>
-      <w:r>
-        <w:rPr>
-          <w:lang w:val="en-US"/>
-        </w:rPr>
-        <w:t>BuildingComponents</w:t>
-      </w:r>
-      <w:r>
-        <w:t>.</w:t>
-      </w:r>
-      <w:r>
-        <w:rPr>
-          <w:lang w:val="en-US"/>
-        </w:rPr>
-        <w:t>html</w:t>
-      </w:r>
-    </w:p>
-    <w:p>
-      <w:hyperlink r:id="rId24" w:history="1">
-        <w:r>
-          <w:rPr>
-            <w:rStyle w:val="a3"/>
-            <w:lang w:val="en-US"/>
-          </w:rPr>
-          <w:t>https</w:t>
-        </w:r>
-        <w:r>
-          <w:rPr>
-            <w:rStyle w:val="a3"/>
-          </w:rPr>
-          <w:t>://</w:t>
-        </w:r>
-        <w:r>
-          <w:rPr>
-            <w:rStyle w:val="a3"/>
-            <w:lang w:val="en-US"/>
-          </w:rPr>
-          <w:t>gamedev</w:t>
-        </w:r>
-        <w:r>
-          <w:rPr>
-            <w:rStyle w:val="a3"/>
-          </w:rPr>
-          <w:t>.</w:t>
-        </w:r>
-        <w:r>
-          <w:rPr>
-            <w:rStyle w:val="a3"/>
-            <w:lang w:val="en-US"/>
-          </w:rPr>
-          <w:t>stackexchange</w:t>
-        </w:r>
-        <w:r>
-          <w:rPr>
-            <w:rStyle w:val="a3"/>
-          </w:rPr>
-          <w:t>.</w:t>
-        </w:r>
-        <w:r>
-          <w:rPr>
-            <w:rStyle w:val="a3"/>
-            <w:lang w:val="en-US"/>
-          </w:rPr>
-          <w:t>com</w:t>
-        </w:r>
-        <w:r>
-          <w:rPr>
-            <w:rStyle w:val="a3"/>
-          </w:rPr>
-          <w:t>/</w:t>
-        </w:r>
-        <w:r>
-          <w:rPr>
-            <w:rStyle w:val="a3"/>
-            <w:lang w:val="en-US"/>
-          </w:rPr>
-          <w:t>questions</w:t>
-        </w:r>
-        <w:r>
-          <w:rPr>
-            <w:rStyle w:val="a3"/>
-          </w:rPr>
-          <w:t>/130210/</w:t>
-        </w:r>
-        <w:r>
-          <w:rPr>
-            <w:rStyle w:val="a3"/>
-            <w:lang w:val="en-US"/>
-          </w:rPr>
-          <w:t>how</w:t>
-        </w:r>
-        <w:r>
-          <w:rPr>
-            <w:rStyle w:val="a3"/>
-          </w:rPr>
-          <w:t>-</w:t>
-        </w:r>
-        <w:r>
-          <w:rPr>
-            <w:rStyle w:val="a3"/>
-            <w:lang w:val="en-US"/>
-          </w:rPr>
-          <w:t>can</w:t>
-        </w:r>
-        <w:r>
-          <w:rPr>
-            <w:rStyle w:val="a3"/>
-          </w:rPr>
-          <w:t>-</w:t>
-        </w:r>
-        <w:r>
-          <w:rPr>
-            <w:rStyle w:val="a3"/>
-            <w:lang w:val="en-US"/>
-          </w:rPr>
-          <w:t>create</w:t>
-        </w:r>
-        <w:r>
-          <w:rPr>
-            <w:rStyle w:val="a3"/>
-          </w:rPr>
-          <w:t>-</w:t>
-        </w:r>
-        <w:r>
-          <w:rPr>
-            <w:rStyle w:val="a3"/>
-            <w:lang w:val="en-US"/>
-          </w:rPr>
-          <w:t>line</w:t>
-        </w:r>
-        <w:r>
-          <w:rPr>
-            <w:rStyle w:val="a3"/>
-          </w:rPr>
-          <w:t>-</w:t>
-        </w:r>
-        <w:r>
-          <w:rPr>
-            <w:rStyle w:val="a3"/>
-            <w:lang w:val="en-US"/>
-          </w:rPr>
-          <w:t>renderer</w:t>
-        </w:r>
-        <w:r>
-          <w:rPr>
-            <w:rStyle w:val="a3"/>
-          </w:rPr>
-          <w:t>-</w:t>
-        </w:r>
-        <w:r>
-          <w:rPr>
-            <w:rStyle w:val="a3"/>
-            <w:lang w:val="en-US"/>
-          </w:rPr>
-          <w:t>runtime</w:t>
-        </w:r>
-        <w:r>
-          <w:rPr>
-            <w:rStyle w:val="a3"/>
-          </w:rPr>
-          <w:t>-</w:t>
-        </w:r>
-        <w:r>
-          <w:rPr>
-            <w:rStyle w:val="a3"/>
-            <w:lang w:val="en-US"/>
-          </w:rPr>
-          <w:t>when</w:t>
-        </w:r>
-        <w:r>
-          <w:rPr>
-            <w:rStyle w:val="a3"/>
-          </w:rPr>
-          <w:t>-</w:t>
-        </w:r>
-        <w:r>
-          <w:rPr>
-            <w:rStyle w:val="a3"/>
-            <w:lang w:val="en-US"/>
-          </w:rPr>
-          <w:t>player</w:t>
-        </w:r>
-        <w:r>
-          <w:rPr>
-            <w:rStyle w:val="a3"/>
-          </w:rPr>
-          <w:t>-</w:t>
-        </w:r>
-        <w:r>
-          <w:rPr>
-            <w:rStyle w:val="a3"/>
-            <w:lang w:val="en-US"/>
-          </w:rPr>
-          <w:t>in</w:t>
-        </w:r>
-        <w:r>
-          <w:rPr>
-            <w:rStyle w:val="a3"/>
-          </w:rPr>
-          <w:t>-</w:t>
-        </w:r>
-        <w:r>
-          <w:rPr>
-            <w:rStyle w:val="a3"/>
-            <w:lang w:val="en-US"/>
-          </w:rPr>
-          <w:t>gravity</w:t>
-        </w:r>
-      </w:hyperlink>
-    </w:p>
-    <w:p/>
     <w:p>
       <w:pPr>
         <w:rPr>
@@ -3436,6 +3777,718 @@
         </w:rPr>
       </w:pPr>
       <w:hyperlink r:id="rId25" w:history="1">
+        <w:r>
+          <w:rPr>
+            <w:rStyle w:val="a3"/>
+            <w:lang w:val="en-US"/>
+          </w:rPr>
+          <w:t>https</w:t>
+        </w:r>
+        <w:r>
+          <w:rPr>
+            <w:rStyle w:val="a3"/>
+            <w:lang w:val="en-US"/>
+          </w:rPr>
+          <w:t>://</w:t>
+        </w:r>
+        <w:r>
+          <w:rPr>
+            <w:rStyle w:val="a3"/>
+            <w:lang w:val="en-US"/>
+          </w:rPr>
+          <w:t>docs</w:t>
+        </w:r>
+        <w:r>
+          <w:rPr>
+            <w:rStyle w:val="a3"/>
+            <w:lang w:val="en-US"/>
+          </w:rPr>
+          <w:t>.</w:t>
+        </w:r>
+        <w:r>
+          <w:rPr>
+            <w:rStyle w:val="a3"/>
+            <w:lang w:val="en-US"/>
+          </w:rPr>
+          <w:t>unity</w:t>
+        </w:r>
+        <w:r>
+          <w:rPr>
+            <w:rStyle w:val="a3"/>
+            <w:lang w:val="en-US"/>
+          </w:rPr>
+          <w:t>3</w:t>
+        </w:r>
+        <w:r>
+          <w:rPr>
+            <w:rStyle w:val="a3"/>
+            <w:lang w:val="en-US"/>
+          </w:rPr>
+          <w:t>d</w:t>
+        </w:r>
+        <w:r>
+          <w:rPr>
+            <w:rStyle w:val="a3"/>
+            <w:lang w:val="en-US"/>
+          </w:rPr>
+          <w:t>.</w:t>
+        </w:r>
+        <w:r>
+          <w:rPr>
+            <w:rStyle w:val="a3"/>
+            <w:lang w:val="en-US"/>
+          </w:rPr>
+          <w:t>com</w:t>
+        </w:r>
+        <w:r>
+          <w:rPr>
+            <w:rStyle w:val="a3"/>
+            <w:lang w:val="en-US"/>
+          </w:rPr>
+          <w:t>/</w:t>
+        </w:r>
+        <w:r>
+          <w:rPr>
+            <w:rStyle w:val="a3"/>
+            <w:lang w:val="en-US"/>
+          </w:rPr>
+          <w:t>ScriptReference</w:t>
+        </w:r>
+        <w:r>
+          <w:rPr>
+            <w:rStyle w:val="a3"/>
+            <w:lang w:val="en-US"/>
+          </w:rPr>
+          <w:t>/</w:t>
+        </w:r>
+        <w:r>
+          <w:rPr>
+            <w:rStyle w:val="a3"/>
+            <w:lang w:val="en-US"/>
+          </w:rPr>
+          <w:t>Vector</w:t>
+        </w:r>
+        <w:r>
+          <w:rPr>
+            <w:rStyle w:val="a3"/>
+            <w:lang w:val="en-US"/>
+          </w:rPr>
+          <w:t>3.</w:t>
+        </w:r>
+        <w:r>
+          <w:rPr>
+            <w:rStyle w:val="a3"/>
+            <w:lang w:val="en-US"/>
+          </w:rPr>
+          <w:t>html</w:t>
+        </w:r>
+      </w:hyperlink>
+    </w:p>
+    <w:p>
+      <w:pPr>
+        <w:rPr>
+          <w:rStyle w:val="a3"/>
+          <w:lang w:val="en-US"/>
+        </w:rPr>
+      </w:pPr>
+      <w:hyperlink r:id="rId26" w:history="1">
+        <w:r>
+          <w:rPr>
+            <w:rStyle w:val="a3"/>
+            <w:lang w:val="en-US"/>
+          </w:rPr>
+          <w:t>https</w:t>
+        </w:r>
+        <w:r>
+          <w:rPr>
+            <w:rStyle w:val="a3"/>
+            <w:lang w:val="en-US"/>
+          </w:rPr>
+          <w:t>://</w:t>
+        </w:r>
+        <w:r>
+          <w:rPr>
+            <w:rStyle w:val="a3"/>
+            <w:lang w:val="en-US"/>
+          </w:rPr>
+          <w:t>docs</w:t>
+        </w:r>
+        <w:r>
+          <w:rPr>
+            <w:rStyle w:val="a3"/>
+            <w:lang w:val="en-US"/>
+          </w:rPr>
+          <w:t>.</w:t>
+        </w:r>
+        <w:r>
+          <w:rPr>
+            <w:rStyle w:val="a3"/>
+            <w:lang w:val="en-US"/>
+          </w:rPr>
+          <w:t>unity</w:t>
+        </w:r>
+        <w:r>
+          <w:rPr>
+            <w:rStyle w:val="a3"/>
+            <w:lang w:val="en-US"/>
+          </w:rPr>
+          <w:t>3</w:t>
+        </w:r>
+        <w:r>
+          <w:rPr>
+            <w:rStyle w:val="a3"/>
+            <w:lang w:val="en-US"/>
+          </w:rPr>
+          <w:t>d</w:t>
+        </w:r>
+        <w:r>
+          <w:rPr>
+            <w:rStyle w:val="a3"/>
+            <w:lang w:val="en-US"/>
+          </w:rPr>
+          <w:t>.</w:t>
+        </w:r>
+        <w:r>
+          <w:rPr>
+            <w:rStyle w:val="a3"/>
+            <w:lang w:val="en-US"/>
+          </w:rPr>
+          <w:t>com</w:t>
+        </w:r>
+        <w:r>
+          <w:rPr>
+            <w:rStyle w:val="a3"/>
+            <w:lang w:val="en-US"/>
+          </w:rPr>
+          <w:t>/</w:t>
+        </w:r>
+        <w:r>
+          <w:rPr>
+            <w:rStyle w:val="a3"/>
+            <w:lang w:val="en-US"/>
+          </w:rPr>
+          <w:t>ScriptReference</w:t>
+        </w:r>
+        <w:r>
+          <w:rPr>
+            <w:rStyle w:val="a3"/>
+            <w:lang w:val="en-US"/>
+          </w:rPr>
+          <w:t>/</w:t>
+        </w:r>
+        <w:r>
+          <w:rPr>
+            <w:rStyle w:val="a3"/>
+            <w:lang w:val="en-US"/>
+          </w:rPr>
+          <w:t>Transform</w:t>
+        </w:r>
+        <w:r>
+          <w:rPr>
+            <w:rStyle w:val="a3"/>
+            <w:lang w:val="en-US"/>
+          </w:rPr>
+          <w:t>.</w:t>
+        </w:r>
+        <w:r>
+          <w:rPr>
+            <w:rStyle w:val="a3"/>
+            <w:lang w:val="en-US"/>
+          </w:rPr>
+          <w:t>html</w:t>
+        </w:r>
+      </w:hyperlink>
+    </w:p>
+    <w:p>
+      <w:pPr>
+        <w:rPr>
+          <w:lang w:val="en-US"/>
+        </w:rPr>
+      </w:pPr>
+      <w:r>
+        <w:rPr>
+          <w:lang w:val="en-US"/>
+        </w:rPr>
+        <w:t>https://stackoverflow.com/questions/12088610/conversion-between-euler-quaternion-like-in-unity3d-engine</w:t>
+      </w:r>
+    </w:p>
+    <w:p>
+      <w:pPr>
+        <w:rPr>
+          <w:lang w:val="en-US"/>
+        </w:rPr>
+      </w:pPr>
+      <w:r>
+        <w:rPr>
+          <w:lang w:val="en-US"/>
+        </w:rPr>
+        <w:lastRenderedPageBreak/>
+        <w:t>https://youtu.be/zc8b2Jo7mno</w:t>
+      </w:r>
+    </w:p>
+    <w:p>
+      <w:pPr>
+        <w:rPr>
+          <w:lang w:val="en-US"/>
+        </w:rPr>
+      </w:pPr>
+    </w:p>
+    <w:p>
+      <w:pPr>
+        <w:rPr>
+          <w:lang w:val="en-US"/>
+        </w:rPr>
+      </w:pPr>
+      <w:r>
+        <w:rPr>
+          <w:lang w:val="en-US"/>
+        </w:rPr>
+        <w:t>https</w:t>
+      </w:r>
+      <w:r>
+        <w:rPr>
+          <w:lang w:val="en-US"/>
+        </w:rPr>
+        <w:t>://</w:t>
+      </w:r>
+      <w:r>
+        <w:rPr>
+          <w:lang w:val="en-US"/>
+        </w:rPr>
+        <w:t>docs</w:t>
+      </w:r>
+      <w:r>
+        <w:rPr>
+          <w:lang w:val="en-US"/>
+        </w:rPr>
+        <w:t>.</w:t>
+      </w:r>
+      <w:r>
+        <w:rPr>
+          <w:lang w:val="en-US"/>
+        </w:rPr>
+        <w:t>unity</w:t>
+      </w:r>
+      <w:r>
+        <w:rPr>
+          <w:lang w:val="en-US"/>
+        </w:rPr>
+        <w:t>3</w:t>
+      </w:r>
+      <w:r>
+        <w:rPr>
+          <w:lang w:val="en-US"/>
+        </w:rPr>
+        <w:t>d</w:t>
+      </w:r>
+      <w:r>
+        <w:rPr>
+          <w:lang w:val="en-US"/>
+        </w:rPr>
+        <w:t>.</w:t>
+      </w:r>
+      <w:r>
+        <w:rPr>
+          <w:lang w:val="en-US"/>
+        </w:rPr>
+        <w:t>com</w:t>
+      </w:r>
+      <w:r>
+        <w:rPr>
+          <w:lang w:val="en-US"/>
+        </w:rPr>
+        <w:t>/</w:t>
+      </w:r>
+      <w:r>
+        <w:rPr>
+          <w:lang w:val="en-US"/>
+        </w:rPr>
+        <w:t>Manual</w:t>
+      </w:r>
+      <w:r>
+        <w:rPr>
+          <w:lang w:val="en-US"/>
+        </w:rPr>
+        <w:t>/</w:t>
+      </w:r>
+      <w:r>
+        <w:rPr>
+          <w:lang w:val="en-US"/>
+        </w:rPr>
+        <w:t>class</w:t>
+      </w:r>
+      <w:r>
+        <w:rPr>
+          <w:lang w:val="en-US"/>
+        </w:rPr>
+        <w:t>-</w:t>
+      </w:r>
+      <w:r>
+        <w:rPr>
+          <w:lang w:val="en-US"/>
+        </w:rPr>
+        <w:t>LineRenderer</w:t>
+      </w:r>
+      <w:r>
+        <w:rPr>
+          <w:lang w:val="en-US"/>
+        </w:rPr>
+        <w:t>.</w:t>
+      </w:r>
+      <w:r>
+        <w:rPr>
+          <w:lang w:val="en-US"/>
+        </w:rPr>
+        <w:t>html</w:t>
+      </w:r>
+    </w:p>
+    <w:p>
+      <w:pPr>
+        <w:rPr>
+          <w:lang w:val="en-US"/>
+        </w:rPr>
+      </w:pPr>
+      <w:r>
+        <w:rPr>
+          <w:lang w:val="en-US"/>
+        </w:rPr>
+        <w:t>https</w:t>
+      </w:r>
+      <w:r>
+        <w:rPr>
+          <w:lang w:val="en-US"/>
+        </w:rPr>
+        <w:t>://</w:t>
+      </w:r>
+      <w:r>
+        <w:rPr>
+          <w:lang w:val="en-US"/>
+        </w:rPr>
+        <w:t>docs</w:t>
+      </w:r>
+      <w:r>
+        <w:rPr>
+          <w:lang w:val="en-US"/>
+        </w:rPr>
+        <w:t>.</w:t>
+      </w:r>
+      <w:r>
+        <w:rPr>
+          <w:lang w:val="en-US"/>
+        </w:rPr>
+        <w:t>unity</w:t>
+      </w:r>
+      <w:r>
+        <w:rPr>
+          <w:lang w:val="en-US"/>
+        </w:rPr>
+        <w:t>3</w:t>
+      </w:r>
+      <w:r>
+        <w:rPr>
+          <w:lang w:val="en-US"/>
+        </w:rPr>
+        <w:t>d</w:t>
+      </w:r>
+      <w:r>
+        <w:rPr>
+          <w:lang w:val="en-US"/>
+        </w:rPr>
+        <w:t>.</w:t>
+      </w:r>
+      <w:r>
+        <w:rPr>
+          <w:lang w:val="en-US"/>
+        </w:rPr>
+        <w:t>com</w:t>
+      </w:r>
+      <w:r>
+        <w:rPr>
+          <w:lang w:val="en-US"/>
+        </w:rPr>
+        <w:t>/2021.3/</w:t>
+      </w:r>
+      <w:r>
+        <w:rPr>
+          <w:lang w:val="en-US"/>
+        </w:rPr>
+        <w:t>Documentation</w:t>
+      </w:r>
+      <w:r>
+        <w:rPr>
+          <w:lang w:val="en-US"/>
+        </w:rPr>
+        <w:t>/</w:t>
+      </w:r>
+      <w:r>
+        <w:rPr>
+          <w:lang w:val="en-US"/>
+        </w:rPr>
+        <w:t>Manual</w:t>
+      </w:r>
+      <w:r>
+        <w:rPr>
+          <w:lang w:val="en-US"/>
+        </w:rPr>
+        <w:t>/</w:t>
+      </w:r>
+      <w:r>
+        <w:rPr>
+          <w:lang w:val="en-US"/>
+        </w:rPr>
+        <w:t>NavMesh</w:t>
+      </w:r>
+      <w:r>
+        <w:rPr>
+          <w:lang w:val="en-US"/>
+        </w:rPr>
+        <w:t>-</w:t>
+      </w:r>
+      <w:r>
+        <w:rPr>
+          <w:lang w:val="en-US"/>
+        </w:rPr>
+        <w:t>BuildingComponents</w:t>
+      </w:r>
+      <w:r>
+        <w:rPr>
+          <w:lang w:val="en-US"/>
+        </w:rPr>
+        <w:t>.</w:t>
+      </w:r>
+      <w:r>
+        <w:rPr>
+          <w:lang w:val="en-US"/>
+        </w:rPr>
+        <w:t>html</w:t>
+      </w:r>
+    </w:p>
+    <w:p>
+      <w:pPr>
+        <w:rPr>
+          <w:lang w:val="en-US"/>
+        </w:rPr>
+      </w:pPr>
+      <w:hyperlink r:id="rId27" w:history="1">
+        <w:r>
+          <w:rPr>
+            <w:rStyle w:val="a3"/>
+            <w:lang w:val="en-US"/>
+          </w:rPr>
+          <w:t>https</w:t>
+        </w:r>
+        <w:r>
+          <w:rPr>
+            <w:rStyle w:val="a3"/>
+            <w:lang w:val="en-US"/>
+          </w:rPr>
+          <w:t>://</w:t>
+        </w:r>
+        <w:r>
+          <w:rPr>
+            <w:rStyle w:val="a3"/>
+            <w:lang w:val="en-US"/>
+          </w:rPr>
+          <w:t>gamedev</w:t>
+        </w:r>
+        <w:r>
+          <w:rPr>
+            <w:rStyle w:val="a3"/>
+            <w:lang w:val="en-US"/>
+          </w:rPr>
+          <w:t>.</w:t>
+        </w:r>
+        <w:r>
+          <w:rPr>
+            <w:rStyle w:val="a3"/>
+            <w:lang w:val="en-US"/>
+          </w:rPr>
+          <w:t>stackexchange</w:t>
+        </w:r>
+        <w:r>
+          <w:rPr>
+            <w:rStyle w:val="a3"/>
+            <w:lang w:val="en-US"/>
+          </w:rPr>
+          <w:t>.</w:t>
+        </w:r>
+        <w:r>
+          <w:rPr>
+            <w:rStyle w:val="a3"/>
+            <w:lang w:val="en-US"/>
+          </w:rPr>
+          <w:t>com</w:t>
+        </w:r>
+        <w:r>
+          <w:rPr>
+            <w:rStyle w:val="a3"/>
+            <w:lang w:val="en-US"/>
+          </w:rPr>
+          <w:t>/</w:t>
+        </w:r>
+        <w:r>
+          <w:rPr>
+            <w:rStyle w:val="a3"/>
+            <w:lang w:val="en-US"/>
+          </w:rPr>
+          <w:t>questions</w:t>
+        </w:r>
+        <w:r>
+          <w:rPr>
+            <w:rStyle w:val="a3"/>
+            <w:lang w:val="en-US"/>
+          </w:rPr>
+          <w:t>/130210/</w:t>
+        </w:r>
+        <w:r>
+          <w:rPr>
+            <w:rStyle w:val="a3"/>
+            <w:lang w:val="en-US"/>
+          </w:rPr>
+          <w:t>how</w:t>
+        </w:r>
+        <w:r>
+          <w:rPr>
+            <w:rStyle w:val="a3"/>
+            <w:lang w:val="en-US"/>
+          </w:rPr>
+          <w:t>-</w:t>
+        </w:r>
+        <w:r>
+          <w:rPr>
+            <w:rStyle w:val="a3"/>
+            <w:lang w:val="en-US"/>
+          </w:rPr>
+          <w:t>can</w:t>
+        </w:r>
+        <w:r>
+          <w:rPr>
+            <w:rStyle w:val="a3"/>
+            <w:lang w:val="en-US"/>
+          </w:rPr>
+          <w:t>-</w:t>
+        </w:r>
+        <w:r>
+          <w:rPr>
+            <w:rStyle w:val="a3"/>
+            <w:lang w:val="en-US"/>
+          </w:rPr>
+          <w:t>create</w:t>
+        </w:r>
+        <w:r>
+          <w:rPr>
+            <w:rStyle w:val="a3"/>
+            <w:lang w:val="en-US"/>
+          </w:rPr>
+          <w:t>-</w:t>
+        </w:r>
+        <w:r>
+          <w:rPr>
+            <w:rStyle w:val="a3"/>
+            <w:lang w:val="en-US"/>
+          </w:rPr>
+          <w:t>line</w:t>
+        </w:r>
+        <w:r>
+          <w:rPr>
+            <w:rStyle w:val="a3"/>
+            <w:lang w:val="en-US"/>
+          </w:rPr>
+          <w:t>-</w:t>
+        </w:r>
+        <w:r>
+          <w:rPr>
+            <w:rStyle w:val="a3"/>
+            <w:lang w:val="en-US"/>
+          </w:rPr>
+          <w:t>renderer</w:t>
+        </w:r>
+        <w:r>
+          <w:rPr>
+            <w:rStyle w:val="a3"/>
+            <w:lang w:val="en-US"/>
+          </w:rPr>
+          <w:t>-</w:t>
+        </w:r>
+        <w:r>
+          <w:rPr>
+            <w:rStyle w:val="a3"/>
+            <w:lang w:val="en-US"/>
+          </w:rPr>
+          <w:t>runtime</w:t>
+        </w:r>
+        <w:r>
+          <w:rPr>
+            <w:rStyle w:val="a3"/>
+            <w:lang w:val="en-US"/>
+          </w:rPr>
+          <w:t>-</w:t>
+        </w:r>
+        <w:r>
+          <w:rPr>
+            <w:rStyle w:val="a3"/>
+            <w:lang w:val="en-US"/>
+          </w:rPr>
+          <w:t>when</w:t>
+        </w:r>
+        <w:r>
+          <w:rPr>
+            <w:rStyle w:val="a3"/>
+            <w:lang w:val="en-US"/>
+          </w:rPr>
+          <w:t>-</w:t>
+        </w:r>
+        <w:r>
+          <w:rPr>
+            <w:rStyle w:val="a3"/>
+            <w:lang w:val="en-US"/>
+          </w:rPr>
+          <w:t>player</w:t>
+        </w:r>
+        <w:r>
+          <w:rPr>
+            <w:rStyle w:val="a3"/>
+            <w:lang w:val="en-US"/>
+          </w:rPr>
+          <w:t>-</w:t>
+        </w:r>
+        <w:r>
+          <w:rPr>
+            <w:rStyle w:val="a3"/>
+            <w:lang w:val="en-US"/>
+          </w:rPr>
+          <w:t>in</w:t>
+        </w:r>
+        <w:r>
+          <w:rPr>
+            <w:rStyle w:val="a3"/>
+            <w:lang w:val="en-US"/>
+          </w:rPr>
+          <w:t>-</w:t>
+        </w:r>
+        <w:r>
+          <w:rPr>
+            <w:rStyle w:val="a3"/>
+            <w:lang w:val="en-US"/>
+          </w:rPr>
+          <w:t>gravity</w:t>
+        </w:r>
+      </w:hyperlink>
+    </w:p>
+    <w:p>
+      <w:pPr>
+        <w:rPr>
+          <w:lang w:val="en-US"/>
+        </w:rPr>
+      </w:pPr>
+    </w:p>
+    <w:p>
+      <w:pPr>
+        <w:rPr>
+          <w:lang w:val="en-US"/>
+        </w:rPr>
+      </w:pPr>
+      <w:hyperlink r:id="rId28" w:history="1">
         <w:r>
           <w:rPr>
             <w:rStyle w:val="a3"/>

</xml_diff>

<commit_message>
fixed move objects after teleport issue
</commit_message>
<xml_diff>
--- a/Заметки2.docx
+++ b/Заметки2.docx
@@ -1683,6 +1683,33 @@
       </w:r>
       <w:r>
         <w:t>то всё летает.</w:t>
+      </w:r>
+      <w:r>
+        <w:t xml:space="preserve"> Если создавать </w:t>
+      </w:r>
+      <w:r>
+        <w:rPr>
+          <w:lang w:val="en-US"/>
+        </w:rPr>
+        <w:t>Manager</w:t>
+      </w:r>
+      <w:r>
+        <w:t xml:space="preserve"> </w:t>
+      </w:r>
+      <w:r>
+        <w:t xml:space="preserve">не в </w:t>
+      </w:r>
+      <w:r>
+        <w:rPr>
+          <w:lang w:val="en-US"/>
+        </w:rPr>
+        <w:t>Runtime</w:t>
+      </w:r>
+      <w:r>
+        <w:t xml:space="preserve"> </w:t>
+      </w:r>
+      <w:r>
+        <w:t>то вроде тоже шустро.</w:t>
       </w:r>
     </w:p>
     <w:p/>

</xml_diff>

<commit_message>
make working runtime image tracker creation at any time
</commit_message>
<xml_diff>
--- a/Заметки2.docx
+++ b/Заметки2.docx
@@ -1603,248 +1603,917 @@
       </w:hyperlink>
     </w:p>
     <w:p>
+      <w:r>
+        <w:t xml:space="preserve">Надо изучить </w:t>
+      </w:r>
+      <w:r>
+        <w:rPr>
+          <w:lang w:val="en-US"/>
+        </w:rPr>
+        <w:t>Tacking</w:t>
+      </w:r>
+      <w:r>
+        <w:t xml:space="preserve"> </w:t>
+      </w:r>
+      <w:r>
+        <w:rPr>
+          <w:lang w:val="en-US"/>
+        </w:rPr>
+        <w:t>State</w:t>
+      </w:r>
+    </w:p>
+    <w:p>
+      <w:r>
+        <w:t xml:space="preserve">Приложение </w:t>
+      </w:r>
+      <w:r>
+        <w:t>тормозит</w:t>
+      </w:r>
+      <w:r>
+        <w:t>.</w:t>
+      </w:r>
+      <w:r>
+        <w:t xml:space="preserve"> Если</w:t>
+      </w:r>
+      <w:r>
+        <w:t xml:space="preserve"> </w:t>
+      </w:r>
+      <w:r>
+        <w:t>не</w:t>
+      </w:r>
+      <w:r>
+        <w:t xml:space="preserve"> </w:t>
+      </w:r>
+      <w:r>
+        <w:t>создавать</w:t>
+      </w:r>
+      <w:r>
+        <w:t xml:space="preserve"> </w:t>
+      </w:r>
+      <w:r>
+        <w:rPr>
+          <w:lang w:val="en-US"/>
+        </w:rPr>
+        <w:t>AR</w:t>
+      </w:r>
+      <w:r>
+        <w:t xml:space="preserve"> </w:t>
+      </w:r>
+      <w:r>
+        <w:rPr>
+          <w:lang w:val="en-US"/>
+        </w:rPr>
+        <w:t>Tracked</w:t>
+      </w:r>
+      <w:r>
+        <w:t xml:space="preserve"> </w:t>
+      </w:r>
+      <w:r>
+        <w:rPr>
+          <w:lang w:val="en-US"/>
+        </w:rPr>
+        <w:t>Image</w:t>
+      </w:r>
+      <w:r>
+        <w:t xml:space="preserve"> </w:t>
+      </w:r>
+      <w:r>
+        <w:rPr>
+          <w:lang w:val="en-US"/>
+        </w:rPr>
+        <w:t>Manager</w:t>
+      </w:r>
+      <w:r>
+        <w:t xml:space="preserve"> </w:t>
+      </w:r>
+      <w:r>
+        <w:t>то всё летает.</w:t>
+      </w:r>
+      <w:r>
+        <w:t xml:space="preserve"> Если создавать </w:t>
+      </w:r>
+      <w:r>
+        <w:rPr>
+          <w:lang w:val="en-US"/>
+        </w:rPr>
+        <w:t>Manager</w:t>
+      </w:r>
+      <w:r>
+        <w:t xml:space="preserve"> </w:t>
+      </w:r>
+      <w:r>
+        <w:t xml:space="preserve">не в </w:t>
+      </w:r>
+      <w:r>
+        <w:rPr>
+          <w:lang w:val="en-US"/>
+        </w:rPr>
+        <w:t>Runtime</w:t>
+      </w:r>
+      <w:r>
+        <w:t xml:space="preserve"> </w:t>
+      </w:r>
+      <w:r>
+        <w:t>то вроде тоже шустро.</w:t>
+      </w:r>
+    </w:p>
+    <w:p/>
+    <w:p>
+      <w:r>
+        <w:t xml:space="preserve">По лагучести точно не могу сказать но когда пользуюсь </w:t>
+      </w:r>
+      <w:r>
+        <w:rPr>
+          <w:lang w:val="en-US"/>
+        </w:rPr>
+        <w:t>AR</w:t>
+      </w:r>
+      <w:r>
+        <w:t xml:space="preserve"> </w:t>
+      </w:r>
+      <w:r>
+        <w:rPr>
+          <w:lang w:val="en-US"/>
+        </w:rPr>
+        <w:t>Tracked</w:t>
+      </w:r>
+      <w:r>
+        <w:t xml:space="preserve"> </w:t>
+      </w:r>
+      <w:r>
+        <w:rPr>
+          <w:lang w:val="en-US"/>
+        </w:rPr>
+        <w:t>Image</w:t>
+      </w:r>
+      <w:r>
+        <w:t xml:space="preserve"> </w:t>
+      </w:r>
+      <w:r>
+        <w:rPr>
+          <w:lang w:val="en-US"/>
+        </w:rPr>
+        <w:t>Manager</w:t>
+      </w:r>
+      <w:r>
+        <w:t xml:space="preserve"> в </w:t>
+      </w:r>
+      <w:r>
+        <w:rPr>
+          <w:lang w:val="en-US"/>
+        </w:rPr>
+        <w:t>runtime</w:t>
+      </w:r>
+      <w:r>
+        <w:t xml:space="preserve"> </w:t>
+      </w:r>
+      <w:r>
+        <w:t xml:space="preserve">то можно его пересоздать и ещё раз осканить один и тот же </w:t>
+      </w:r>
+      <w:r>
+        <w:rPr>
+          <w:lang w:val="en-US"/>
+        </w:rPr>
+        <w:t>QR</w:t>
+      </w:r>
+      <w:r>
+        <w:t xml:space="preserve"> </w:t>
+      </w:r>
+      <w:r>
+        <w:t xml:space="preserve">код. При создании </w:t>
+      </w:r>
+      <w:r>
+        <w:rPr>
+          <w:lang w:val="en-US"/>
+        </w:rPr>
+        <w:t>AR</w:t>
+      </w:r>
+      <w:r>
+        <w:t xml:space="preserve"> </w:t>
+      </w:r>
+      <w:r>
+        <w:rPr>
+          <w:lang w:val="en-US"/>
+        </w:rPr>
+        <w:t>Tracked</w:t>
+      </w:r>
+      <w:r>
+        <w:t xml:space="preserve"> </w:t>
+      </w:r>
+      <w:r>
+        <w:rPr>
+          <w:lang w:val="en-US"/>
+        </w:rPr>
+        <w:t>Image</w:t>
+      </w:r>
+      <w:r>
+        <w:t xml:space="preserve"> </w:t>
+      </w:r>
+      <w:r>
+        <w:rPr>
+          <w:lang w:val="en-US"/>
+        </w:rPr>
+        <w:t>Manager</w:t>
+      </w:r>
+      <w:r>
+        <w:t xml:space="preserve"> задаю ему позицию и поворот </w:t>
+      </w:r>
+      <w:r>
+        <w:rPr>
+          <w:lang w:val="en-US"/>
+        </w:rPr>
+        <w:t>sessionOrigin</w:t>
+      </w:r>
+      <w:r>
+        <w:t>.</w:t>
+      </w:r>
+      <w:r>
+        <w:t xml:space="preserve"> Раньше мы перемещали сканнер на точку и поворот телепорта.</w:t>
+      </w:r>
+      <w:r>
+        <w:t xml:space="preserve"> И сканнер позицию и поворот считал относительно новой точки телепорта. Сейчас он будет считать относительно настоящего положения</w:t>
+      </w:r>
+      <w:r>
+        <w:t>.</w:t>
+      </w:r>
+    </w:p>
+    <w:p>
       <w:pPr>
         <w:rPr>
-          <w:lang w:val="en-US"/>
+          <w:kern w:val="0"/>
+          <w14:ligatures w14:val="none"/>
         </w:rPr>
       </w:pPr>
       <w:r>
-        <w:t xml:space="preserve">Надо изучить </w:t>
-      </w:r>
-      <w:r>
-        <w:rPr>
-          <w:lang w:val="en-US"/>
-        </w:rPr>
-        <w:t>Tacking State</w:t>
-      </w:r>
-    </w:p>
-    <w:p>
-      <w:r>
-        <w:t xml:space="preserve">Приложение </w:t>
-      </w:r>
-      <w:r>
-        <w:t>тормозит</w:t>
-      </w:r>
-      <w:r>
+        <w:t>Что то я запутался. Не понимаю что мне до этого мешало отсканировать картинку два раза.</w:t>
+      </w:r>
+      <w:r>
+        <w:t xml:space="preserve"> Сейчас происходит что то странное, вроде норм но вроде вектор странный получается.</w:t>
+      </w:r>
+      <w:r>
+        <w:t xml:space="preserve"> </w:t>
+      </w:r>
+      <w:r>
+        <w:t xml:space="preserve">Надо исправить думаю. Ставить </w:t>
+      </w:r>
+      <w:r>
+        <w:rPr>
+          <w:kern w:val="0"/>
+          <w:lang w:val="en-US"/>
+          <w14:ligatures w14:val="none"/>
+        </w:rPr>
+        <w:t>AR</w:t>
+      </w:r>
+      <w:r>
+        <w:rPr>
+          <w:kern w:val="0"/>
+          <w14:ligatures w14:val="none"/>
+        </w:rPr>
+        <w:t xml:space="preserve"> </w:t>
+      </w:r>
+      <w:r>
+        <w:rPr>
+          <w:kern w:val="0"/>
+          <w:lang w:val="en-US"/>
+          <w14:ligatures w14:val="none"/>
+        </w:rPr>
+        <w:t>Tracked</w:t>
+      </w:r>
+      <w:r>
+        <w:rPr>
+          <w:kern w:val="0"/>
+          <w14:ligatures w14:val="none"/>
+        </w:rPr>
+        <w:t xml:space="preserve"> </w:t>
+      </w:r>
+      <w:r>
+        <w:rPr>
+          <w:kern w:val="0"/>
+          <w:lang w:val="en-US"/>
+          <w14:ligatures w14:val="none"/>
+        </w:rPr>
+        <w:t>Image</w:t>
+      </w:r>
+      <w:r>
+        <w:rPr>
+          <w:kern w:val="0"/>
+          <w14:ligatures w14:val="none"/>
+        </w:rPr>
+        <w:t xml:space="preserve"> </w:t>
+      </w:r>
+      <w:r>
+        <w:rPr>
+          <w:kern w:val="0"/>
+          <w:lang w:val="en-US"/>
+          <w14:ligatures w14:val="none"/>
+        </w:rPr>
+        <w:t>Manager</w:t>
+      </w:r>
+      <w:r>
+        <w:rPr>
+          <w:kern w:val="0"/>
+          <w14:ligatures w14:val="none"/>
+        </w:rPr>
+        <w:t xml:space="preserve"> позицию и поворот последнего телепорта.</w:t>
+      </w:r>
+    </w:p>
+    <w:p>
+      <w:r>
+        <w:rPr>
+          <w:kern w:val="0"/>
+          <w14:ligatures w14:val="none"/>
+        </w:rPr>
+        <w:t xml:space="preserve">Лаги вроде как появляются из за </w:t>
+      </w:r>
+      <w:r>
+        <w:rPr>
+          <w:kern w:val="0"/>
+          <w:lang w:val="en-US"/>
+          <w14:ligatures w14:val="none"/>
+        </w:rPr>
+        <w:t>session</w:t>
+      </w:r>
+      <w:r>
+        <w:rPr>
+          <w:kern w:val="0"/>
+          <w14:ligatures w14:val="none"/>
+        </w:rPr>
+        <w:t xml:space="preserve"> </w:t>
+      </w:r>
+      <w:r>
+        <w:rPr>
+          <w:kern w:val="0"/>
+          <w:lang w:val="en-US"/>
+          <w14:ligatures w14:val="none"/>
+        </w:rPr>
+        <w:t>reest</w:t>
+      </w:r>
+      <w:r>
+        <w:rPr>
+          <w:kern w:val="0"/>
+          <w14:ligatures w14:val="none"/>
+        </w:rPr>
+        <w:t xml:space="preserve"> </w:t>
+      </w:r>
+      <w:r>
+        <w:rPr>
+          <w:kern w:val="0"/>
+          <w14:ligatures w14:val="none"/>
+        </w:rPr>
+        <w:t xml:space="preserve">потому что и с не в рантайм </w:t>
+      </w:r>
+      <w:r>
+        <w:rPr>
+          <w:kern w:val="0"/>
+          <w:lang w:val="en-US"/>
+          <w14:ligatures w14:val="none"/>
+        </w:rPr>
+        <w:t>AR</w:t>
+      </w:r>
+      <w:r>
+        <w:rPr>
+          <w:kern w:val="0"/>
+          <w14:ligatures w14:val="none"/>
+        </w:rPr>
+        <w:t xml:space="preserve"> </w:t>
+      </w:r>
+      <w:r>
+        <w:rPr>
+          <w:kern w:val="0"/>
+          <w:lang w:val="en-US"/>
+          <w14:ligatures w14:val="none"/>
+        </w:rPr>
+        <w:t>Tracked</w:t>
+      </w:r>
+      <w:r>
+        <w:rPr>
+          <w:kern w:val="0"/>
+          <w14:ligatures w14:val="none"/>
+        </w:rPr>
+        <w:t xml:space="preserve"> </w:t>
+      </w:r>
+      <w:r>
+        <w:rPr>
+          <w:kern w:val="0"/>
+          <w:lang w:val="en-US"/>
+          <w14:ligatures w14:val="none"/>
+        </w:rPr>
+        <w:t>Image</w:t>
+      </w:r>
+      <w:r>
+        <w:rPr>
+          <w:kern w:val="0"/>
+          <w14:ligatures w14:val="none"/>
+        </w:rPr>
+        <w:t xml:space="preserve"> </w:t>
+      </w:r>
+      <w:r>
+        <w:rPr>
+          <w:kern w:val="0"/>
+          <w:lang w:val="en-US"/>
+          <w14:ligatures w14:val="none"/>
+        </w:rPr>
+        <w:t>Manager</w:t>
+      </w:r>
+      <w:r>
+        <w:rPr>
+          <w:kern w:val="0"/>
+          <w14:ligatures w14:val="none"/>
+        </w:rPr>
+        <w:t xml:space="preserve"> бывает не лагает. Хоия это мб потому что картинки не трекаются.</w:t>
+      </w:r>
+    </w:p>
+    <w:p>
+      <w:r>
+        <w:t>Я понял проблема была в том что сначала сканирую 1 потом 2 и не могу перейти по 1.</w:t>
+      </w:r>
+    </w:p>
+    <w:p>
+      <w:pPr>
+        <w:rPr>
+          <w:kern w:val="0"/>
+          <w14:ligatures w14:val="none"/>
+        </w:rPr>
+      </w:pPr>
+      <w:r>
+        <w:t>Мб</w:t>
+      </w:r>
+      <w:r>
+        <w:t xml:space="preserve"> </w:t>
+      </w:r>
+      <w:r>
+        <w:t>попробовать</w:t>
+      </w:r>
+      <w:r>
+        <w:t xml:space="preserve"> </w:t>
+      </w:r>
+      <w:r>
+        <w:t>оператор</w:t>
+      </w:r>
+      <w:r>
+        <w:t xml:space="preserve"> </w:t>
+      </w:r>
+      <w:r>
+        <w:rPr>
+          <w:lang w:val="en-US"/>
+        </w:rPr>
+        <w:t>using</w:t>
+      </w:r>
+      <w:r>
+        <w:t xml:space="preserve"> </w:t>
+      </w:r>
+      <w:r>
+        <w:rPr>
+          <w:kern w:val="0"/>
+          <w:lang w:val="en-US"/>
+          <w14:ligatures w14:val="none"/>
+        </w:rPr>
+        <w:t>AR</w:t>
+      </w:r>
+      <w:r>
+        <w:rPr>
+          <w:kern w:val="0"/>
+          <w14:ligatures w14:val="none"/>
+        </w:rPr>
+        <w:t xml:space="preserve"> </w:t>
+      </w:r>
+      <w:r>
+        <w:rPr>
+          <w:kern w:val="0"/>
+          <w:lang w:val="en-US"/>
+          <w14:ligatures w14:val="none"/>
+        </w:rPr>
+        <w:t>Tracked</w:t>
+      </w:r>
+      <w:r>
+        <w:rPr>
+          <w:kern w:val="0"/>
+          <w14:ligatures w14:val="none"/>
+        </w:rPr>
+        <w:t xml:space="preserve"> </w:t>
+      </w:r>
+      <w:r>
+        <w:rPr>
+          <w:kern w:val="0"/>
+          <w:lang w:val="en-US"/>
+          <w14:ligatures w14:val="none"/>
+        </w:rPr>
+        <w:t>Image</w:t>
+      </w:r>
+      <w:r>
+        <w:rPr>
+          <w:kern w:val="0"/>
+          <w14:ligatures w14:val="none"/>
+        </w:rPr>
+        <w:t xml:space="preserve"> </w:t>
+      </w:r>
+      <w:r>
+        <w:rPr>
+          <w:kern w:val="0"/>
+          <w:lang w:val="en-US"/>
+          <w14:ligatures w14:val="none"/>
+        </w:rPr>
+        <w:t>Manager</w:t>
+      </w:r>
+      <w:r>
+        <w:rPr>
+          <w:kern w:val="0"/>
+          <w14:ligatures w14:val="none"/>
+        </w:rPr>
+        <w:t xml:space="preserve"> {…}</w:t>
+      </w:r>
+      <w:r>
+        <w:rPr>
+          <w:kern w:val="0"/>
+          <w14:ligatures w14:val="none"/>
+        </w:rPr>
+        <w:t xml:space="preserve"> </w:t>
+      </w:r>
+      <w:r>
+        <w:rPr>
+          <w:kern w:val="0"/>
+          <w14:ligatures w14:val="none"/>
+        </w:rPr>
+        <w:t>чтобы</w:t>
+      </w:r>
+      <w:r>
+        <w:rPr>
+          <w:kern w:val="0"/>
+          <w14:ligatures w14:val="none"/>
+        </w:rPr>
+        <w:t xml:space="preserve"> </w:t>
+      </w:r>
+      <w:r>
+        <w:rPr>
+          <w:kern w:val="0"/>
+          <w14:ligatures w14:val="none"/>
+        </w:rPr>
+        <w:t>потом он удалялся из памяти</w:t>
+      </w:r>
+      <w:r>
+        <w:rPr>
+          <w:kern w:val="0"/>
+          <w14:ligatures w14:val="none"/>
+        </w:rPr>
+        <w:t xml:space="preserve"> </w:t>
+      </w:r>
+    </w:p>
+    <w:p>
+      <w:pPr>
+        <w:rPr>
+          <w:kern w:val="0"/>
+          <w14:ligatures w14:val="none"/>
+        </w:rPr>
+      </w:pPr>
+      <w:r>
+        <w:rPr>
+          <w:kern w:val="0"/>
+          <w14:ligatures w14:val="none"/>
+        </w:rPr>
+        <w:t xml:space="preserve">Думаю что это работает так. При получении картинки её поворот считается относительно поворота </w:t>
+      </w:r>
+      <w:r>
+        <w:rPr>
+          <w:kern w:val="0"/>
+          <w:lang w:val="en-US"/>
+          <w14:ligatures w14:val="none"/>
+        </w:rPr>
+        <w:t>AR</w:t>
+      </w:r>
+      <w:r>
+        <w:rPr>
+          <w:kern w:val="0"/>
+          <w14:ligatures w14:val="none"/>
+        </w:rPr>
+        <w:t xml:space="preserve"> </w:t>
+      </w:r>
+      <w:r>
+        <w:rPr>
+          <w:kern w:val="0"/>
+          <w:lang w:val="en-US"/>
+          <w14:ligatures w14:val="none"/>
+        </w:rPr>
+        <w:t>Tracked</w:t>
+      </w:r>
+      <w:r>
+        <w:rPr>
+          <w:kern w:val="0"/>
+          <w14:ligatures w14:val="none"/>
+        </w:rPr>
+        <w:t xml:space="preserve"> </w:t>
+      </w:r>
+      <w:r>
+        <w:rPr>
+          <w:kern w:val="0"/>
+          <w:lang w:val="en-US"/>
+          <w14:ligatures w14:val="none"/>
+        </w:rPr>
+        <w:t>Image</w:t>
+      </w:r>
+      <w:r>
+        <w:rPr>
+          <w:kern w:val="0"/>
+          <w14:ligatures w14:val="none"/>
+        </w:rPr>
+        <w:t xml:space="preserve"> </w:t>
+      </w:r>
+      <w:r>
+        <w:rPr>
+          <w:kern w:val="0"/>
+          <w:lang w:val="en-US"/>
+          <w14:ligatures w14:val="none"/>
+        </w:rPr>
+        <w:t>Manager</w:t>
+      </w:r>
+      <w:r>
+        <w:rPr>
+          <w:kern w:val="0"/>
+          <w14:ligatures w14:val="none"/>
+        </w:rPr>
+        <w:t xml:space="preserve">. </w:t>
+      </w:r>
+      <w:r>
+        <w:rPr>
+          <w:kern w:val="0"/>
+          <w14:ligatures w14:val="none"/>
+        </w:rPr>
+        <w:t>Так и же и с позицией. Поэтому при создании нового сканера в рандомный момент нужно задать ему поворот последнего телепорта. Сам сканер не трекает поворот</w:t>
+      </w:r>
+      <w:r>
+        <w:rPr>
+          <w:kern w:val="0"/>
+          <w14:ligatures w14:val="none"/>
+        </w:rPr>
+        <w:t xml:space="preserve"> и положение</w:t>
+      </w:r>
+      <w:r>
+        <w:rPr>
+          <w:kern w:val="0"/>
+          <w14:ligatures w14:val="none"/>
+        </w:rPr>
+        <w:t xml:space="preserve"> </w:t>
+      </w:r>
+      <w:r>
+        <w:rPr>
+          <w:kern w:val="0"/>
+          <w:lang w:val="en-US"/>
+          <w14:ligatures w14:val="none"/>
+        </w:rPr>
+        <w:t>AR</w:t>
+      </w:r>
+      <w:r>
+        <w:rPr>
+          <w:kern w:val="0"/>
+          <w14:ligatures w14:val="none"/>
+        </w:rPr>
+        <w:t xml:space="preserve"> </w:t>
+      </w:r>
+      <w:r>
+        <w:rPr>
+          <w:kern w:val="0"/>
+          <w:lang w:val="en-US"/>
+          <w14:ligatures w14:val="none"/>
+        </w:rPr>
+        <w:t>Camera</w:t>
+      </w:r>
+      <w:r>
+        <w:rPr>
+          <w:kern w:val="0"/>
+          <w14:ligatures w14:val="none"/>
+        </w:rPr>
+        <w:t xml:space="preserve"> каждый момент</w:t>
+      </w:r>
+      <w:r>
+        <w:rPr>
+          <w:kern w:val="0"/>
+          <w14:ligatures w14:val="none"/>
+        </w:rPr>
+        <w:t xml:space="preserve"> </w:t>
+      </w:r>
+      <w:r>
+        <w:rPr>
+          <w:kern w:val="0"/>
+          <w14:ligatures w14:val="none"/>
+        </w:rPr>
+        <w:t>я думаю.</w:t>
+      </w:r>
+    </w:p>
+    <w:p>
+      <w:pPr>
+        <w:rPr>
+          <w:kern w:val="0"/>
+          <w14:ligatures w14:val="none"/>
+        </w:rPr>
+      </w:pPr>
+      <w:r>
+        <w:rPr>
+          <w:kern w:val="0"/>
+          <w14:ligatures w14:val="none"/>
+        </w:rPr>
+        <w:t xml:space="preserve">Заметил что в процессе работы (в Гейм) создаются обьъекты </w:t>
+      </w:r>
+      <w:r>
+        <w:rPr>
+          <w:kern w:val="0"/>
+          <w:lang w:val="en-US"/>
+          <w14:ligatures w14:val="none"/>
+        </w:rPr>
+        <w:t>Trackables</w:t>
+      </w:r>
+      <w:r>
+        <w:rPr>
+          <w:kern w:val="0"/>
+          <w14:ligatures w14:val="none"/>
+        </w:rPr>
+        <w:t xml:space="preserve">. </w:t>
+      </w:r>
+      <w:r>
+        <w:rPr>
+          <w:kern w:val="0"/>
+          <w14:ligatures w14:val="none"/>
+        </w:rPr>
+        <w:t>Мб если их удалить приложение перестанет просчитывать положений картинок вне поля зрения и будет меньше лагать</w:t>
+      </w:r>
+      <w:r>
+        <w:rPr>
+          <w:kern w:val="0"/>
+          <w14:ligatures w14:val="none"/>
+        </w:rPr>
+        <w:t xml:space="preserve"> и можно будет 2ой раз отсканировать</w:t>
+      </w:r>
+      <w:r>
+        <w:rPr>
+          <w:kern w:val="0"/>
+          <w14:ligatures w14:val="none"/>
+        </w:rPr>
+        <w:t xml:space="preserve"> одну и ту же картинку</w:t>
+      </w:r>
+      <w:r>
+        <w:rPr>
+          <w:kern w:val="0"/>
+          <w14:ligatures w14:val="none"/>
+        </w:rPr>
         <w:t>.</w:t>
       </w:r>
-      <w:r>
-        <w:t xml:space="preserve"> Если</w:t>
-      </w:r>
-      <w:r>
-        <w:t xml:space="preserve"> </w:t>
-      </w:r>
-      <w:r>
-        <w:t>не</w:t>
-      </w:r>
-      <w:r>
-        <w:t xml:space="preserve"> </w:t>
-      </w:r>
-      <w:r>
-        <w:t>создавать</w:t>
-      </w:r>
-      <w:r>
-        <w:t xml:space="preserve"> </w:t>
-      </w:r>
-      <w:r>
-        <w:rPr>
-          <w:lang w:val="en-US"/>
-        </w:rPr>
-        <w:t>AR</w:t>
-      </w:r>
-      <w:r>
-        <w:t xml:space="preserve"> </w:t>
-      </w:r>
-      <w:r>
-        <w:rPr>
-          <w:lang w:val="en-US"/>
-        </w:rPr>
-        <w:t>Tracked</w:t>
-      </w:r>
-      <w:r>
-        <w:t xml:space="preserve"> </w:t>
-      </w:r>
-      <w:r>
-        <w:rPr>
-          <w:lang w:val="en-US"/>
-        </w:rPr>
-        <w:t>Image</w:t>
-      </w:r>
-      <w:r>
-        <w:t xml:space="preserve"> </w:t>
-      </w:r>
-      <w:r>
-        <w:rPr>
-          <w:lang w:val="en-US"/>
-        </w:rPr>
-        <w:t>Manager</w:t>
-      </w:r>
-      <w:r>
-        <w:t xml:space="preserve"> </w:t>
-      </w:r>
-      <w:r>
-        <w:t>то всё летает.</w:t>
-      </w:r>
-      <w:r>
-        <w:t xml:space="preserve"> Если создавать </w:t>
-      </w:r>
-      <w:r>
-        <w:rPr>
-          <w:lang w:val="en-US"/>
-        </w:rPr>
-        <w:t>Manager</w:t>
-      </w:r>
-      <w:r>
-        <w:t xml:space="preserve"> </w:t>
-      </w:r>
-      <w:r>
-        <w:t xml:space="preserve">не в </w:t>
-      </w:r>
-      <w:r>
-        <w:rPr>
-          <w:lang w:val="en-US"/>
-        </w:rPr>
-        <w:t>Runtime</w:t>
-      </w:r>
-      <w:r>
-        <w:t xml:space="preserve"> </w:t>
-      </w:r>
-      <w:r>
-        <w:t>то вроде тоже шустро.</w:t>
+    </w:p>
+    <w:p>
+      <w:r>
+        <w:rPr>
+          <w:kern w:val="0"/>
+          <w14:ligatures w14:val="none"/>
+        </w:rPr>
+        <w:t>Сейчас вроде бы всё работает хорошо, могу создавать и удалять сканеры в любой момент но лагучести это не убавило. + по всем местам остаются замороженные префабы от прошлых сканеров</w:t>
       </w:r>
     </w:p>
     <w:p/>
     <w:p>
       <w:r>
-        <w:t xml:space="preserve">По лагучести точно не могу сказать но когда пользуюсь </w:t>
-      </w:r>
-      <w:r>
-        <w:rPr>
-          <w:lang w:val="en-US"/>
-        </w:rPr>
-        <w:t>AR</w:t>
-      </w:r>
-      <w:r>
-        <w:t xml:space="preserve"> </w:t>
-      </w:r>
-      <w:r>
-        <w:rPr>
-          <w:lang w:val="en-US"/>
-        </w:rPr>
-        <w:t>Tracked</w:t>
-      </w:r>
-      <w:r>
-        <w:t xml:space="preserve"> </w:t>
-      </w:r>
-      <w:r>
-        <w:rPr>
-          <w:lang w:val="en-US"/>
-        </w:rPr>
-        <w:t>Image</w:t>
-      </w:r>
-      <w:r>
-        <w:t xml:space="preserve"> </w:t>
-      </w:r>
-      <w:r>
-        <w:rPr>
-          <w:lang w:val="en-US"/>
-        </w:rPr>
-        <w:t>Manager</w:t>
-      </w:r>
-      <w:r>
-        <w:t xml:space="preserve"> в </w:t>
-      </w:r>
-      <w:r>
-        <w:rPr>
-          <w:lang w:val="en-US"/>
-        </w:rPr>
-        <w:t>runtime</w:t>
-      </w:r>
-      <w:r>
-        <w:t xml:space="preserve"> </w:t>
-      </w:r>
-      <w:r>
-        <w:t xml:space="preserve">то можно его пересоздать и ещё раз осканить один и тот же </w:t>
-      </w:r>
-      <w:r>
-        <w:rPr>
-          <w:lang w:val="en-US"/>
-        </w:rPr>
-        <w:t>QR</w:t>
-      </w:r>
-      <w:r>
-        <w:t xml:space="preserve"> </w:t>
-      </w:r>
-      <w:r>
-        <w:t xml:space="preserve">код. При создании </w:t>
-      </w:r>
-      <w:r>
-        <w:rPr>
-          <w:lang w:val="en-US"/>
-        </w:rPr>
-        <w:t>AR</w:t>
-      </w:r>
-      <w:r>
-        <w:t xml:space="preserve"> </w:t>
-      </w:r>
-      <w:r>
-        <w:rPr>
-          <w:lang w:val="en-US"/>
-        </w:rPr>
-        <w:t>Tracked</w:t>
-      </w:r>
-      <w:r>
-        <w:t xml:space="preserve"> </w:t>
-      </w:r>
-      <w:r>
-        <w:rPr>
-          <w:lang w:val="en-US"/>
-        </w:rPr>
-        <w:t>Image</w:t>
-      </w:r>
-      <w:r>
-        <w:t xml:space="preserve"> </w:t>
-      </w:r>
-      <w:r>
-        <w:rPr>
-          <w:lang w:val="en-US"/>
-        </w:rPr>
-        <w:t>Manager</w:t>
-      </w:r>
-      <w:r>
-        <w:t xml:space="preserve"> задаю ему позицию и поворот </w:t>
-      </w:r>
-      <w:r>
-        <w:rPr>
-          <w:lang w:val="en-US"/>
-        </w:rPr>
-        <w:t>sessionOrigin</w:t>
+        <w:rPr>
+          <w:lang w:val="en-US"/>
+        </w:rPr>
+        <w:t>https</w:t>
+      </w:r>
+      <w:r>
+        <w:t>://</w:t>
+      </w:r>
+      <w:r>
+        <w:rPr>
+          <w:lang w:val="en-US"/>
+        </w:rPr>
+        <w:t>github</w:t>
       </w:r>
       <w:r>
         <w:t>.</w:t>
       </w:r>
       <w:r>
-        <w:t xml:space="preserve"> Раньше мы перемещали сканнер на точку и поворот телепорта.</w:t>
-      </w:r>
-      <w:r>
-        <w:t xml:space="preserve"> И сканнер позицию и поворот считал относительно новой точки телепорта. Сейчас он будет считать относительно настоящего положения</w:t>
+        <w:rPr>
+          <w:lang w:val="en-US"/>
+        </w:rPr>
+        <w:t>com</w:t>
+      </w:r>
+      <w:r>
+        <w:t>/</w:t>
+      </w:r>
+      <w:r>
+        <w:rPr>
+          <w:lang w:val="en-US"/>
+        </w:rPr>
+        <w:t>Unity</w:t>
+      </w:r>
+      <w:r>
+        <w:t>-</w:t>
+      </w:r>
+      <w:r>
+        <w:rPr>
+          <w:lang w:val="en-US"/>
+        </w:rPr>
+        <w:t>Technologies</w:t>
+      </w:r>
+      <w:r>
+        <w:t>/</w:t>
+      </w:r>
+      <w:r>
+        <w:rPr>
+          <w:lang w:val="en-US"/>
+        </w:rPr>
+        <w:t>arfoundation</w:t>
+      </w:r>
+      <w:r>
+        <w:t>-</w:t>
+      </w:r>
+      <w:r>
+        <w:rPr>
+          <w:lang w:val="en-US"/>
+        </w:rPr>
+        <w:t>samples</w:t>
+      </w:r>
+      <w:r>
+        <w:t>/</w:t>
+      </w:r>
+      <w:r>
+        <w:rPr>
+          <w:lang w:val="en-US"/>
+        </w:rPr>
+        <w:t>issues</w:t>
+      </w:r>
+      <w:r>
+        <w:t>/990</w:t>
+      </w:r>
+    </w:p>
+    <w:p>
+      <w:r>
+        <w:rPr>
+          <w:lang w:val="en-US"/>
+        </w:rPr>
+        <w:t>https</w:t>
+      </w:r>
+      <w:r>
+        <w:t>://</w:t>
+      </w:r>
+      <w:r>
+        <w:rPr>
+          <w:lang w:val="en-US"/>
+        </w:rPr>
+        <w:t>github</w:t>
       </w:r>
       <w:r>
         <w:t>.</w:t>
       </w:r>
-    </w:p>
-    <w:p>
-      <w:r>
-        <w:t>Что то я запутался. Не понимаю что мне до этого мешало отсканировать картинку два раза.</w:t>
-      </w:r>
-      <w:r>
-        <w:t xml:space="preserve"> Сейчас происходит что то странное, вроде норм но вроде вектор странный получается.</w:t>
-      </w:r>
-      <w:r>
-        <w:t xml:space="preserve"> </w:t>
-      </w:r>
-    </w:p>
-    <w:p/>
+      <w:r>
+        <w:rPr>
+          <w:lang w:val="en-US"/>
+        </w:rPr>
+        <w:t>com</w:t>
+      </w:r>
+      <w:r>
+        <w:t>/</w:t>
+      </w:r>
+      <w:r>
+        <w:rPr>
+          <w:lang w:val="en-US"/>
+        </w:rPr>
+        <w:t>Unity</w:t>
+      </w:r>
+      <w:r>
+        <w:t>-</w:t>
+      </w:r>
+      <w:r>
+        <w:rPr>
+          <w:lang w:val="en-US"/>
+        </w:rPr>
+        <w:t>Technologies</w:t>
+      </w:r>
+      <w:r>
+        <w:t>/</w:t>
+      </w:r>
+      <w:r>
+        <w:rPr>
+          <w:lang w:val="en-US"/>
+        </w:rPr>
+        <w:t>arfoundation</w:t>
+      </w:r>
+      <w:r>
+        <w:t>-</w:t>
+      </w:r>
+      <w:r>
+        <w:rPr>
+          <w:lang w:val="en-US"/>
+        </w:rPr>
+        <w:t>samples</w:t>
+      </w:r>
+      <w:r>
+        <w:t>/</w:t>
+      </w:r>
+      <w:r>
+        <w:rPr>
+          <w:lang w:val="en-US"/>
+        </w:rPr>
+        <w:t>issues</w:t>
+      </w:r>
+      <w:r>
+        <w:t>/119</w:t>
+      </w:r>
+    </w:p>
     <w:p>
       <w:r>
         <w:rPr>
@@ -1859,7 +2528,7 @@
         <w:rPr>
           <w:lang w:val="en-US"/>
         </w:rPr>
-        <w:t>github</w:t>
+        <w:t>answers</w:t>
       </w:r>
       <w:r>
         <w:t>.</w:t>
@@ -1868,6 +2537,15 @@
         <w:rPr>
           <w:lang w:val="en-US"/>
         </w:rPr>
+        <w:t>unity</w:t>
+      </w:r>
+      <w:r>
+        <w:t>.</w:t>
+      </w:r>
+      <w:r>
+        <w:rPr>
+          <w:lang w:val="en-US"/>
+        </w:rPr>
         <w:t>com</w:t>
       </w:r>
       <w:r>
@@ -1877,7 +2555,16 @@
         <w:rPr>
           <w:lang w:val="en-US"/>
         </w:rPr>
-        <w:t>Unity</w:t>
+        <w:t>questions</w:t>
+      </w:r>
+      <w:r>
+        <w:t>/140273/</w:t>
+      </w:r>
+      <w:r>
+        <w:rPr>
+          <w:lang w:val="en-US"/>
+        </w:rPr>
+        <w:t>how</w:t>
       </w:r>
       <w:r>
         <w:t>-</w:t>
@@ -1886,7 +2573,316 @@
         <w:rPr>
           <w:lang w:val="en-US"/>
         </w:rPr>
-        <w:t>Technologies</w:t>
+        <w:t>to</w:t>
+      </w:r>
+      <w:r>
+        <w:t>-</w:t>
+      </w:r>
+      <w:r>
+        <w:rPr>
+          <w:lang w:val="en-US"/>
+        </w:rPr>
+        <w:t>get</w:t>
+      </w:r>
+      <w:r>
+        <w:t>-</w:t>
+      </w:r>
+      <w:r>
+        <w:rPr>
+          <w:lang w:val="en-US"/>
+        </w:rPr>
+        <w:t>current</w:t>
+      </w:r>
+      <w:r>
+        <w:t>-</w:t>
+      </w:r>
+      <w:r>
+        <w:rPr>
+          <w:lang w:val="en-US"/>
+        </w:rPr>
+        <w:t>camera</w:t>
+      </w:r>
+      <w:r>
+        <w:t>-</w:t>
+      </w:r>
+      <w:r>
+        <w:rPr>
+          <w:lang w:val="en-US"/>
+        </w:rPr>
+        <w:t>coordinates</w:t>
+      </w:r>
+      <w:r>
+        <w:t>-</w:t>
+      </w:r>
+      <w:r>
+        <w:rPr>
+          <w:lang w:val="en-US"/>
+        </w:rPr>
+        <w:t>in</w:t>
+      </w:r>
+      <w:r>
+        <w:t>-</w:t>
+      </w:r>
+      <w:r>
+        <w:rPr>
+          <w:lang w:val="en-US"/>
+        </w:rPr>
+        <w:t>a</w:t>
+      </w:r>
+      <w:r>
+        <w:t>-</w:t>
+      </w:r>
+      <w:r>
+        <w:rPr>
+          <w:lang w:val="en-US"/>
+        </w:rPr>
+        <w:t>script</w:t>
+      </w:r>
+      <w:r>
+        <w:t>.</w:t>
+      </w:r>
+      <w:r>
+        <w:rPr>
+          <w:lang w:val="en-US"/>
+        </w:rPr>
+        <w:t>html</w:t>
+      </w:r>
+    </w:p>
+    <w:p>
+      <w:hyperlink r:id="rId21" w:history="1">
+        <w:r>
+          <w:rPr>
+            <w:rStyle w:val="a3"/>
+            <w:lang w:val="en-US"/>
+          </w:rPr>
+          <w:t>https</w:t>
+        </w:r>
+        <w:r>
+          <w:rPr>
+            <w:rStyle w:val="a3"/>
+          </w:rPr>
+          <w:t>://</w:t>
+        </w:r>
+        <w:r>
+          <w:rPr>
+            <w:rStyle w:val="a3"/>
+            <w:lang w:val="en-US"/>
+          </w:rPr>
+          <w:t>docs</w:t>
+        </w:r>
+        <w:r>
+          <w:rPr>
+            <w:rStyle w:val="a3"/>
+          </w:rPr>
+          <w:t>.</w:t>
+        </w:r>
+        <w:r>
+          <w:rPr>
+            <w:rStyle w:val="a3"/>
+            <w:lang w:val="en-US"/>
+          </w:rPr>
+          <w:t>unity</w:t>
+        </w:r>
+        <w:r>
+          <w:rPr>
+            <w:rStyle w:val="a3"/>
+          </w:rPr>
+          <w:t>3</w:t>
+        </w:r>
+        <w:r>
+          <w:rPr>
+            <w:rStyle w:val="a3"/>
+            <w:lang w:val="en-US"/>
+          </w:rPr>
+          <w:t>d</w:t>
+        </w:r>
+        <w:r>
+          <w:rPr>
+            <w:rStyle w:val="a3"/>
+          </w:rPr>
+          <w:t>.</w:t>
+        </w:r>
+        <w:r>
+          <w:rPr>
+            <w:rStyle w:val="a3"/>
+            <w:lang w:val="en-US"/>
+          </w:rPr>
+          <w:t>com</w:t>
+        </w:r>
+        <w:r>
+          <w:rPr>
+            <w:rStyle w:val="a3"/>
+          </w:rPr>
+          <w:t>/</w:t>
+        </w:r>
+        <w:r>
+          <w:rPr>
+            <w:rStyle w:val="a3"/>
+            <w:lang w:val="en-US"/>
+          </w:rPr>
+          <w:t>Packages</w:t>
+        </w:r>
+        <w:r>
+          <w:rPr>
+            <w:rStyle w:val="a3"/>
+          </w:rPr>
+          <w:t>/</w:t>
+        </w:r>
+        <w:r>
+          <w:rPr>
+            <w:rStyle w:val="a3"/>
+            <w:lang w:val="en-US"/>
+          </w:rPr>
+          <w:t>com</w:t>
+        </w:r>
+        <w:r>
+          <w:rPr>
+            <w:rStyle w:val="a3"/>
+          </w:rPr>
+          <w:t>.</w:t>
+        </w:r>
+        <w:r>
+          <w:rPr>
+            <w:rStyle w:val="a3"/>
+            <w:lang w:val="en-US"/>
+          </w:rPr>
+          <w:t>unity</w:t>
+        </w:r>
+        <w:r>
+          <w:rPr>
+            <w:rStyle w:val="a3"/>
+          </w:rPr>
+          <w:t>.</w:t>
+        </w:r>
+        <w:r>
+          <w:rPr>
+            <w:rStyle w:val="a3"/>
+            <w:lang w:val="en-US"/>
+          </w:rPr>
+          <w:t>xr</w:t>
+        </w:r>
+        <w:r>
+          <w:rPr>
+            <w:rStyle w:val="a3"/>
+          </w:rPr>
+          <w:t>.</w:t>
+        </w:r>
+        <w:r>
+          <w:rPr>
+            <w:rStyle w:val="a3"/>
+            <w:lang w:val="en-US"/>
+          </w:rPr>
+          <w:t>arfoundation</w:t>
+        </w:r>
+        <w:r>
+          <w:rPr>
+            <w:rStyle w:val="a3"/>
+          </w:rPr>
+          <w:t>@5.1/</w:t>
+        </w:r>
+        <w:r>
+          <w:rPr>
+            <w:rStyle w:val="a3"/>
+            <w:lang w:val="en-US"/>
+          </w:rPr>
+          <w:t>manual</w:t>
+        </w:r>
+        <w:r>
+          <w:rPr>
+            <w:rStyle w:val="a3"/>
+          </w:rPr>
+          <w:t>/</w:t>
+        </w:r>
+        <w:r>
+          <w:rPr>
+            <w:rStyle w:val="a3"/>
+            <w:lang w:val="en-US"/>
+          </w:rPr>
+          <w:t>features</w:t>
+        </w:r>
+        <w:r>
+          <w:rPr>
+            <w:rStyle w:val="a3"/>
+          </w:rPr>
+          <w:t>/</w:t>
+        </w:r>
+        <w:r>
+          <w:rPr>
+            <w:rStyle w:val="a3"/>
+            <w:lang w:val="en-US"/>
+          </w:rPr>
+          <w:t>image</w:t>
+        </w:r>
+        <w:r>
+          <w:rPr>
+            <w:rStyle w:val="a3"/>
+          </w:rPr>
+          <w:t>-</w:t>
+        </w:r>
+        <w:r>
+          <w:rPr>
+            <w:rStyle w:val="a3"/>
+            <w:lang w:val="en-US"/>
+          </w:rPr>
+          <w:t>tracking</w:t>
+        </w:r>
+        <w:r>
+          <w:rPr>
+            <w:rStyle w:val="a3"/>
+          </w:rPr>
+          <w:t>.</w:t>
+        </w:r>
+        <w:r>
+          <w:rPr>
+            <w:rStyle w:val="a3"/>
+            <w:lang w:val="en-US"/>
+          </w:rPr>
+          <w:t>html</w:t>
+        </w:r>
+      </w:hyperlink>
+    </w:p>
+    <w:p>
+      <w:r>
+        <w:rPr>
+          <w:lang w:val="en-US"/>
+        </w:rPr>
+        <w:t>https</w:t>
+      </w:r>
+      <w:r>
+        <w:t>://</w:t>
+      </w:r>
+      <w:r>
+        <w:rPr>
+          <w:lang w:val="en-US"/>
+        </w:rPr>
+        <w:t>docs</w:t>
+      </w:r>
+      <w:r>
+        <w:t>.</w:t>
+      </w:r>
+      <w:r>
+        <w:rPr>
+          <w:lang w:val="en-US"/>
+        </w:rPr>
+        <w:t>unity</w:t>
+      </w:r>
+      <w:r>
+        <w:t>3</w:t>
+      </w:r>
+      <w:r>
+        <w:rPr>
+          <w:lang w:val="en-US"/>
+        </w:rPr>
+        <w:t>d</w:t>
+      </w:r>
+      <w:r>
+        <w:t>.</w:t>
+      </w:r>
+      <w:r>
+        <w:rPr>
+          <w:lang w:val="en-US"/>
+        </w:rPr>
+        <w:t>com</w:t>
       </w:r>
       <w:r>
         <w:t>/</w:t>
@@ -1895,16 +2891,7 @@
         <w:rPr>
           <w:lang w:val="en-US"/>
         </w:rPr>
-        <w:t>arfoundation</w:t>
-      </w:r>
-      <w:r>
-        <w:t>-</w:t>
-      </w:r>
-      <w:r>
-        <w:rPr>
-          <w:lang w:val="en-US"/>
-        </w:rPr>
-        <w:t>samples</w:t>
+        <w:t>Manual</w:t>
       </w:r>
       <w:r>
         <w:t>/</w:t>
@@ -1913,27 +2900,7 @@
         <w:rPr>
           <w:lang w:val="en-US"/>
         </w:rPr>
-        <w:t>issues</w:t>
-      </w:r>
-      <w:r>
-        <w:t>/990</w:t>
-      </w:r>
-    </w:p>
-    <w:p>
-      <w:r>
-        <w:rPr>
-          <w:lang w:val="en-US"/>
-        </w:rPr>
-        <w:t>https</w:t>
-      </w:r>
-      <w:r>
-        <w:t>://</w:t>
-      </w:r>
-      <w:r>
-        <w:rPr>
-          <w:lang w:val="en-US"/>
-        </w:rPr>
-        <w:t>github</w:t>
+        <w:t>StaticObjects</w:t>
       </w:r>
       <w:r>
         <w:t>.</w:t>
@@ -1942,193 +2909,11 @@
         <w:rPr>
           <w:lang w:val="en-US"/>
         </w:rPr>
-        <w:t>com</w:t>
-      </w:r>
-      <w:r>
-        <w:t>/</w:t>
-      </w:r>
-      <w:r>
-        <w:rPr>
-          <w:lang w:val="en-US"/>
-        </w:rPr>
-        <w:t>Unity</w:t>
-      </w:r>
-      <w:r>
-        <w:t>-</w:t>
-      </w:r>
-      <w:r>
-        <w:rPr>
-          <w:lang w:val="en-US"/>
-        </w:rPr>
-        <w:t>Technologies</w:t>
-      </w:r>
-      <w:r>
-        <w:t>/</w:t>
-      </w:r>
-      <w:r>
-        <w:rPr>
-          <w:lang w:val="en-US"/>
-        </w:rPr>
-        <w:t>arfoundation</w:t>
-      </w:r>
-      <w:r>
-        <w:t>-</w:t>
-      </w:r>
-      <w:r>
-        <w:rPr>
-          <w:lang w:val="en-US"/>
-        </w:rPr>
-        <w:t>samples</w:t>
-      </w:r>
-      <w:r>
-        <w:t>/</w:t>
-      </w:r>
-      <w:r>
-        <w:rPr>
-          <w:lang w:val="en-US"/>
-        </w:rPr>
-        <w:t>issues</w:t>
-      </w:r>
-      <w:r>
-        <w:t>/119</w:t>
-      </w:r>
-    </w:p>
-    <w:p>
-      <w:r>
-        <w:rPr>
-          <w:lang w:val="en-US"/>
-        </w:rPr>
-        <w:t>https</w:t>
-      </w:r>
-      <w:r>
-        <w:t>://</w:t>
-      </w:r>
-      <w:r>
-        <w:rPr>
-          <w:lang w:val="en-US"/>
-        </w:rPr>
-        <w:t>answers</w:t>
-      </w:r>
-      <w:r>
-        <w:t>.</w:t>
-      </w:r>
-      <w:r>
-        <w:rPr>
-          <w:lang w:val="en-US"/>
-        </w:rPr>
-        <w:t>unity</w:t>
-      </w:r>
-      <w:r>
-        <w:t>.</w:t>
-      </w:r>
-      <w:r>
-        <w:rPr>
-          <w:lang w:val="en-US"/>
-        </w:rPr>
-        <w:t>com</w:t>
-      </w:r>
-      <w:r>
-        <w:t>/</w:t>
-      </w:r>
-      <w:r>
-        <w:rPr>
-          <w:lang w:val="en-US"/>
-        </w:rPr>
-        <w:t>questions</w:t>
-      </w:r>
-      <w:r>
-        <w:t>/140273/</w:t>
-      </w:r>
-      <w:r>
-        <w:rPr>
-          <w:lang w:val="en-US"/>
-        </w:rPr>
-        <w:t>how</w:t>
-      </w:r>
-      <w:r>
-        <w:t>-</w:t>
-      </w:r>
-      <w:r>
-        <w:rPr>
-          <w:lang w:val="en-US"/>
-        </w:rPr>
-        <w:t>to</w:t>
-      </w:r>
-      <w:r>
-        <w:t>-</w:t>
-      </w:r>
-      <w:r>
-        <w:rPr>
-          <w:lang w:val="en-US"/>
-        </w:rPr>
-        <w:t>get</w:t>
-      </w:r>
-      <w:r>
-        <w:t>-</w:t>
-      </w:r>
-      <w:r>
-        <w:rPr>
-          <w:lang w:val="en-US"/>
-        </w:rPr>
-        <w:t>current</w:t>
-      </w:r>
-      <w:r>
-        <w:t>-</w:t>
-      </w:r>
-      <w:r>
-        <w:rPr>
-          <w:lang w:val="en-US"/>
-        </w:rPr>
-        <w:t>camera</w:t>
-      </w:r>
-      <w:r>
-        <w:t>-</w:t>
-      </w:r>
-      <w:r>
-        <w:rPr>
-          <w:lang w:val="en-US"/>
-        </w:rPr>
-        <w:t>coordinates</w:t>
-      </w:r>
-      <w:r>
-        <w:t>-</w:t>
-      </w:r>
-      <w:r>
-        <w:rPr>
-          <w:lang w:val="en-US"/>
-        </w:rPr>
-        <w:t>in</w:t>
-      </w:r>
-      <w:r>
-        <w:t>-</w:t>
-      </w:r>
-      <w:r>
-        <w:rPr>
-          <w:lang w:val="en-US"/>
-        </w:rPr>
-        <w:t>a</w:t>
-      </w:r>
-      <w:r>
-        <w:t>-</w:t>
-      </w:r>
-      <w:r>
-        <w:rPr>
-          <w:lang w:val="en-US"/>
-        </w:rPr>
-        <w:t>script</w:t>
-      </w:r>
-      <w:r>
-        <w:t>.</w:t>
-      </w:r>
-      <w:r>
-        <w:rPr>
-          <w:lang w:val="en-US"/>
-        </w:rPr>
         <w:t>html</w:t>
       </w:r>
     </w:p>
     <w:p>
-      <w:hyperlink r:id="rId21" w:history="1">
+      <w:hyperlink r:id="rId22" w:anchor="image-tracking" w:history="1">
         <w:r>
           <w:rPr>
             <w:rStyle w:val="a3"/>
@@ -2147,7 +2932,7 @@
             <w:rStyle w:val="a3"/>
             <w:lang w:val="en-US"/>
           </w:rPr>
-          <w:t>docs</w:t>
+          <w:t>github</w:t>
         </w:r>
         <w:r>
           <w:rPr>
@@ -2160,32 +2945,6 @@
             <w:rStyle w:val="a3"/>
             <w:lang w:val="en-US"/>
           </w:rPr>
-          <w:t>unity</w:t>
-        </w:r>
-        <w:r>
-          <w:rPr>
-            <w:rStyle w:val="a3"/>
-          </w:rPr>
-          <w:t>3</w:t>
-        </w:r>
-        <w:r>
-          <w:rPr>
-            <w:rStyle w:val="a3"/>
-            <w:lang w:val="en-US"/>
-          </w:rPr>
-          <w:t>d</w:t>
-        </w:r>
-        <w:r>
-          <w:rPr>
-            <w:rStyle w:val="a3"/>
-          </w:rPr>
-          <w:t>.</w:t>
-        </w:r>
-        <w:r>
-          <w:rPr>
-            <w:rStyle w:val="a3"/>
-            <w:lang w:val="en-US"/>
-          </w:rPr>
           <w:t>com</w:t>
         </w:r>
         <w:r>
@@ -2199,7 +2958,20 @@
             <w:rStyle w:val="a3"/>
             <w:lang w:val="en-US"/>
           </w:rPr>
-          <w:t>Packages</w:t>
+          <w:t>Unity</w:t>
+        </w:r>
+        <w:r>
+          <w:rPr>
+            <w:rStyle w:val="a3"/>
+          </w:rPr>
+          <w:t>-</w:t>
+        </w:r>
+        <w:r>
+          <w:rPr>
+            <w:rStyle w:val="a3"/>
+            <w:lang w:val="en-US"/>
+          </w:rPr>
+          <w:t>Technologies</w:t>
         </w:r>
         <w:r>
           <w:rPr>
@@ -2212,78 +2984,26 @@
             <w:rStyle w:val="a3"/>
             <w:lang w:val="en-US"/>
           </w:rPr>
-          <w:t>com</w:t>
-        </w:r>
-        <w:r>
-          <w:rPr>
-            <w:rStyle w:val="a3"/>
-          </w:rPr>
-          <w:t>.</w:t>
-        </w:r>
-        <w:r>
-          <w:rPr>
-            <w:rStyle w:val="a3"/>
-            <w:lang w:val="en-US"/>
-          </w:rPr>
-          <w:t>unity</w:t>
-        </w:r>
-        <w:r>
-          <w:rPr>
-            <w:rStyle w:val="a3"/>
-          </w:rPr>
-          <w:t>.</w:t>
-        </w:r>
-        <w:r>
-          <w:rPr>
-            <w:rStyle w:val="a3"/>
-            <w:lang w:val="en-US"/>
-          </w:rPr>
-          <w:t>xr</w:t>
-        </w:r>
-        <w:r>
-          <w:rPr>
-            <w:rStyle w:val="a3"/>
-          </w:rPr>
-          <w:t>.</w:t>
-        </w:r>
-        <w:r>
-          <w:rPr>
-            <w:rStyle w:val="a3"/>
-            <w:lang w:val="en-US"/>
-          </w:rPr>
           <w:t>arfoundation</w:t>
         </w:r>
         <w:r>
           <w:rPr>
             <w:rStyle w:val="a3"/>
           </w:rPr>
-          <w:t>@5.1/</w:t>
-        </w:r>
-        <w:r>
-          <w:rPr>
-            <w:rStyle w:val="a3"/>
-            <w:lang w:val="en-US"/>
-          </w:rPr>
-          <w:t>manual</w:t>
-        </w:r>
-        <w:r>
-          <w:rPr>
-            <w:rStyle w:val="a3"/>
-          </w:rPr>
-          <w:t>/</w:t>
-        </w:r>
-        <w:r>
-          <w:rPr>
-            <w:rStyle w:val="a3"/>
-            <w:lang w:val="en-US"/>
-          </w:rPr>
-          <w:t>features</w:t>
-        </w:r>
-        <w:r>
-          <w:rPr>
-            <w:rStyle w:val="a3"/>
-          </w:rPr>
-          <w:t>/</w:t>
+          <w:t>-</w:t>
+        </w:r>
+        <w:r>
+          <w:rPr>
+            <w:rStyle w:val="a3"/>
+            <w:lang w:val="en-US"/>
+          </w:rPr>
+          <w:t>samples</w:t>
+        </w:r>
+        <w:r>
+          <w:rPr>
+            <w:rStyle w:val="a3"/>
+          </w:rPr>
+          <w:t>#</w:t>
         </w:r>
         <w:r>
           <w:rPr>
@@ -2305,19 +3025,6 @@
           </w:rPr>
           <w:t>tracking</w:t>
         </w:r>
-        <w:r>
-          <w:rPr>
-            <w:rStyle w:val="a3"/>
-          </w:rPr>
-          <w:t>.</w:t>
-        </w:r>
-        <w:r>
-          <w:rPr>
-            <w:rStyle w:val="a3"/>
-            <w:lang w:val="en-US"/>
-          </w:rPr>
-          <w:t>html</w:t>
-        </w:r>
       </w:hyperlink>
     </w:p>
     <w:p>
@@ -2325,192 +3032,7 @@
         <w:rPr>
           <w:lang w:val="en-US"/>
         </w:rPr>
-        <w:t>https</w:t>
-      </w:r>
-      <w:r>
-        <w:t>://</w:t>
-      </w:r>
-      <w:r>
-        <w:rPr>
-          <w:lang w:val="en-US"/>
-        </w:rPr>
-        <w:t>docs</w:t>
-      </w:r>
-      <w:r>
-        <w:t>.</w:t>
-      </w:r>
-      <w:r>
-        <w:rPr>
-          <w:lang w:val="en-US"/>
-        </w:rPr>
-        <w:t>unity</w:t>
-      </w:r>
-      <w:r>
-        <w:t>3</w:t>
-      </w:r>
-      <w:r>
-        <w:rPr>
-          <w:lang w:val="en-US"/>
-        </w:rPr>
-        <w:t>d</w:t>
-      </w:r>
-      <w:r>
-        <w:t>.</w:t>
-      </w:r>
-      <w:r>
-        <w:rPr>
-          <w:lang w:val="en-US"/>
-        </w:rPr>
-        <w:t>com</w:t>
-      </w:r>
-      <w:r>
-        <w:t>/</w:t>
-      </w:r>
-      <w:r>
-        <w:rPr>
-          <w:lang w:val="en-US"/>
-        </w:rPr>
-        <w:t>Manual</w:t>
-      </w:r>
-      <w:r>
-        <w:t>/</w:t>
-      </w:r>
-      <w:r>
-        <w:rPr>
-          <w:lang w:val="en-US"/>
-        </w:rPr>
-        <w:t>StaticObjects</w:t>
-      </w:r>
-      <w:r>
-        <w:t>.</w:t>
-      </w:r>
-      <w:r>
-        <w:rPr>
-          <w:lang w:val="en-US"/>
-        </w:rPr>
-        <w:t>html</w:t>
-      </w:r>
-    </w:p>
-    <w:p>
-      <w:hyperlink r:id="rId22" w:anchor="image-tracking" w:history="1">
-        <w:r>
-          <w:rPr>
-            <w:rStyle w:val="a3"/>
-            <w:lang w:val="en-US"/>
-          </w:rPr>
-          <w:t>https</w:t>
-        </w:r>
-        <w:r>
-          <w:rPr>
-            <w:rStyle w:val="a3"/>
-          </w:rPr>
-          <w:t>://</w:t>
-        </w:r>
-        <w:r>
-          <w:rPr>
-            <w:rStyle w:val="a3"/>
-            <w:lang w:val="en-US"/>
-          </w:rPr>
-          <w:t>github</w:t>
-        </w:r>
-        <w:r>
-          <w:rPr>
-            <w:rStyle w:val="a3"/>
-          </w:rPr>
-          <w:t>.</w:t>
-        </w:r>
-        <w:r>
-          <w:rPr>
-            <w:rStyle w:val="a3"/>
-            <w:lang w:val="en-US"/>
-          </w:rPr>
-          <w:t>com</w:t>
-        </w:r>
-        <w:r>
-          <w:rPr>
-            <w:rStyle w:val="a3"/>
-          </w:rPr>
-          <w:t>/</w:t>
-        </w:r>
-        <w:r>
-          <w:rPr>
-            <w:rStyle w:val="a3"/>
-            <w:lang w:val="en-US"/>
-          </w:rPr>
-          <w:t>Unity</w:t>
-        </w:r>
-        <w:r>
-          <w:rPr>
-            <w:rStyle w:val="a3"/>
-          </w:rPr>
-          <w:t>-</w:t>
-        </w:r>
-        <w:r>
-          <w:rPr>
-            <w:rStyle w:val="a3"/>
-            <w:lang w:val="en-US"/>
-          </w:rPr>
-          <w:t>Technologies</w:t>
-        </w:r>
-        <w:r>
-          <w:rPr>
-            <w:rStyle w:val="a3"/>
-          </w:rPr>
-          <w:t>/</w:t>
-        </w:r>
-        <w:r>
-          <w:rPr>
-            <w:rStyle w:val="a3"/>
-            <w:lang w:val="en-US"/>
-          </w:rPr>
-          <w:t>arfoundation</w:t>
-        </w:r>
-        <w:r>
-          <w:rPr>
-            <w:rStyle w:val="a3"/>
-          </w:rPr>
-          <w:t>-</w:t>
-        </w:r>
-        <w:r>
-          <w:rPr>
-            <w:rStyle w:val="a3"/>
-            <w:lang w:val="en-US"/>
-          </w:rPr>
-          <w:t>samples</w:t>
-        </w:r>
-        <w:r>
-          <w:rPr>
-            <w:rStyle w:val="a3"/>
-          </w:rPr>
-          <w:t>#</w:t>
-        </w:r>
-        <w:r>
-          <w:rPr>
-            <w:rStyle w:val="a3"/>
-            <w:lang w:val="en-US"/>
-          </w:rPr>
-          <w:t>image</w:t>
-        </w:r>
-        <w:r>
-          <w:rPr>
-            <w:rStyle w:val="a3"/>
-          </w:rPr>
-          <w:t>-</w:t>
-        </w:r>
-        <w:r>
-          <w:rPr>
-            <w:rStyle w:val="a3"/>
-            <w:lang w:val="en-US"/>
-          </w:rPr>
-          <w:t>tracking</w:t>
-        </w:r>
-      </w:hyperlink>
-    </w:p>
-    <w:p>
-      <w:r>
-        <w:rPr>
-          <w:lang w:val="en-US"/>
-        </w:rPr>
+        <w:lastRenderedPageBreak/>
         <w:t>https</w:t>
       </w:r>
       <w:r>
@@ -3432,7 +3954,6 @@
         <w:rPr>
           <w:lang w:val="en-US"/>
         </w:rPr>
-        <w:lastRenderedPageBreak/>
         <w:t>https</w:t>
       </w:r>
       <w:r>

</xml_diff>

<commit_message>
defore exel read install
</commit_message>
<xml_diff>
--- a/Заметки2.docx
+++ b/Заметки2.docx
@@ -3,38 +3,184 @@
 <w:document xmlns:wpc="http://schemas.microsoft.com/office/word/2010/wordprocessingCanvas" xmlns:cx="http://schemas.microsoft.com/office/drawing/2014/chartex" xmlns:cx1="http://schemas.microsoft.com/office/drawing/2015/9/8/chartex" xmlns:cx2="http://schemas.microsoft.com/office/drawing/2015/10/21/chartex" xmlns:cx3="http://schemas.microsoft.com/office/drawing/2016/5/9/chartex" xmlns:cx4="http://schemas.microsoft.com/office/drawing/2016/5/10/chartex" xmlns:cx5="http://schemas.microsoft.com/office/drawing/2016/5/11/chartex" xmlns:cx6="http://schemas.microsoft.com/office/drawing/2016/5/12/chartex" xmlns:cx7="http://schemas.microsoft.com/office/drawing/2016/5/13/chartex" xmlns:cx8="http://schemas.microsoft.com/office/drawing/2016/5/14/chartex" xmlns:mc="http://schemas.openxmlformats.org/markup-compatibility/2006" xmlns:aink="http://schemas.microsoft.com/office/drawing/2016/ink" xmlns:am3d="http://schemas.microsoft.com/office/drawing/2017/model3d" xmlns:o="urn:schemas-microsoft-com:office:office" xmlns:oel="http://schemas.microsoft.com/office/2019/extlst" xmlns:r="http://schemas.openxmlformats.org/officeDocument/2006/relationships" xmlns:m="http://schemas.openxmlformats.org/officeDocument/2006/math" xmlns:v="urn:schemas-microsoft-com:vml" xmlns:wp14="http://schemas.microsoft.com/office/word/2010/wordprocessingDrawing" xmlns:wp="http://schemas.openxmlformats.org/drawingml/2006/wordprocessingDrawing" xmlns:w10="urn:schemas-microsoft-com:office:word" xmlns:w="http://schemas.openxmlformats.org/wordprocessingml/2006/main" xmlns:w14="http://schemas.microsoft.com/office/word/2010/wordml" xmlns:w15="http://schemas.microsoft.com/office/word/2012/wordml" xmlns:w16cex="http://schemas.microsoft.com/office/word/2018/wordml/cex" xmlns:w16cid="http://schemas.microsoft.com/office/word/2016/wordml/cid" xmlns:w16="http://schemas.microsoft.com/office/word/2018/wordml" xmlns:w16du="http://schemas.microsoft.com/office/word/2023/wordml/word16du" xmlns:w16sdtdh="http://schemas.microsoft.com/office/word/2020/wordml/sdtdatahash" xmlns:w16se="http://schemas.microsoft.com/office/word/2015/wordml/symex" xmlns:wpg="http://schemas.microsoft.com/office/word/2010/wordprocessingGroup" xmlns:wpi="http://schemas.microsoft.com/office/word/2010/wordprocessingInk" xmlns:wne="http://schemas.microsoft.com/office/word/2006/wordml" xmlns:wps="http://schemas.microsoft.com/office/word/2010/wordprocessingShape" mc:Ignorable="w14 w15 w16se w16cid w16 w16cex w16sdtdh wp14">
   <w:body>
     <w:p>
-      <w:r>
-        <w:t>Хз почему жва .sln файла</w:t>
+      <w:proofErr w:type="spellStart"/>
+      <w:r>
+        <w:t>Хз</w:t>
+      </w:r>
+      <w:proofErr w:type="spellEnd"/>
+      <w:r>
+        <w:t xml:space="preserve"> почему </w:t>
+      </w:r>
+      <w:proofErr w:type="spellStart"/>
+      <w:r>
+        <w:t>жва</w:t>
+      </w:r>
+      <w:proofErr w:type="spellEnd"/>
+      <w:r>
+        <w:t xml:space="preserve"> .</w:t>
+      </w:r>
+      <w:proofErr w:type="spellStart"/>
+      <w:r>
+        <w:t>sln</w:t>
+      </w:r>
+      <w:proofErr w:type="spellEnd"/>
+      <w:r>
+        <w:t xml:space="preserve"> файла</w:t>
       </w:r>
     </w:p>
     <w:p/>
     <w:p>
       <w:r>
-        <w:t>Если работаем с QR кодам на стене то ставим камеру так чтобы было 50 проц стены 50 проц другого и включаем сканер QR кода, так чтобы он попал в камеру, встаём на 0.5 метра. Код висит на краю столба</w:t>
-      </w:r>
-    </w:p>
-    <w:p>
-      <w:r>
-        <w:t xml:space="preserve">Если работаем с Кодом на полу то встаём ровно над ним высота без разницы какая и включаем сканер. цЕНтр кода лежит на линии (плоскости) сткны столба. </w:t>
+        <w:t xml:space="preserve">Если работаем с QR кодам на </w:t>
+      </w:r>
+      <w:proofErr w:type="gramStart"/>
+      <w:r>
+        <w:t>стене</w:t>
+      </w:r>
+      <w:proofErr w:type="gramEnd"/>
+      <w:r>
+        <w:t xml:space="preserve"> то ставим камеру так чтобы было 50 </w:t>
+      </w:r>
+      <w:proofErr w:type="spellStart"/>
+      <w:r>
+        <w:t>проц</w:t>
+      </w:r>
+      <w:proofErr w:type="spellEnd"/>
+      <w:r>
+        <w:t xml:space="preserve"> стены 50 </w:t>
+      </w:r>
+      <w:proofErr w:type="spellStart"/>
+      <w:r>
+        <w:t>проц</w:t>
+      </w:r>
+      <w:proofErr w:type="spellEnd"/>
+      <w:r>
+        <w:t xml:space="preserve"> другого и включаем сканер QR кода, так чтобы он попал в камеру, встаём на 0.5 метра. Код висит на краю столба</w:t>
+      </w:r>
+    </w:p>
+    <w:p>
+      <w:r>
+        <w:t xml:space="preserve">Если работаем с Кодом на </w:t>
+      </w:r>
+      <w:proofErr w:type="gramStart"/>
+      <w:r>
+        <w:t>полу</w:t>
+      </w:r>
+      <w:proofErr w:type="gramEnd"/>
+      <w:r>
+        <w:t xml:space="preserve"> то встаём ровно над ним высота без разницы какая и включаем сканер. </w:t>
+      </w:r>
+      <w:proofErr w:type="spellStart"/>
+      <w:r>
+        <w:t>цЕНтр</w:t>
+      </w:r>
+      <w:proofErr w:type="spellEnd"/>
+      <w:r>
+        <w:t xml:space="preserve"> кода лежит на линии (плоскости) </w:t>
+      </w:r>
+      <w:proofErr w:type="spellStart"/>
+      <w:r>
+        <w:t>сткны</w:t>
+      </w:r>
+      <w:proofErr w:type="spellEnd"/>
+      <w:r>
+        <w:t xml:space="preserve"> столба. </w:t>
       </w:r>
     </w:p>
     <w:p/>
     <w:p>
       <w:r>
-        <w:t>После сканирования QR кода системе нужна в сцене Unity только позиция, угол указывать нен ужно. система сама определит угол наклона камеры с помощью системного барометра или как это назвать компаса. Но определит она его только когда получит геометрию в поле зрения чтобы уже от неё плясать. То есть алгоритм такой 1) скан QR кода 2) поиск геометрии на камере 3) получение угола наклона камеры по внутреннему компасу и начало работы</w:t>
+        <w:t xml:space="preserve">После сканирования QR кода системе нужна в сцене </w:t>
+      </w:r>
+      <w:proofErr w:type="spellStart"/>
+      <w:r>
+        <w:t>Unity</w:t>
+      </w:r>
+      <w:proofErr w:type="spellEnd"/>
+      <w:r>
+        <w:t xml:space="preserve"> только позиция, угол указывать </w:t>
+      </w:r>
+      <w:proofErr w:type="spellStart"/>
+      <w:r>
+        <w:t>нен</w:t>
+      </w:r>
+      <w:proofErr w:type="spellEnd"/>
+      <w:r>
+        <w:t xml:space="preserve"> </w:t>
+      </w:r>
+      <w:proofErr w:type="spellStart"/>
+      <w:r>
+        <w:t>ужно</w:t>
+      </w:r>
+      <w:proofErr w:type="spellEnd"/>
+      <w:r>
+        <w:t xml:space="preserve">. система сама определит угол наклона камеры с помощью системного барометра или как это назвать компаса. Но определит она его только когда получит геометрию в поле зрения чтобы уже от неё плясать. То есть алгоритм такой 1) скан QR кода 2) поиск геометрии на камере 3) получение </w:t>
+      </w:r>
+      <w:proofErr w:type="spellStart"/>
+      <w:r>
+        <w:t>угола</w:t>
+      </w:r>
+      <w:proofErr w:type="spellEnd"/>
+      <w:r>
+        <w:t xml:space="preserve"> наклона камеры по внутреннему компасу и начало работы</w:t>
       </w:r>
     </w:p>
     <w:p/>
     <w:p>
       <w:r>
-        <w:t>Получилось создать функцию которая считывает позицию камеры при сканере QR кода. =&gt; и расстояние. То считает вектор позиции - вектор картинки = вектор смещения сканирующего в системе координат где Z направлена от меня. =&gt; нужно изменить эту систему координат (X направо Y вверх Z от себя). повернув на 135 градусов по часовой стрелке. И всё таки это зависит от QR кода. Нужно поворачивать систему координат эту локальную, при сканировании которая в соответствии с qr кодом.</w:t>
+        <w:t xml:space="preserve">Получилось создать </w:t>
+      </w:r>
+      <w:proofErr w:type="gramStart"/>
+      <w:r>
+        <w:t>функцию</w:t>
+      </w:r>
+      <w:proofErr w:type="gramEnd"/>
+      <w:r>
+        <w:t xml:space="preserve"> которая считывает позицию камеры при сканере QR кода. =&gt; и расстояние. То считает вектор позиции - вектор картинки = вектор смещения сканирующего в системе </w:t>
+      </w:r>
+      <w:proofErr w:type="gramStart"/>
+      <w:r>
+        <w:t>координат</w:t>
+      </w:r>
+      <w:proofErr w:type="gramEnd"/>
+      <w:r>
+        <w:t xml:space="preserve"> где Z направлена от меня. =&gt; нужно изменить эту систему координат (X направо Y вверх Z от себя). повернув на 135 градусов по часовой стрелке. И </w:t>
+      </w:r>
+      <w:proofErr w:type="gramStart"/>
+      <w:r>
+        <w:t>всё таки</w:t>
+      </w:r>
+      <w:proofErr w:type="gramEnd"/>
+      <w:r>
+        <w:t xml:space="preserve"> это зависит от QR кода. Нужно поворачивать систему координат эту локальную, при сканировании которая в соответствии с </w:t>
+      </w:r>
+      <w:proofErr w:type="spellStart"/>
+      <w:r>
+        <w:t>qr</w:t>
+      </w:r>
+      <w:proofErr w:type="spellEnd"/>
+      <w:r>
+        <w:t xml:space="preserve"> кодом.</w:t>
       </w:r>
     </w:p>
     <w:p/>
     <w:p>
       <w:r>
-        <w:t>После вызова Recenter метода координаты уже считаются по другому</w:t>
-      </w:r>
+        <w:t xml:space="preserve">После вызова </w:t>
+      </w:r>
+      <w:proofErr w:type="spellStart"/>
+      <w:r>
+        <w:t>Recenter</w:t>
+      </w:r>
+      <w:proofErr w:type="spellEnd"/>
+      <w:r>
+        <w:t xml:space="preserve"> метода координаты уже считаются </w:t>
+      </w:r>
+      <w:proofErr w:type="gramStart"/>
+      <w:r>
+        <w:t>по другому</w:t>
+      </w:r>
+      <w:proofErr w:type="gramEnd"/>
     </w:p>
     <w:p/>
     <w:p>
@@ -43,8 +189,29 @@
           <w:lang w:val="en-US"/>
         </w:rPr>
       </w:pPr>
-      <w:r>
-        <w:t xml:space="preserve">Как то чудом настроил отладку приложения при запуске с телефона. Сделал через JetBrains Rider. </w:t>
+      <w:proofErr w:type="gramStart"/>
+      <w:r>
+        <w:t>Как то</w:t>
+      </w:r>
+      <w:proofErr w:type="gramEnd"/>
+      <w:r>
+        <w:t xml:space="preserve"> чудом настроил отладку приложения при запуске с телефона. Сделал через </w:t>
+      </w:r>
+      <w:proofErr w:type="spellStart"/>
+      <w:r>
+        <w:t>JetBrains</w:t>
+      </w:r>
+      <w:proofErr w:type="spellEnd"/>
+      <w:r>
+        <w:t xml:space="preserve"> </w:t>
+      </w:r>
+      <w:proofErr w:type="spellStart"/>
+      <w:r>
+        <w:t>Rider</w:t>
+      </w:r>
+      <w:proofErr w:type="spellEnd"/>
+      <w:r>
+        <w:t xml:space="preserve">. </w:t>
       </w:r>
       <w:r>
         <w:t xml:space="preserve">Сначала нужно назначить его как </w:t>
@@ -95,7 +262,15 @@
         <w:t>Rider</w:t>
       </w:r>
       <w:r>
-        <w:t xml:space="preserve"> вывел как то список процессов и нажал на телефонный. При</w:t>
+        <w:t xml:space="preserve"> вывел </w:t>
+      </w:r>
+      <w:proofErr w:type="gramStart"/>
+      <w:r>
+        <w:t>как то</w:t>
+      </w:r>
+      <w:proofErr w:type="gramEnd"/>
+      <w:r>
+        <w:t xml:space="preserve"> список процессов и нажал на телефонный. При</w:t>
       </w:r>
       <w:r>
         <w:rPr>
@@ -155,8 +330,16 @@
         <w:rPr>
           <w:lang w:val="en-US"/>
         </w:rPr>
-        <w:t xml:space="preserve"> Wait for managed begudder</w:t>
-      </w:r>
+        <w:t xml:space="preserve"> Wait for managed </w:t>
+      </w:r>
+      <w:proofErr w:type="spellStart"/>
+      <w:r>
+        <w:rPr>
+          <w:lang w:val="en-US"/>
+        </w:rPr>
+        <w:t>begudder</w:t>
+      </w:r>
+      <w:proofErr w:type="spellEnd"/>
       <w:r>
         <w:rPr>
           <w:lang w:val="en-US"/>
@@ -765,12 +948,54 @@
     <w:p/>
     <w:p>
       <w:r>
-        <w:t xml:space="preserve">Проводя дебаг я подумал а мб поцизия камеры и позиция картинки считаются в абсолютных кордах а смещение (которое используется для трекинга картинки) после того как картинки отсканирована считается относительно картинки. Поэтому после скана когда перемещаю телефон подумал что используется локальная система координат а на самом деле векторы которые просчитывались использовали глобальную систему. </w:t>
-      </w:r>
-    </w:p>
-    <w:p>
-      <w:r>
-        <w:t xml:space="preserve">Но как раз таки мне нужно не в абсолютных потому что нужно учесть расположение нового </w:t>
+        <w:t xml:space="preserve">Проводя </w:t>
+      </w:r>
+      <w:proofErr w:type="spellStart"/>
+      <w:proofErr w:type="gramStart"/>
+      <w:r>
+        <w:t>дебаг</w:t>
+      </w:r>
+      <w:proofErr w:type="spellEnd"/>
+      <w:proofErr w:type="gramEnd"/>
+      <w:r>
+        <w:t xml:space="preserve"> я подумал а </w:t>
+      </w:r>
+      <w:proofErr w:type="spellStart"/>
+      <w:r>
+        <w:t>мб</w:t>
+      </w:r>
+      <w:proofErr w:type="spellEnd"/>
+      <w:r>
+        <w:t xml:space="preserve"> </w:t>
+      </w:r>
+      <w:proofErr w:type="spellStart"/>
+      <w:r>
+        <w:t>поцизия</w:t>
+      </w:r>
+      <w:proofErr w:type="spellEnd"/>
+      <w:r>
+        <w:t xml:space="preserve"> камеры и позиция картинки считаются в абсолютных кордах а смещение (которое используется для трекинга картинки) после того как картинки отсканирована считается относительно картинки. Поэтому после </w:t>
+      </w:r>
+      <w:proofErr w:type="gramStart"/>
+      <w:r>
+        <w:t>скана</w:t>
+      </w:r>
+      <w:proofErr w:type="gramEnd"/>
+      <w:r>
+        <w:t xml:space="preserve"> когда перемещаю телефон подумал что используется локальная система координат а на самом деле векторы которые просчитывались использовали глобальную систему. </w:t>
+      </w:r>
+    </w:p>
+    <w:p>
+      <w:r>
+        <w:t xml:space="preserve">Но как раз таки мне нужно не в </w:t>
+      </w:r>
+      <w:proofErr w:type="gramStart"/>
+      <w:r>
+        <w:t>абсолютных потому что</w:t>
+      </w:r>
+      <w:proofErr w:type="gramEnd"/>
+      <w:r>
+        <w:t xml:space="preserve"> нужно учесть расположение нового </w:t>
       </w:r>
       <w:r>
         <w:rPr>
@@ -785,7 +1010,15 @@
         <w:t>кода.</w:t>
       </w:r>
       <w:r>
-        <w:t xml:space="preserve"> Нужно повернуть вектор на углон его наклона по оси </w:t>
+        <w:t xml:space="preserve"> Нужно повернуть вектор на </w:t>
+      </w:r>
+      <w:proofErr w:type="spellStart"/>
+      <w:r>
+        <w:t>углон</w:t>
+      </w:r>
+      <w:proofErr w:type="spellEnd"/>
+      <w:r>
+        <w:t xml:space="preserve"> его наклона по оси </w:t>
       </w:r>
       <w:r>
         <w:rPr>
@@ -800,7 +1033,15 @@
         <w:t xml:space="preserve">в глобальной системе. </w:t>
       </w:r>
       <w:r>
-        <w:t xml:space="preserve">Потому что это тот угол на который нужно повернуть глобальную систему координат в который идут расчёты чтобы она превратилась в систему координат повёрнутой относительно </w:t>
+        <w:t xml:space="preserve">Потому что это </w:t>
+      </w:r>
+      <w:proofErr w:type="gramStart"/>
+      <w:r>
+        <w:t>тот угол</w:t>
+      </w:r>
+      <w:proofErr w:type="gramEnd"/>
+      <w:r>
+        <w:t xml:space="preserve"> на который нужно повернуть глобальную систему координат в который идут расчёты чтобы она превратилась в систему координат повёрнутой относительно </w:t>
       </w:r>
       <w:r>
         <w:rPr>
@@ -818,14 +1059,47 @@
     <w:p/>
     <w:p>
       <w:r>
-        <w:t>29_5 функция работает только если спаунится и сразу сканить код. Иначе вектор не пойми какой появляется и ставит непонятно куда.</w:t>
+        <w:t xml:space="preserve">29_5 функция работает только если </w:t>
+      </w:r>
+      <w:proofErr w:type="spellStart"/>
+      <w:r>
+        <w:t>спаунится</w:t>
+      </w:r>
+      <w:proofErr w:type="spellEnd"/>
+      <w:r>
+        <w:t xml:space="preserve"> и сразу </w:t>
+      </w:r>
+      <w:proofErr w:type="spellStart"/>
+      <w:r>
+        <w:t>сканить</w:t>
+      </w:r>
+      <w:proofErr w:type="spellEnd"/>
+      <w:r>
+        <w:t xml:space="preserve"> код. Иначе вектор не пойми какой появляется и ставит непонятно куда.</w:t>
       </w:r>
     </w:p>
     <w:p>
       <w:r>
         <w:lastRenderedPageBreak/>
-        <w:t xml:space="preserve">- Протестить мб можно убрать </w:t>
-      </w:r>
+        <w:t xml:space="preserve">- </w:t>
+      </w:r>
+      <w:proofErr w:type="spellStart"/>
+      <w:r>
+        <w:t>Протестить</w:t>
+      </w:r>
+      <w:proofErr w:type="spellEnd"/>
+      <w:r>
+        <w:t xml:space="preserve"> </w:t>
+      </w:r>
+      <w:proofErr w:type="spellStart"/>
+      <w:r>
+        <w:t>мб</w:t>
+      </w:r>
+      <w:proofErr w:type="spellEnd"/>
+      <w:r>
+        <w:t xml:space="preserve"> можно убрать </w:t>
+      </w:r>
+      <w:proofErr w:type="gramStart"/>
       <w:r>
         <w:rPr>
           <w:lang w:val="en-US"/>
@@ -841,6 +1115,7 @@
         </w:rPr>
         <w:t>reset</w:t>
       </w:r>
+      <w:proofErr w:type="gramEnd"/>
     </w:p>
     <w:p>
       <w:r>
@@ -858,6 +1133,7 @@
       <w:r>
         <w:t xml:space="preserve"> </w:t>
       </w:r>
+      <w:proofErr w:type="gramStart"/>
       <w:r>
         <w:rPr>
           <w:lang w:val="en-US"/>
@@ -873,6 +1149,7 @@
         </w:rPr>
         <w:t>transform</w:t>
       </w:r>
+      <w:proofErr w:type="gramEnd"/>
       <w:r>
         <w:t>.</w:t>
       </w:r>
@@ -895,7 +1172,23 @@
         <w:t xml:space="preserve">30_5 </w:t>
       </w:r>
       <w:r>
-        <w:t xml:space="preserve">починил функцию. Проблема в том что я не учитывал угол вектора при сканировании, угол поворота человека. Когда запускается приложение можно сделать несколько шагов и повернуться на определённый угол и потом увидеть картинку, посчитать её позицию, потом вектор разницы позиций сканирующего и позиции картинки. Но нельзя производить синхронизацию зная только эти параметры, при синхронизации ещё нужно учитывать то что вращается </w:t>
+        <w:t xml:space="preserve">починил функцию. Проблема в </w:t>
+      </w:r>
+      <w:proofErr w:type="gramStart"/>
+      <w:r>
+        <w:t>том</w:t>
+      </w:r>
+      <w:proofErr w:type="gramEnd"/>
+      <w:r>
+        <w:t xml:space="preserve"> что я не учитывал угол вектора при сканировании, угол поворота человека. Когда запускается приложение можно сделать несколько шагов и повернуться на определённый угол и потом увидеть картинку, посчитать её позицию, потом вектор разницы позиций сканирующего и позиции картинки. Но нельзя производить синхронизацию зная только эти параметры, при синхронизации ещё нужно учитывать </w:t>
+      </w:r>
+      <w:proofErr w:type="gramStart"/>
+      <w:r>
+        <w:t>то</w:t>
+      </w:r>
+      <w:proofErr w:type="gramEnd"/>
+      <w:r>
+        <w:t xml:space="preserve"> что вращается </w:t>
       </w:r>
       <w:r>
         <w:t>вектор</w:t>
@@ -910,7 +1203,23 @@
         <w:t>Y</w:t>
       </w:r>
       <w:r>
-        <w:t>. Поэтому нужно и повернуть полученный вектор разницы. Нужно повернуть его на угол конечый по У минус угол начальный по оси У потому что этот тот угол который позволяет совместить сканированную картинку с тем поворот который она должна иметь и отложить от неё правильный векто</w:t>
+        <w:t xml:space="preserve">. Поэтому нужно и повернуть полученный вектор разницы. Нужно повернуть его на угол </w:t>
+      </w:r>
+      <w:proofErr w:type="spellStart"/>
+      <w:r>
+        <w:t>конечый</w:t>
+      </w:r>
+      <w:proofErr w:type="spellEnd"/>
+      <w:r>
+        <w:t xml:space="preserve"> по У минус угол начальный по оси </w:t>
+      </w:r>
+      <w:proofErr w:type="gramStart"/>
+      <w:r>
+        <w:t>У потому что</w:t>
+      </w:r>
+      <w:proofErr w:type="gramEnd"/>
+      <w:r>
+        <w:t xml:space="preserve"> этот тот угол который позволяет совместить сканированную картинку с тем поворот который она должна иметь и отложить от неё правильный векто</w:t>
       </w:r>
       <w:r>
         <w:t>р.</w:t>
@@ -974,7 +1283,15 @@
     </w:p>
     <w:p>
       <w:r>
-        <w:t>Изначально было прописано поворачивать вектор на угол конечной картинки и это работало только тогда когда я после запуска приложения не делал лишних движений.</w:t>
+        <w:t xml:space="preserve">Изначально было прописано поворачивать вектор на угол конечной картинки и это работало только </w:t>
+      </w:r>
+      <w:proofErr w:type="gramStart"/>
+      <w:r>
+        <w:t>тогда когда</w:t>
+      </w:r>
+      <w:proofErr w:type="gramEnd"/>
+      <w:r>
+        <w:t xml:space="preserve"> я после запуска приложения не делал лишних движений.</w:t>
       </w:r>
     </w:p>
     <w:p>
@@ -984,57 +1301,70 @@
           <w:bCs/>
         </w:rPr>
       </w:pPr>
+      <w:proofErr w:type="spellStart"/>
       <w:r>
         <w:rPr>
           <w:b/>
           <w:bCs/>
         </w:rPr>
-        <w:t xml:space="preserve">Фунции </w:t>
-      </w:r>
+        <w:t>Фунции</w:t>
+      </w:r>
+      <w:proofErr w:type="spellEnd"/>
       <w:r>
         <w:rPr>
           <w:b/>
           <w:bCs/>
-          <w:lang w:val="en-US"/>
-        </w:rPr>
-        <w:t>CopyVector</w:t>
-      </w:r>
+        </w:rPr>
+        <w:t xml:space="preserve"> </w:t>
+      </w:r>
+      <w:proofErr w:type="spellStart"/>
       <w:r>
         <w:rPr>
           <w:b/>
           <w:bCs/>
-        </w:rPr>
-        <w:t xml:space="preserve"> и </w:t>
-      </w:r>
+          <w:lang w:val="en-US"/>
+        </w:rPr>
+        <w:t>CopyVector</w:t>
+      </w:r>
+      <w:proofErr w:type="spellEnd"/>
       <w:r>
         <w:rPr>
           <w:b/>
           <w:bCs/>
-          <w:lang w:val="en-US"/>
-        </w:rPr>
-        <w:t>CopyQuaternion</w:t>
-      </w:r>
+        </w:rPr>
+        <w:t xml:space="preserve"> и </w:t>
+      </w:r>
+      <w:proofErr w:type="spellStart"/>
       <w:r>
         <w:rPr>
           <w:b/>
           <w:bCs/>
-        </w:rPr>
-        <w:t xml:space="preserve"> не обязательный вроде </w:t>
-      </w:r>
+          <w:lang w:val="en-US"/>
+        </w:rPr>
+        <w:t>CopyQuaternion</w:t>
+      </w:r>
+      <w:proofErr w:type="spellEnd"/>
       <w:r>
         <w:rPr>
           <w:b/>
           <w:bCs/>
         </w:rPr>
-        <w:t xml:space="preserve"> </w:t>
-      </w:r>
-    </w:p>
-    <w:p>
-      <w:pPr>
+        <w:t xml:space="preserve"> не обязательный вроде </w:t>
+      </w:r>
+      <w:r>
         <w:rPr>
           <w:b/>
           <w:bCs/>
         </w:rPr>
+        <w:t xml:space="preserve"> </w:t>
+      </w:r>
+    </w:p>
+    <w:p>
+      <w:pPr>
+        <w:rPr>
+          <w:b/>
+          <w:bCs/>
+        </w:rPr>
       </w:pPr>
     </w:p>
     <w:p/>
@@ -1046,20 +1376,38 @@
     </w:p>
     <w:p>
       <w:r>
-        <w:t>Есть ещё второй варик это вместо перемещения себя – вращать модель.</w:t>
-      </w:r>
-      <w:r>
-        <w:t xml:space="preserve"> </w:t>
-      </w:r>
-      <w:r>
-        <w:t xml:space="preserve">Но тогда проблема в том что </w:t>
-      </w:r>
+        <w:t xml:space="preserve">Есть ещё второй </w:t>
+      </w:r>
+      <w:proofErr w:type="spellStart"/>
+      <w:r>
+        <w:t>варик</w:t>
+      </w:r>
+      <w:proofErr w:type="spellEnd"/>
+      <w:r>
+        <w:t xml:space="preserve"> это вместо перемещения себя – вращать модель.</w:t>
+      </w:r>
+      <w:r>
+        <w:t xml:space="preserve"> </w:t>
+      </w:r>
+      <w:r>
+        <w:t xml:space="preserve">Но тогда проблема в </w:t>
+      </w:r>
+      <w:proofErr w:type="gramStart"/>
+      <w:r>
+        <w:t>том</w:t>
+      </w:r>
+      <w:proofErr w:type="gramEnd"/>
+      <w:r>
+        <w:t xml:space="preserve"> что </w:t>
+      </w:r>
+      <w:proofErr w:type="spellStart"/>
       <w:r>
         <w:rPr>
           <w:lang w:val="en-US"/>
         </w:rPr>
         <w:t>NavMesh</w:t>
       </w:r>
+      <w:proofErr w:type="spellEnd"/>
       <w:r>
         <w:t xml:space="preserve"> </w:t>
       </w:r>
@@ -1067,12 +1415,28 @@
         <w:t>нельзя переместить.</w:t>
       </w:r>
       <w:r>
-        <w:t xml:space="preserve"> Можно конечно считать относительно другой точки но в чём тогда принципиальная разница методов.</w:t>
-      </w:r>
-    </w:p>
-    <w:p>
-      <w:r>
-        <w:t>Сейчас при просчёте положения картинки телепорт как будто бы не считается но он считается при просчёте позиции индикатора, поэтому нужно считать позицию индикатора так, как будто бы телепорта не было. Для этого сейчас запоминается вектор телепортации, нужно ещё запомнить угол.</w:t>
+        <w:t xml:space="preserve"> </w:t>
+      </w:r>
+      <w:proofErr w:type="gramStart"/>
+      <w:r>
+        <w:t>Можно конечно</w:t>
+      </w:r>
+      <w:proofErr w:type="gramEnd"/>
+      <w:r>
+        <w:t xml:space="preserve"> считать относительно другой точки но в чём тогда принципиальная разница методов.</w:t>
+      </w:r>
+    </w:p>
+    <w:p>
+      <w:r>
+        <w:t xml:space="preserve">Сейчас при просчёте положения картинки телепорт как будто бы не </w:t>
+      </w:r>
+      <w:proofErr w:type="gramStart"/>
+      <w:r>
+        <w:t>считается</w:t>
+      </w:r>
+      <w:proofErr w:type="gramEnd"/>
+      <w:r>
+        <w:t xml:space="preserve"> но он считается при просчёте позиции индикатора, поэтому нужно считать позицию индикатора так, как будто бы телепорта не было. Для этого сейчас запоминается вектор телепортации, нужно ещё запомнить угол.</w:t>
       </w:r>
       <w:r>
         <w:t xml:space="preserve"> Для того чтобы потом при просчёте обратно вычесть эти параметры (возможно и развернуть пройденное расстояние).</w:t>
@@ -1135,7 +1499,44 @@
     <w:p/>
     <w:p>
       <w:r>
-        <w:t>Надо жедаьб подругому . Надо при телепорте сохранить точку а потом посчитать перемещение от этой точки, повернуть обратно на вектор на который повернулись при телепорте и отложить его от точки где был проинициарован телепорт</w:t>
+        <w:t xml:space="preserve">Надо </w:t>
+      </w:r>
+      <w:proofErr w:type="spellStart"/>
+      <w:r>
+        <w:t>жедаьб</w:t>
+      </w:r>
+      <w:proofErr w:type="spellEnd"/>
+      <w:r>
+        <w:t xml:space="preserve"> </w:t>
+      </w:r>
+      <w:proofErr w:type="spellStart"/>
+      <w:proofErr w:type="gramStart"/>
+      <w:r>
+        <w:t>подругому</w:t>
+      </w:r>
+      <w:proofErr w:type="spellEnd"/>
+      <w:r>
+        <w:t xml:space="preserve"> .</w:t>
+      </w:r>
+      <w:proofErr w:type="gramEnd"/>
+      <w:r>
+        <w:t xml:space="preserve"> Надо при телепорте сохранить точку а потом посчитать перемещение от этой точки, повернуть обратно </w:t>
+      </w:r>
+      <w:proofErr w:type="gramStart"/>
+      <w:r>
+        <w:t>на вектор</w:t>
+      </w:r>
+      <w:proofErr w:type="gramEnd"/>
+      <w:r>
+        <w:t xml:space="preserve"> на который повернулись при телепорте и отложить его от точки где был </w:t>
+      </w:r>
+      <w:proofErr w:type="spellStart"/>
+      <w:r>
+        <w:t>проинициарован</w:t>
+      </w:r>
+      <w:proofErr w:type="spellEnd"/>
+      <w:r>
+        <w:t xml:space="preserve"> телепорт</w:t>
       </w:r>
       <w:r>
         <w:t xml:space="preserve"> или попробовать переместить </w:t>
@@ -1157,8 +1558,17 @@
       </w:r>
     </w:p>
     <w:p>
-      <w:r>
-        <w:t>Почему то сейчас все представления оказались неверными. 31_05 1 коммит. Если телепортируюсь на 6245</w:t>
+      <w:proofErr w:type="gramStart"/>
+      <w:r>
+        <w:t>Почему то</w:t>
+      </w:r>
+      <w:proofErr w:type="gramEnd"/>
+      <w:r>
+        <w:t xml:space="preserve"> сейчас все представления оказались неверными. 31_05 1 коммит. Если телепортируюсь на </w:t>
+      </w:r>
+      <w:proofErr w:type="gramStart"/>
+      <w:r>
+        <w:t>6245</w:t>
       </w:r>
       <w:r>
         <w:rPr>
@@ -1166,6 +1576,7 @@
         </w:rPr>
         <w:t>corner</w:t>
       </w:r>
+      <w:proofErr w:type="gramEnd"/>
       <w:r>
         <w:t xml:space="preserve"> </w:t>
       </w:r>
@@ -1179,7 +1590,15 @@
         <w:t xml:space="preserve">примерно </w:t>
       </w:r>
       <w:r>
-        <w:t xml:space="preserve">правильно показывает расстояние до картинок </w:t>
+        <w:t xml:space="preserve">правильно показывает расстояние до </w:t>
+      </w:r>
+      <w:proofErr w:type="gramStart"/>
+      <w:r>
+        <w:t>картинок</w:t>
+      </w:r>
+      <w:proofErr w:type="gramEnd"/>
+      <w:r>
+        <w:t xml:space="preserve"> </w:t>
       </w:r>
       <w:r>
         <w:t>н</w:t>
@@ -1249,12 +1668,14 @@
       <w:r>
         <w:t xml:space="preserve">Тут мы трансформируем сам </w:t>
       </w:r>
+      <w:proofErr w:type="spellStart"/>
       <w:r>
         <w:rPr>
           <w:lang w:val="en-US"/>
         </w:rPr>
         <w:t>trackedImage</w:t>
       </w:r>
+      <w:proofErr w:type="spellEnd"/>
       <w:r>
         <w:t xml:space="preserve"> </w:t>
       </w:r>
@@ -1274,7 +1695,15 @@
         <w:t>й</w:t>
       </w:r>
       <w:r>
-        <w:t xml:space="preserve"> объект (один из тех что ниже) то новая позиция картинки определяется нормально.</w:t>
+        <w:t xml:space="preserve"> объект (один из </w:t>
+      </w:r>
+      <w:proofErr w:type="gramStart"/>
+      <w:r>
+        <w:t>тех</w:t>
+      </w:r>
+      <w:proofErr w:type="gramEnd"/>
+      <w:r>
+        <w:t xml:space="preserve"> что ниже) то новая позиция картинки определяется нормально.</w:t>
       </w:r>
       <w:r>
         <w:br/>
@@ -1323,7 +1752,15 @@
     <w:p/>
     <w:p>
       <w:r>
-        <w:t>Но возникает новая проблема. Он в цикле перебирает несколько картинок и перемещается к рандомной.</w:t>
+        <w:t xml:space="preserve">Но возникает новая проблема. Он в цикле перебирает несколько картинок и перемещается к </w:t>
+      </w:r>
+      <w:proofErr w:type="spellStart"/>
+      <w:r>
+        <w:t>рандомной</w:t>
+      </w:r>
+      <w:proofErr w:type="spellEnd"/>
+      <w:r>
+        <w:t>.</w:t>
       </w:r>
       <w:r>
         <w:t xml:space="preserve"> Единственное что немного косовато определяет центр картинки.</w:t>
@@ -1331,17 +1768,35 @@
     </w:p>
     <w:p>
       <w:r>
-        <w:t>Поставил переход на последнюю и ура ура ура всё работает вроде.</w:t>
+        <w:t xml:space="preserve">Поставил переход на последнюю и ура </w:t>
+      </w:r>
+      <w:proofErr w:type="spellStart"/>
+      <w:r>
+        <w:t>ура</w:t>
+      </w:r>
+      <w:proofErr w:type="spellEnd"/>
+      <w:r>
+        <w:t xml:space="preserve"> </w:t>
+      </w:r>
+      <w:proofErr w:type="spellStart"/>
+      <w:r>
+        <w:t>ура</w:t>
+      </w:r>
+      <w:proofErr w:type="spellEnd"/>
+      <w:r>
+        <w:t xml:space="preserve"> всё работает вроде.</w:t>
       </w:r>
       <w:r>
         <w:t xml:space="preserve"> Но вроде есть проблема. Если я наведу на одну картинку потом на другую по </w:t>
       </w:r>
+      <w:proofErr w:type="spellStart"/>
       <w:r>
         <w:rPr>
           <w:lang w:val="en-US"/>
         </w:rPr>
         <w:t>LastUpdated</w:t>
       </w:r>
+      <w:proofErr w:type="spellEnd"/>
       <w:r>
         <w:t xml:space="preserve"> </w:t>
       </w:r>
@@ -1361,7 +1816,15 @@
         <w:t xml:space="preserve"> </w:t>
       </w:r>
       <w:r>
-        <w:t>Но при этом новые картинки делаются ласт андейтед.</w:t>
+        <w:t xml:space="preserve">Но при этом новые картинки делаются ласт </w:t>
+      </w:r>
+      <w:proofErr w:type="spellStart"/>
+      <w:r>
+        <w:t>андейтед</w:t>
+      </w:r>
+      <w:proofErr w:type="spellEnd"/>
+      <w:r>
+        <w:t>.</w:t>
       </w:r>
       <w:r>
         <w:t xml:space="preserve"> А из старых берётся первая отсканированная.</w:t>
@@ -1393,12 +1856,14 @@
       <w:r>
         <w:t xml:space="preserve">удаляет старые </w:t>
       </w:r>
+      <w:proofErr w:type="spellStart"/>
       <w:r>
         <w:rPr>
           <w:lang w:val="en-US"/>
         </w:rPr>
         <w:t>tackables</w:t>
       </w:r>
+      <w:proofErr w:type="spellEnd"/>
       <w:r>
         <w:t xml:space="preserve"> </w:t>
       </w:r>
@@ -1515,6 +1980,7 @@
           </w:rPr>
           <w:t>.</w:t>
         </w:r>
+        <w:proofErr w:type="spellStart"/>
         <w:r>
           <w:rPr>
             <w:rStyle w:val="a3"/>
@@ -1522,12 +1988,14 @@
           </w:rPr>
           <w:t>xr</w:t>
         </w:r>
+        <w:proofErr w:type="spellEnd"/>
         <w:r>
           <w:rPr>
             <w:rStyle w:val="a3"/>
           </w:rPr>
           <w:t>.</w:t>
         </w:r>
+        <w:proofErr w:type="spellStart"/>
         <w:r>
           <w:rPr>
             <w:rStyle w:val="a3"/>
@@ -1535,6 +2003,7 @@
           </w:rPr>
           <w:t>arfoundation</w:t>
         </w:r>
+        <w:proofErr w:type="spellEnd"/>
         <w:r>
           <w:rPr>
             <w:rStyle w:val="a3"/>
@@ -1650,6 +2119,7 @@
       <w:r>
         <w:t xml:space="preserve"> </w:t>
       </w:r>
+      <w:proofErr w:type="gramStart"/>
       <w:r>
         <w:rPr>
           <w:lang w:val="en-US"/>
@@ -1686,6 +2156,7 @@
       <w:r>
         <w:t xml:space="preserve"> </w:t>
       </w:r>
+      <w:proofErr w:type="gramEnd"/>
       <w:r>
         <w:t>то всё летает.</w:t>
       </w:r>
@@ -1704,12 +2175,14 @@
       <w:r>
         <w:t xml:space="preserve">не в </w:t>
       </w:r>
+      <w:proofErr w:type="gramStart"/>
       <w:r>
         <w:rPr>
           <w:lang w:val="en-US"/>
         </w:rPr>
         <w:t>Runtime</w:t>
       </w:r>
+      <w:proofErr w:type="gramEnd"/>
       <w:r>
         <w:t xml:space="preserve"> </w:t>
       </w:r>
@@ -1720,7 +2193,23 @@
     <w:p/>
     <w:p>
       <w:r>
-        <w:t xml:space="preserve">По лагучести точно не могу сказать но когда пользуюсь </w:t>
+        <w:t xml:space="preserve">По </w:t>
+      </w:r>
+      <w:proofErr w:type="spellStart"/>
+      <w:r>
+        <w:t>лагучести</w:t>
+      </w:r>
+      <w:proofErr w:type="spellEnd"/>
+      <w:r>
+        <w:t xml:space="preserve"> точно не могу </w:t>
+      </w:r>
+      <w:proofErr w:type="gramStart"/>
+      <w:r>
+        <w:t>сказать</w:t>
+      </w:r>
+      <w:proofErr w:type="gramEnd"/>
+      <w:r>
+        <w:t xml:space="preserve"> но когда пользуюсь </w:t>
       </w:r>
       <w:r>
         <w:rPr>
@@ -1768,7 +2257,15 @@
         <w:t xml:space="preserve"> </w:t>
       </w:r>
       <w:r>
-        <w:t xml:space="preserve">то можно его пересоздать и ещё раз осканить один и тот же </w:t>
+        <w:t xml:space="preserve">то можно его пересоздать и ещё раз </w:t>
+      </w:r>
+      <w:proofErr w:type="spellStart"/>
+      <w:r>
+        <w:t>осканить</w:t>
+      </w:r>
+      <w:proofErr w:type="spellEnd"/>
+      <w:r>
+        <w:t xml:space="preserve"> один и тот же </w:t>
       </w:r>
       <w:r>
         <w:rPr>
@@ -1818,12 +2315,14 @@
       <w:r>
         <w:t xml:space="preserve"> задаю ему позицию и поворот </w:t>
       </w:r>
+      <w:proofErr w:type="spellStart"/>
       <w:r>
         <w:rPr>
           <w:lang w:val="en-US"/>
         </w:rPr>
         <w:t>sessionOrigin</w:t>
       </w:r>
+      <w:proofErr w:type="spellEnd"/>
       <w:r>
         <w:t>.</w:t>
       </w:r>
@@ -1844,11 +2343,32 @@
           <w14:ligatures w14:val="none"/>
         </w:rPr>
       </w:pPr>
-      <w:r>
-        <w:t>Что то я запутался. Не понимаю что мне до этого мешало отсканировать картинку два раза.</w:t>
-      </w:r>
-      <w:r>
-        <w:t xml:space="preserve"> Сейчас происходит что то странное, вроде норм но вроде вектор странный получается.</w:t>
+      <w:proofErr w:type="gramStart"/>
+      <w:r>
+        <w:t>Что то</w:t>
+      </w:r>
+      <w:proofErr w:type="gramEnd"/>
+      <w:r>
+        <w:t xml:space="preserve"> я запутался. Не </w:t>
+      </w:r>
+      <w:proofErr w:type="gramStart"/>
+      <w:r>
+        <w:t>понимаю</w:t>
+      </w:r>
+      <w:proofErr w:type="gramEnd"/>
+      <w:r>
+        <w:t xml:space="preserve"> что мне до этого мешало отсканировать картинку два раза.</w:t>
+      </w:r>
+      <w:r>
+        <w:t xml:space="preserve"> Сейчас происходит </w:t>
+      </w:r>
+      <w:proofErr w:type="gramStart"/>
+      <w:r>
+        <w:t>что то</w:t>
+      </w:r>
+      <w:proofErr w:type="gramEnd"/>
+      <w:r>
+        <w:t xml:space="preserve"> странное, вроде норм но вроде вектор странный получается.</w:t>
       </w:r>
       <w:r>
         <w:t xml:space="preserve"> </w:t>
@@ -1923,7 +2443,23 @@
           <w:kern w:val="0"/>
           <w14:ligatures w14:val="none"/>
         </w:rPr>
-        <w:t xml:space="preserve">Лаги вроде как появляются из за </w:t>
+        <w:t xml:space="preserve">Лаги вроде как появляются </w:t>
+      </w:r>
+      <w:proofErr w:type="gramStart"/>
+      <w:r>
+        <w:rPr>
+          <w:kern w:val="0"/>
+          <w14:ligatures w14:val="none"/>
+        </w:rPr>
+        <w:t>из за</w:t>
+      </w:r>
+      <w:proofErr w:type="gramEnd"/>
+      <w:r>
+        <w:rPr>
+          <w:kern w:val="0"/>
+          <w14:ligatures w14:val="none"/>
+        </w:rPr>
+        <w:t xml:space="preserve"> </w:t>
       </w:r>
       <w:r>
         <w:rPr>
@@ -1940,6 +2476,7 @@
         </w:rPr>
         <w:t xml:space="preserve"> </w:t>
       </w:r>
+      <w:proofErr w:type="spellStart"/>
       <w:r>
         <w:rPr>
           <w:kern w:val="0"/>
@@ -1948,19 +2485,36 @@
         </w:rPr>
         <w:t>reest</w:t>
       </w:r>
-      <w:r>
-        <w:rPr>
-          <w:kern w:val="0"/>
-          <w14:ligatures w14:val="none"/>
-        </w:rPr>
-        <w:t xml:space="preserve"> </w:t>
-      </w:r>
-      <w:r>
-        <w:rPr>
-          <w:kern w:val="0"/>
-          <w14:ligatures w14:val="none"/>
-        </w:rPr>
-        <w:t xml:space="preserve">потому что и с не в рантайм </w:t>
+      <w:proofErr w:type="spellEnd"/>
+      <w:r>
+        <w:rPr>
+          <w:kern w:val="0"/>
+          <w14:ligatures w14:val="none"/>
+        </w:rPr>
+        <w:t xml:space="preserve"> </w:t>
+      </w:r>
+      <w:r>
+        <w:rPr>
+          <w:kern w:val="0"/>
+          <w14:ligatures w14:val="none"/>
+        </w:rPr>
+        <w:t xml:space="preserve">потому что и с не в </w:t>
+      </w:r>
+      <w:proofErr w:type="spellStart"/>
+      <w:r>
+        <w:rPr>
+          <w:kern w:val="0"/>
+          <w14:ligatures w14:val="none"/>
+        </w:rPr>
+        <w:t>рантайм</w:t>
+      </w:r>
+      <w:proofErr w:type="spellEnd"/>
+      <w:r>
+        <w:rPr>
+          <w:kern w:val="0"/>
+          <w14:ligatures w14:val="none"/>
+        </w:rPr>
+        <w:t xml:space="preserve"> </w:t>
       </w:r>
       <w:r>
         <w:rPr>
@@ -2020,12 +2574,77 @@
           <w:kern w:val="0"/>
           <w14:ligatures w14:val="none"/>
         </w:rPr>
-        <w:t xml:space="preserve"> бывает не лагает. Хоия это мб потому что картинки не трекаются.</w:t>
-      </w:r>
-    </w:p>
-    <w:p>
-      <w:r>
-        <w:t>Я понял проблема была в том что сначала сканирую 1 потом 2 и не могу перейти по 1.</w:t>
+        <w:t xml:space="preserve"> бывает не </w:t>
+      </w:r>
+      <w:proofErr w:type="spellStart"/>
+      <w:r>
+        <w:rPr>
+          <w:kern w:val="0"/>
+          <w14:ligatures w14:val="none"/>
+        </w:rPr>
+        <w:t>лагает</w:t>
+      </w:r>
+      <w:proofErr w:type="spellEnd"/>
+      <w:r>
+        <w:rPr>
+          <w:kern w:val="0"/>
+          <w14:ligatures w14:val="none"/>
+        </w:rPr>
+        <w:t xml:space="preserve">. </w:t>
+      </w:r>
+      <w:proofErr w:type="spellStart"/>
+      <w:r>
+        <w:rPr>
+          <w:kern w:val="0"/>
+          <w14:ligatures w14:val="none"/>
+        </w:rPr>
+        <w:t>Хоия</w:t>
+      </w:r>
+      <w:proofErr w:type="spellEnd"/>
+      <w:r>
+        <w:rPr>
+          <w:kern w:val="0"/>
+          <w14:ligatures w14:val="none"/>
+        </w:rPr>
+        <w:t xml:space="preserve"> это </w:t>
+      </w:r>
+      <w:proofErr w:type="spellStart"/>
+      <w:proofErr w:type="gramStart"/>
+      <w:r>
+        <w:rPr>
+          <w:kern w:val="0"/>
+          <w14:ligatures w14:val="none"/>
+        </w:rPr>
+        <w:t>мб</w:t>
+      </w:r>
+      <w:proofErr w:type="spellEnd"/>
+      <w:r>
+        <w:rPr>
+          <w:kern w:val="0"/>
+          <w14:ligatures w14:val="none"/>
+        </w:rPr>
+        <w:t xml:space="preserve"> потому что</w:t>
+      </w:r>
+      <w:proofErr w:type="gramEnd"/>
+      <w:r>
+        <w:rPr>
+          <w:kern w:val="0"/>
+          <w14:ligatures w14:val="none"/>
+        </w:rPr>
+        <w:t xml:space="preserve"> картинки не трекаются.</w:t>
+      </w:r>
+    </w:p>
+    <w:p>
+      <w:r>
+        <w:t xml:space="preserve">Я понял проблема была в </w:t>
+      </w:r>
+      <w:proofErr w:type="gramStart"/>
+      <w:r>
+        <w:t>том</w:t>
+      </w:r>
+      <w:proofErr w:type="gramEnd"/>
+      <w:r>
+        <w:t xml:space="preserve"> что сначала сканирую 1 потом 2 и не могу перейти по 1.</w:t>
       </w:r>
     </w:p>
     <w:p>
@@ -2165,12 +2784,21 @@
           <w14:ligatures w14:val="none"/>
         </w:rPr>
       </w:pPr>
-      <w:r>
-        <w:rPr>
-          <w:kern w:val="0"/>
-          <w14:ligatures w14:val="none"/>
-        </w:rPr>
-        <w:t xml:space="preserve">Думаю что это работает так. При получении картинки её поворот считается относительно поворота </w:t>
+      <w:proofErr w:type="gramStart"/>
+      <w:r>
+        <w:rPr>
+          <w:kern w:val="0"/>
+          <w14:ligatures w14:val="none"/>
+        </w:rPr>
+        <w:t>Думаю</w:t>
+      </w:r>
+      <w:proofErr w:type="gramEnd"/>
+      <w:r>
+        <w:rPr>
+          <w:kern w:val="0"/>
+          <w14:ligatures w14:val="none"/>
+        </w:rPr>
+        <w:t xml:space="preserve"> что это работает так. При получении картинки её поворот считается относительно поворота </w:t>
       </w:r>
       <w:r>
         <w:rPr>
@@ -2237,7 +2865,23 @@
           <w:kern w:val="0"/>
           <w14:ligatures w14:val="none"/>
         </w:rPr>
-        <w:t>Так и же и с позицией. Поэтому при создании нового сканера в рандомный момент нужно задать ему поворот последнего телепорта. Сам сканер не трекает поворот</w:t>
+        <w:t xml:space="preserve">Так и же и с позицией. Поэтому при создании нового сканера в </w:t>
+      </w:r>
+      <w:proofErr w:type="spellStart"/>
+      <w:r>
+        <w:rPr>
+          <w:kern w:val="0"/>
+          <w14:ligatures w14:val="none"/>
+        </w:rPr>
+        <w:t>рандомный</w:t>
+      </w:r>
+      <w:proofErr w:type="spellEnd"/>
+      <w:r>
+        <w:rPr>
+          <w:kern w:val="0"/>
+          <w14:ligatures w14:val="none"/>
+        </w:rPr>
+        <w:t xml:space="preserve"> момент нужно задать ему поворот последнего телепорта. Сам сканер не трекает поворот</w:t>
       </w:r>
       <w:r>
         <w:rPr>
@@ -2305,12 +2949,37 @@
           <w14:ligatures w14:val="none"/>
         </w:rPr>
       </w:pPr>
-      <w:r>
-        <w:rPr>
-          <w:kern w:val="0"/>
-          <w14:ligatures w14:val="none"/>
-        </w:rPr>
-        <w:t xml:space="preserve">Заметил что в процессе работы (в Гейм) создаются обьъекты </w:t>
+      <w:proofErr w:type="gramStart"/>
+      <w:r>
+        <w:rPr>
+          <w:kern w:val="0"/>
+          <w14:ligatures w14:val="none"/>
+        </w:rPr>
+        <w:t>Заметил</w:t>
+      </w:r>
+      <w:proofErr w:type="gramEnd"/>
+      <w:r>
+        <w:rPr>
+          <w:kern w:val="0"/>
+          <w14:ligatures w14:val="none"/>
+        </w:rPr>
+        <w:t xml:space="preserve"> что в процессе работы (в Гейм) создаются </w:t>
+      </w:r>
+      <w:proofErr w:type="spellStart"/>
+      <w:r>
+        <w:rPr>
+          <w:kern w:val="0"/>
+          <w14:ligatures w14:val="none"/>
+        </w:rPr>
+        <w:t>обьъекты</w:t>
+      </w:r>
+      <w:proofErr w:type="spellEnd"/>
+      <w:r>
+        <w:rPr>
+          <w:kern w:val="0"/>
+          <w14:ligatures w14:val="none"/>
+        </w:rPr>
+        <w:t xml:space="preserve"> </w:t>
       </w:r>
       <w:r>
         <w:rPr>
@@ -2332,8 +3001,17 @@
           <w:kern w:val="0"/>
           <w14:ligatures w14:val="none"/>
         </w:rPr>
-        <w:t>Мб если их удалить приложение перестанет просчитывать положений картинок вне поля зрения и будет меньше лагать</w:t>
-      </w:r>
+        <w:t xml:space="preserve">Мб если их удалить приложение перестанет просчитывать положений картинок вне поля зрения и будет меньше </w:t>
+      </w:r>
+      <w:proofErr w:type="spellStart"/>
+      <w:r>
+        <w:rPr>
+          <w:kern w:val="0"/>
+          <w14:ligatures w14:val="none"/>
+        </w:rPr>
+        <w:t>лагать</w:t>
+      </w:r>
+      <w:proofErr w:type="spellEnd"/>
       <w:r>
         <w:rPr>
           <w:kern w:val="0"/>
@@ -2368,7 +3046,55 @@
           <w:kern w:val="0"/>
           <w14:ligatures w14:val="none"/>
         </w:rPr>
-        <w:t>Сейчас вроде бы всё работает хорошо, могу создавать и удалять сканеры в любой момент но лагучести это не убавило. + по всем местам остаются замороженные префабы от прошлых сканеров</w:t>
+        <w:t xml:space="preserve">Сейчас вроде бы всё работает хорошо, могу создавать и удалять сканеры в любой </w:t>
+      </w:r>
+      <w:proofErr w:type="gramStart"/>
+      <w:r>
+        <w:rPr>
+          <w:kern w:val="0"/>
+          <w14:ligatures w14:val="none"/>
+        </w:rPr>
+        <w:t>момент</w:t>
+      </w:r>
+      <w:proofErr w:type="gramEnd"/>
+      <w:r>
+        <w:rPr>
+          <w:kern w:val="0"/>
+          <w14:ligatures w14:val="none"/>
+        </w:rPr>
+        <w:t xml:space="preserve"> но </w:t>
+      </w:r>
+      <w:proofErr w:type="spellStart"/>
+      <w:r>
+        <w:rPr>
+          <w:kern w:val="0"/>
+          <w14:ligatures w14:val="none"/>
+        </w:rPr>
+        <w:t>лагучести</w:t>
+      </w:r>
+      <w:proofErr w:type="spellEnd"/>
+      <w:r>
+        <w:rPr>
+          <w:kern w:val="0"/>
+          <w14:ligatures w14:val="none"/>
+        </w:rPr>
+        <w:t xml:space="preserve"> это не убавило. + по всем местам остаются замороженные </w:t>
+      </w:r>
+      <w:proofErr w:type="spellStart"/>
+      <w:r>
+        <w:rPr>
+          <w:kern w:val="0"/>
+          <w14:ligatures w14:val="none"/>
+        </w:rPr>
+        <w:t>префабы</w:t>
+      </w:r>
+      <w:proofErr w:type="spellEnd"/>
+      <w:r>
+        <w:rPr>
+          <w:kern w:val="0"/>
+          <w14:ligatures w14:val="none"/>
+        </w:rPr>
+        <w:t xml:space="preserve"> от прошлых сканеров</w:t>
       </w:r>
       <w:r>
         <w:rPr>
@@ -2385,13 +3111,23 @@
           <w14:ligatures w14:val="none"/>
         </w:rPr>
       </w:pPr>
-      <w:r>
-        <w:rPr>
-          <w:kern w:val="0"/>
-          <w14:ligatures w14:val="none"/>
-        </w:rPr>
-        <w:t xml:space="preserve">Кстати создание новых сканеров каждый раз не потребует делать </w:t>
-      </w:r>
+      <w:proofErr w:type="gramStart"/>
+      <w:r>
+        <w:rPr>
+          <w:kern w:val="0"/>
+          <w14:ligatures w14:val="none"/>
+        </w:rPr>
+        <w:t>Кстати</w:t>
+      </w:r>
+      <w:proofErr w:type="gramEnd"/>
+      <w:r>
+        <w:rPr>
+          <w:kern w:val="0"/>
+          <w14:ligatures w14:val="none"/>
+        </w:rPr>
+        <w:t xml:space="preserve"> создание новых сканеров каждый раз не потребует делать </w:t>
+      </w:r>
+      <w:proofErr w:type="spellStart"/>
       <w:r>
         <w:rPr>
           <w:kern w:val="0"/>
@@ -2400,6 +3136,7 @@
         </w:rPr>
         <w:t>Ar</w:t>
       </w:r>
+      <w:proofErr w:type="spellEnd"/>
       <w:r>
         <w:rPr>
           <w:kern w:val="0"/>
@@ -2494,7 +3231,39 @@
           <w:kern w:val="0"/>
           <w14:ligatures w14:val="none"/>
         </w:rPr>
-        <w:t>само приложение лагает но сейчас происходят очень странные дела если этот ресет отключить.</w:t>
+        <w:t xml:space="preserve">само приложение </w:t>
+      </w:r>
+      <w:proofErr w:type="spellStart"/>
+      <w:r>
+        <w:rPr>
+          <w:kern w:val="0"/>
+          <w14:ligatures w14:val="none"/>
+        </w:rPr>
+        <w:t>лагает</w:t>
+      </w:r>
+      <w:proofErr w:type="spellEnd"/>
+      <w:r>
+        <w:rPr>
+          <w:kern w:val="0"/>
+          <w14:ligatures w14:val="none"/>
+        </w:rPr>
+        <w:t xml:space="preserve"> но сейчас происходят очень странные дела если этот </w:t>
+      </w:r>
+      <w:proofErr w:type="spellStart"/>
+      <w:r>
+        <w:rPr>
+          <w:kern w:val="0"/>
+          <w14:ligatures w14:val="none"/>
+        </w:rPr>
+        <w:t>ресет</w:t>
+      </w:r>
+      <w:proofErr w:type="spellEnd"/>
+      <w:r>
+        <w:rPr>
+          <w:kern w:val="0"/>
+          <w14:ligatures w14:val="none"/>
+        </w:rPr>
+        <w:t xml:space="preserve"> отключить.</w:t>
       </w:r>
     </w:p>
     <w:p>
@@ -2509,7 +3278,6 @@
       <w:pPr>
         <w:rPr>
           <w:kern w:val="0"/>
-          <w:lang w:val="en-US"/>
           <w14:ligatures w14:val="none"/>
         </w:rPr>
       </w:pPr>
@@ -2518,7 +3286,39 @@
           <w:kern w:val="0"/>
           <w14:ligatures w14:val="none"/>
         </w:rPr>
-        <w:t xml:space="preserve">Дело в том что картинку колбасит когда она плохо считывается поэтому и получается рандомный </w:t>
+        <w:t xml:space="preserve">Дело в </w:t>
+      </w:r>
+      <w:proofErr w:type="gramStart"/>
+      <w:r>
+        <w:rPr>
+          <w:kern w:val="0"/>
+          <w14:ligatures w14:val="none"/>
+        </w:rPr>
+        <w:t>том</w:t>
+      </w:r>
+      <w:proofErr w:type="gramEnd"/>
+      <w:r>
+        <w:rPr>
+          <w:kern w:val="0"/>
+          <w14:ligatures w14:val="none"/>
+        </w:rPr>
+        <w:t xml:space="preserve"> что картинку колбасит когда она плохо считывается поэтому и получается </w:t>
+      </w:r>
+      <w:proofErr w:type="spellStart"/>
+      <w:r>
+        <w:rPr>
+          <w:kern w:val="0"/>
+          <w14:ligatures w14:val="none"/>
+        </w:rPr>
+        <w:t>рандомный</w:t>
+      </w:r>
+      <w:proofErr w:type="spellEnd"/>
+      <w:r>
+        <w:rPr>
+          <w:kern w:val="0"/>
+          <w14:ligatures w14:val="none"/>
+        </w:rPr>
+        <w:t xml:space="preserve"> </w:t>
       </w:r>
       <w:r>
         <w:rPr>
@@ -2547,16 +3347,40 @@
       <w:pPr>
         <w:rPr>
           <w:kern w:val="0"/>
-          <w:lang w:val="en-US"/>
           <w14:ligatures w14:val="none"/>
         </w:rPr>
       </w:pPr>
-      <w:r>
-        <w:rPr>
-          <w:kern w:val="0"/>
-          <w14:ligatures w14:val="none"/>
-        </w:rPr>
-        <w:t>Думаю сейчас сделать только по расстоянию, возьму просто длинну вектора.</w:t>
+      <w:proofErr w:type="gramStart"/>
+      <w:r>
+        <w:rPr>
+          <w:kern w:val="0"/>
+          <w14:ligatures w14:val="none"/>
+        </w:rPr>
+        <w:t>Думаю</w:t>
+      </w:r>
+      <w:proofErr w:type="gramEnd"/>
+      <w:r>
+        <w:rPr>
+          <w:kern w:val="0"/>
+          <w14:ligatures w14:val="none"/>
+        </w:rPr>
+        <w:t xml:space="preserve"> сейчас сделать только по расстоянию, возьму просто </w:t>
+      </w:r>
+      <w:proofErr w:type="spellStart"/>
+      <w:r>
+        <w:rPr>
+          <w:kern w:val="0"/>
+          <w14:ligatures w14:val="none"/>
+        </w:rPr>
+        <w:t>длинну</w:t>
+      </w:r>
+      <w:proofErr w:type="spellEnd"/>
+      <w:r>
+        <w:rPr>
+          <w:kern w:val="0"/>
+          <w14:ligatures w14:val="none"/>
+        </w:rPr>
+        <w:t xml:space="preserve"> вектора.</w:t>
       </w:r>
     </w:p>
     <w:p>
@@ -2566,12 +3390,21 @@
           <w14:ligatures w14:val="none"/>
         </w:rPr>
       </w:pPr>
-      <w:r>
-        <w:rPr>
-          <w:kern w:val="0"/>
-          <w14:ligatures w14:val="none"/>
-        </w:rPr>
-        <w:t xml:space="preserve">Написано что плохие результаты отслеживания могут быть связаны с низким </w:t>
+      <w:proofErr w:type="gramStart"/>
+      <w:r>
+        <w:rPr>
+          <w:kern w:val="0"/>
+          <w14:ligatures w14:val="none"/>
+        </w:rPr>
+        <w:t>Написано</w:t>
+      </w:r>
+      <w:proofErr w:type="gramEnd"/>
+      <w:r>
+        <w:rPr>
+          <w:kern w:val="0"/>
+          <w14:ligatures w14:val="none"/>
+        </w:rPr>
+        <w:t xml:space="preserve"> что плохие результаты отслеживания могут быть связаны с низким </w:t>
       </w:r>
       <w:r>
         <w:rPr>
@@ -2596,7 +3429,39 @@
           <w14:ligatures w14:val="none"/>
         </w:rPr>
         <w:lastRenderedPageBreak/>
-        <w:t>В сататье написано как оптимизировать.</w:t>
+        <w:t xml:space="preserve">В </w:t>
+      </w:r>
+      <w:proofErr w:type="spellStart"/>
+      <w:r>
+        <w:rPr>
+          <w:kern w:val="0"/>
+          <w14:ligatures w14:val="none"/>
+        </w:rPr>
+        <w:t>сататье</w:t>
+      </w:r>
+      <w:proofErr w:type="spellEnd"/>
+      <w:r>
+        <w:rPr>
+          <w:kern w:val="0"/>
+          <w14:ligatures w14:val="none"/>
+        </w:rPr>
+        <w:t xml:space="preserve"> </w:t>
+      </w:r>
+      <w:proofErr w:type="gramStart"/>
+      <w:r>
+        <w:rPr>
+          <w:kern w:val="0"/>
+          <w14:ligatures w14:val="none"/>
+        </w:rPr>
+        <w:t>написано</w:t>
+      </w:r>
+      <w:proofErr w:type="gramEnd"/>
+      <w:r>
+        <w:rPr>
+          <w:kern w:val="0"/>
+          <w14:ligatures w14:val="none"/>
+        </w:rPr>
+        <w:t xml:space="preserve"> как оптимизировать.</w:t>
       </w:r>
       <w:r>
         <w:rPr>
@@ -2605,7 +3470,7 @@
         </w:rPr>
         <w:br/>
       </w:r>
-      <w:hyperlink r:id="rId21" w:history="1">
+      <w:hyperlink r:id="rId21" w:anchor="best_practices" w:history="1">
         <w:r>
           <w:rPr>
             <w:rStyle w:val="a3"/>
@@ -2616,13 +3481,39 @@
     </w:p>
     <w:p>
       <w:r>
-        <w:t>Но думаю скорее не в фпс дело а в пикче</w:t>
-      </w:r>
+        <w:t xml:space="preserve">Но думаю скорее не в </w:t>
+      </w:r>
+      <w:proofErr w:type="spellStart"/>
+      <w:r>
+        <w:t>фпс</w:t>
+      </w:r>
+      <w:proofErr w:type="spellEnd"/>
+      <w:r>
+        <w:t xml:space="preserve"> </w:t>
+      </w:r>
+      <w:proofErr w:type="gramStart"/>
+      <w:r>
+        <w:t>дело</w:t>
+      </w:r>
+      <w:proofErr w:type="gramEnd"/>
+      <w:r>
+        <w:t xml:space="preserve"> а в </w:t>
+      </w:r>
+      <w:proofErr w:type="spellStart"/>
+      <w:r>
+        <w:t>пикче</w:t>
+      </w:r>
+      <w:proofErr w:type="spellEnd"/>
       <w:r>
         <w:t xml:space="preserve">. </w:t>
       </w:r>
     </w:p>
     <w:p>
+      <w:pPr>
+        <w:rPr>
+          <w:lang w:val="en-US"/>
+        </w:rPr>
+      </w:pPr>
       <w:r>
         <w:t xml:space="preserve">Да и даже эталонную картинку с планетой так же часто плохо определяет если говорить про угол </w:t>
       </w:r>
@@ -2631,10 +3522,67 @@
           <w:lang w:val="en-US"/>
         </w:rPr>
         <w:t>Y</w:t>
+      </w:r>
+    </w:p>
+    <w:p>
+      <w:pPr>
+        <w:rPr>
+          <w:lang w:val="en-US"/>
+        </w:rPr>
+      </w:pPr>
+    </w:p>
+    <w:p>
+      <w:pPr>
+        <w:rPr>
+          <w:lang w:val="en-US"/>
+        </w:rPr>
+      </w:pPr>
+    </w:p>
+    <w:p>
+      <w:r>
+        <w:rPr>
+          <w:noProof/>
+        </w:rPr>
+        <w:drawing>
+          <wp:inline distT="0" distB="0" distL="0" distR="0" wp14:anchorId="4C4AC77D" wp14:editId="44CC3497">
+            <wp:extent cx="9251950" cy="3580765"/>
+            <wp:effectExtent l="0" t="0" r="6350" b="635"/>
+            <wp:docPr id="477635939" name="Рисунок 1"/>
+            <wp:cNvGraphicFramePr>
+              <a:graphicFrameLocks xmlns:a="http://schemas.openxmlformats.org/drawingml/2006/main" noChangeAspect="1"/>
+            </wp:cNvGraphicFramePr>
+            <a:graphic xmlns:a="http://schemas.openxmlformats.org/drawingml/2006/main">
+              <a:graphicData uri="http://schemas.openxmlformats.org/drawingml/2006/picture">
+                <pic:pic xmlns:pic="http://schemas.openxmlformats.org/drawingml/2006/picture">
+                  <pic:nvPicPr>
+                    <pic:cNvPr id="477635939" name=""/>
+                    <pic:cNvPicPr/>
+                  </pic:nvPicPr>
+                  <pic:blipFill>
+                    <a:blip r:embed="rId22"/>
+                    <a:stretch>
+                      <a:fillRect/>
+                    </a:stretch>
+                  </pic:blipFill>
+                  <pic:spPr>
+                    <a:xfrm>
+                      <a:off x="0" y="0"/>
+                      <a:ext cx="9251950" cy="3580765"/>
+                    </a:xfrm>
+                    <a:prstGeom prst="rect">
+                      <a:avLst/>
+                    </a:prstGeom>
+                  </pic:spPr>
+                </pic:pic>
+              </a:graphicData>
+            </a:graphic>
+          </wp:inline>
+        </w:drawing>
       </w:r>
     </w:p>
     <w:p/>
     <w:p/>
+    <w:p/>
     <w:p>
       <w:r>
         <w:rPr>
@@ -2645,12 +3593,14 @@
       <w:r>
         <w:t>://</w:t>
       </w:r>
+      <w:proofErr w:type="spellStart"/>
       <w:r>
         <w:rPr>
           <w:lang w:val="en-US"/>
         </w:rPr>
         <w:t>github</w:t>
       </w:r>
+      <w:proofErr w:type="spellEnd"/>
       <w:r>
         <w:t>.</w:t>
       </w:r>
@@ -2681,12 +3631,14 @@
       <w:r>
         <w:t>/</w:t>
       </w:r>
+      <w:proofErr w:type="spellStart"/>
       <w:r>
         <w:rPr>
           <w:lang w:val="en-US"/>
         </w:rPr>
         <w:t>arfoundation</w:t>
       </w:r>
+      <w:proofErr w:type="spellEnd"/>
       <w:r>
         <w:t>-</w:t>
       </w:r>
@@ -2719,12 +3671,14 @@
       <w:r>
         <w:t>://</w:t>
       </w:r>
+      <w:proofErr w:type="spellStart"/>
       <w:r>
         <w:rPr>
           <w:lang w:val="en-US"/>
         </w:rPr>
         <w:t>github</w:t>
       </w:r>
+      <w:proofErr w:type="spellEnd"/>
       <w:r>
         <w:t>.</w:t>
       </w:r>
@@ -2755,12 +3709,14 @@
       <w:r>
         <w:t>/</w:t>
       </w:r>
+      <w:proofErr w:type="spellStart"/>
       <w:r>
         <w:rPr>
           <w:lang w:val="en-US"/>
         </w:rPr>
         <w:t>arfoundation</w:t>
       </w:r>
+      <w:proofErr w:type="spellEnd"/>
       <w:r>
         <w:t>-</w:t>
       </w:r>
@@ -2918,7 +3874,7 @@
       </w:r>
     </w:p>
     <w:p>
-      <w:hyperlink r:id="rId22" w:history="1">
+      <w:hyperlink r:id="rId23" w:history="1">
         <w:r>
           <w:rPr>
             <w:rStyle w:val="a3"/>
@@ -3165,12 +4121,14 @@
       <w:r>
         <w:t>/</w:t>
       </w:r>
+      <w:proofErr w:type="spellStart"/>
       <w:r>
         <w:rPr>
           <w:lang w:val="en-US"/>
         </w:rPr>
         <w:t>StaticObjects</w:t>
       </w:r>
+      <w:proofErr w:type="spellEnd"/>
       <w:r>
         <w:t>.</w:t>
       </w:r>
@@ -3182,7 +4140,7 @@
       </w:r>
     </w:p>
     <w:p>
-      <w:hyperlink r:id="rId23" w:anchor="image-tracking" w:history="1">
+      <w:hyperlink r:id="rId24" w:anchor="image-tracking" w:history="1">
         <w:r>
           <w:rPr>
             <w:rStyle w:val="a3"/>
@@ -3196,6 +4154,7 @@
           </w:rPr>
           <w:t>://</w:t>
         </w:r>
+        <w:proofErr w:type="spellStart"/>
         <w:r>
           <w:rPr>
             <w:rStyle w:val="a3"/>
@@ -3203,6 +4162,7 @@
           </w:rPr>
           <w:t>github</w:t>
         </w:r>
+        <w:proofErr w:type="spellEnd"/>
         <w:r>
           <w:rPr>
             <w:rStyle w:val="a3"/>
@@ -3248,6 +4208,7 @@
           </w:rPr>
           <w:t>/</w:t>
         </w:r>
+        <w:proofErr w:type="spellStart"/>
         <w:r>
           <w:rPr>
             <w:rStyle w:val="a3"/>
@@ -3255,6 +4216,7 @@
           </w:rPr>
           <w:t>arfoundation</w:t>
         </w:r>
+        <w:proofErr w:type="spellEnd"/>
         <w:r>
           <w:rPr>
             <w:rStyle w:val="a3"/>
@@ -3369,39 +4331,47 @@
       <w:r>
         <w:t>.</w:t>
       </w:r>
+      <w:proofErr w:type="spellStart"/>
       <w:r>
         <w:rPr>
           <w:lang w:val="en-US"/>
         </w:rPr>
         <w:t>xr</w:t>
       </w:r>
+      <w:proofErr w:type="spellEnd"/>
       <w:r>
         <w:t>.</w:t>
       </w:r>
+      <w:proofErr w:type="spellStart"/>
       <w:r>
         <w:rPr>
           <w:lang w:val="en-US"/>
         </w:rPr>
         <w:t>arfoundation</w:t>
       </w:r>
+      <w:proofErr w:type="spellEnd"/>
       <w:r>
         <w:t>@4.0/</w:t>
       </w:r>
+      <w:proofErr w:type="spellStart"/>
       <w:r>
         <w:rPr>
           <w:lang w:val="en-US"/>
         </w:rPr>
         <w:t>api</w:t>
       </w:r>
+      <w:proofErr w:type="spellEnd"/>
       <w:r>
         <w:t>/</w:t>
       </w:r>
+      <w:proofErr w:type="spellStart"/>
       <w:r>
         <w:rPr>
           <w:lang w:val="en-US"/>
         </w:rPr>
         <w:t>UnityEngine</w:t>
       </w:r>
+      <w:proofErr w:type="spellEnd"/>
       <w:r>
         <w:t>.</w:t>
       </w:r>
@@ -3414,21 +4384,25 @@
       <w:r>
         <w:t>.</w:t>
       </w:r>
+      <w:proofErr w:type="spellStart"/>
       <w:r>
         <w:rPr>
           <w:lang w:val="en-US"/>
         </w:rPr>
         <w:t>ARFoundation</w:t>
       </w:r>
+      <w:proofErr w:type="spellEnd"/>
       <w:r>
         <w:t>.</w:t>
       </w:r>
+      <w:proofErr w:type="spellStart"/>
       <w:r>
         <w:rPr>
           <w:lang w:val="en-US"/>
         </w:rPr>
         <w:t>ARTrackedImage</w:t>
       </w:r>
+      <w:proofErr w:type="spellEnd"/>
       <w:r>
         <w:t>.</w:t>
       </w:r>
@@ -3467,12 +4441,14 @@
       <w:r>
         <w:t>/</w:t>
       </w:r>
+      <w:proofErr w:type="spellStart"/>
       <w:r>
         <w:rPr>
           <w:lang w:val="en-US"/>
         </w:rPr>
         <w:t>dscvitpune</w:t>
       </w:r>
+      <w:proofErr w:type="spellEnd"/>
       <w:r>
         <w:t>/</w:t>
       </w:r>
@@ -3530,12 +4506,14 @@
       <w:r>
         <w:t>-</w:t>
       </w:r>
+      <w:proofErr w:type="spellStart"/>
       <w:r>
         <w:rPr>
           <w:lang w:val="en-US"/>
         </w:rPr>
         <w:t>ar</w:t>
       </w:r>
+      <w:proofErr w:type="spellEnd"/>
       <w:r>
         <w:t>-</w:t>
       </w:r>
@@ -3548,12 +4526,14 @@
       <w:r>
         <w:t>-</w:t>
       </w:r>
+      <w:proofErr w:type="spellStart"/>
       <w:r>
         <w:rPr>
           <w:lang w:val="en-US"/>
         </w:rPr>
         <w:t>dea</w:t>
       </w:r>
+      <w:proofErr w:type="spellEnd"/>
       <w:r>
         <w:t>7</w:t>
       </w:r>
@@ -3566,12 +4546,14 @@
       <w:r>
         <w:t>2</w:t>
       </w:r>
+      <w:proofErr w:type="spellStart"/>
       <w:r>
         <w:rPr>
           <w:lang w:val="en-US"/>
         </w:rPr>
         <w:t>fbdfe</w:t>
       </w:r>
+      <w:proofErr w:type="spellEnd"/>
       <w:r>
         <w:t>9</w:t>
       </w:r>
@@ -3666,12 +4648,14 @@
       <w:r>
         <w:t>.</w:t>
       </w:r>
+      <w:proofErr w:type="spellStart"/>
       <w:r>
         <w:rPr>
           <w:lang w:val="en-US"/>
         </w:rPr>
         <w:t>codeproject</w:t>
       </w:r>
+      <w:proofErr w:type="spellEnd"/>
       <w:r>
         <w:t>.</w:t>
       </w:r>
@@ -3738,12 +4722,14 @@
       <w:r>
         <w:t>-</w:t>
       </w:r>
+      <w:proofErr w:type="spellStart"/>
       <w:r>
         <w:rPr>
           <w:lang w:val="en-US"/>
         </w:rPr>
         <w:t>Csharp</w:t>
       </w:r>
+      <w:proofErr w:type="spellEnd"/>
       <w:r>
         <w:t>-</w:t>
       </w:r>
@@ -3773,7 +4759,7 @@
       </w:r>
     </w:p>
     <w:p>
-      <w:hyperlink r:id="rId24" w:history="1">
+      <w:hyperlink r:id="rId25" w:history="1">
         <w:r>
           <w:rPr>
             <w:rStyle w:val="a3"/>
@@ -3787,6 +4773,7 @@
           </w:rPr>
           <w:t>://</w:t>
         </w:r>
+        <w:proofErr w:type="spellStart"/>
         <w:r>
           <w:rPr>
             <w:rStyle w:val="a3"/>
@@ -3794,12 +4781,14 @@
           </w:rPr>
           <w:t>localjoost</w:t>
         </w:r>
+        <w:proofErr w:type="spellEnd"/>
         <w:r>
           <w:rPr>
             <w:rStyle w:val="a3"/>
           </w:rPr>
           <w:t>.</w:t>
         </w:r>
+        <w:proofErr w:type="spellStart"/>
         <w:r>
           <w:rPr>
             <w:rStyle w:val="a3"/>
@@ -3807,6 +4796,7 @@
           </w:rPr>
           <w:t>github</w:t>
         </w:r>
+        <w:proofErr w:type="spellEnd"/>
         <w:r>
           <w:rPr>
             <w:rStyle w:val="a3"/>
@@ -4000,7 +4990,7 @@
     <w:p/>
     <w:p/>
     <w:p>
-      <w:hyperlink r:id="rId25" w:history="1">
+      <w:hyperlink r:id="rId26" w:history="1">
         <w:r>
           <w:rPr>
             <w:rStyle w:val="a3"/>
@@ -4192,12 +5182,14 @@
       <w:r>
         <w:t>/</w:t>
       </w:r>
+      <w:proofErr w:type="spellStart"/>
       <w:r>
         <w:rPr>
           <w:lang w:val="en-US"/>
         </w:rPr>
         <w:t>ScriptReference</w:t>
       </w:r>
+      <w:proofErr w:type="spellEnd"/>
       <w:r>
         <w:t>/</w:t>
       </w:r>
@@ -4216,6 +5208,468 @@
         </w:rPr>
         <w:t>html</w:t>
       </w:r>
+    </w:p>
+    <w:p>
+      <w:r>
+        <w:rPr>
+          <w:lang w:val="en-US"/>
+        </w:rPr>
+        <w:t>https</w:t>
+      </w:r>
+      <w:r>
+        <w:t>://</w:t>
+      </w:r>
+      <w:r>
+        <w:rPr>
+          <w:lang w:val="en-US"/>
+        </w:rPr>
+        <w:t>docs</w:t>
+      </w:r>
+      <w:r>
+        <w:t>.</w:t>
+      </w:r>
+      <w:r>
+        <w:rPr>
+          <w:lang w:val="en-US"/>
+        </w:rPr>
+        <w:t>unity</w:t>
+      </w:r>
+      <w:r>
+        <w:t>3</w:t>
+      </w:r>
+      <w:r>
+        <w:rPr>
+          <w:lang w:val="en-US"/>
+        </w:rPr>
+        <w:t>d</w:t>
+      </w:r>
+      <w:r>
+        <w:t>.</w:t>
+      </w:r>
+      <w:r>
+        <w:rPr>
+          <w:lang w:val="en-US"/>
+        </w:rPr>
+        <w:t>com</w:t>
+      </w:r>
+      <w:r>
+        <w:t>/</w:t>
+      </w:r>
+      <w:proofErr w:type="spellStart"/>
+      <w:r>
+        <w:rPr>
+          <w:lang w:val="en-US"/>
+        </w:rPr>
+        <w:t>ScriptReference</w:t>
+      </w:r>
+      <w:proofErr w:type="spellEnd"/>
+      <w:r>
+        <w:t>/</w:t>
+      </w:r>
+      <w:r>
+        <w:rPr>
+          <w:lang w:val="en-US"/>
+        </w:rPr>
+        <w:t>Quaternion</w:t>
+      </w:r>
+      <w:r>
+        <w:t>-</w:t>
+      </w:r>
+      <w:r>
+        <w:rPr>
+          <w:lang w:val="en-US"/>
+        </w:rPr>
+        <w:t>y</w:t>
+      </w:r>
+      <w:r>
+        <w:t>.</w:t>
+      </w:r>
+      <w:r>
+        <w:rPr>
+          <w:lang w:val="en-US"/>
+        </w:rPr>
+        <w:t>html</w:t>
+      </w:r>
+    </w:p>
+    <w:p>
+      <w:r>
+        <w:rPr>
+          <w:lang w:val="en-US"/>
+        </w:rPr>
+        <w:t>https</w:t>
+      </w:r>
+      <w:r>
+        <w:t>://</w:t>
+      </w:r>
+      <w:proofErr w:type="spellStart"/>
+      <w:r>
+        <w:rPr>
+          <w:lang w:val="en-US"/>
+        </w:rPr>
+        <w:t>vionixstudio</w:t>
+      </w:r>
+      <w:proofErr w:type="spellEnd"/>
+      <w:r>
+        <w:t>.</w:t>
+      </w:r>
+      <w:r>
+        <w:rPr>
+          <w:lang w:val="en-US"/>
+        </w:rPr>
+        <w:t>com</w:t>
+      </w:r>
+      <w:r>
+        <w:t>/2022/06/16/</w:t>
+      </w:r>
+      <w:r>
+        <w:rPr>
+          <w:lang w:val="en-US"/>
+        </w:rPr>
+        <w:t>unity</w:t>
+      </w:r>
+      <w:r>
+        <w:t>-</w:t>
+      </w:r>
+      <w:r>
+        <w:rPr>
+          <w:lang w:val="en-US"/>
+        </w:rPr>
+        <w:t>quaternion</w:t>
+      </w:r>
+      <w:r>
+        <w:t>-</w:t>
+      </w:r>
+      <w:r>
+        <w:rPr>
+          <w:lang w:val="en-US"/>
+        </w:rPr>
+        <w:t>and</w:t>
+      </w:r>
+      <w:r>
+        <w:t>-</w:t>
+      </w:r>
+      <w:r>
+        <w:rPr>
+          <w:lang w:val="en-US"/>
+        </w:rPr>
+        <w:t>rotation</w:t>
+      </w:r>
+      <w:r>
+        <w:t>-</w:t>
+      </w:r>
+      <w:r>
+        <w:rPr>
+          <w:lang w:val="en-US"/>
+        </w:rPr>
+        <w:t>guide</w:t>
+      </w:r>
+      <w:r>
+        <w:t>/</w:t>
+      </w:r>
+    </w:p>
+    <w:p>
+      <w:r>
+        <w:rPr>
+          <w:lang w:val="en-US"/>
+        </w:rPr>
+        <w:t>https</w:t>
+      </w:r>
+      <w:r>
+        <w:t>://</w:t>
+      </w:r>
+      <w:r>
+        <w:rPr>
+          <w:lang w:val="en-US"/>
+        </w:rPr>
+        <w:t>docs</w:t>
+      </w:r>
+      <w:r>
+        <w:t>.</w:t>
+      </w:r>
+      <w:r>
+        <w:rPr>
+          <w:lang w:val="en-US"/>
+        </w:rPr>
+        <w:t>unity</w:t>
+      </w:r>
+      <w:r>
+        <w:t>3</w:t>
+      </w:r>
+      <w:r>
+        <w:rPr>
+          <w:lang w:val="en-US"/>
+        </w:rPr>
+        <w:t>d</w:t>
+      </w:r>
+      <w:r>
+        <w:t>.</w:t>
+      </w:r>
+      <w:r>
+        <w:rPr>
+          <w:lang w:val="en-US"/>
+        </w:rPr>
+        <w:t>com</w:t>
+      </w:r>
+      <w:r>
+        <w:t>/</w:t>
+      </w:r>
+      <w:proofErr w:type="spellStart"/>
+      <w:r>
+        <w:rPr>
+          <w:lang w:val="en-US"/>
+        </w:rPr>
+        <w:t>ScriptReference</w:t>
+      </w:r>
+      <w:proofErr w:type="spellEnd"/>
+      <w:r>
+        <w:t>/</w:t>
+      </w:r>
+      <w:r>
+        <w:rPr>
+          <w:lang w:val="en-US"/>
+        </w:rPr>
+        <w:t>Quaternion</w:t>
+      </w:r>
+      <w:r>
+        <w:t>-</w:t>
+      </w:r>
+      <w:r>
+        <w:rPr>
+          <w:lang w:val="en-US"/>
+        </w:rPr>
+        <w:t>operator</w:t>
+      </w:r>
+      <w:r>
+        <w:t>_</w:t>
+      </w:r>
+      <w:r>
+        <w:rPr>
+          <w:lang w:val="en-US"/>
+        </w:rPr>
+        <w:t>multiply</w:t>
+      </w:r>
+      <w:r>
+        <w:t>.</w:t>
+      </w:r>
+      <w:r>
+        <w:rPr>
+          <w:lang w:val="en-US"/>
+        </w:rPr>
+        <w:t>html</w:t>
+      </w:r>
+    </w:p>
+    <w:p>
+      <w:hyperlink r:id="rId27" w:history="1">
+        <w:r>
+          <w:rPr>
+            <w:rStyle w:val="a3"/>
+            <w:lang w:val="en-US"/>
+          </w:rPr>
+          <w:t>https</w:t>
+        </w:r>
+        <w:r>
+          <w:rPr>
+            <w:rStyle w:val="a3"/>
+          </w:rPr>
+          <w:t>://</w:t>
+        </w:r>
+        <w:r>
+          <w:rPr>
+            <w:rStyle w:val="a3"/>
+            <w:lang w:val="en-US"/>
+          </w:rPr>
+          <w:t>docs</w:t>
+        </w:r>
+        <w:r>
+          <w:rPr>
+            <w:rStyle w:val="a3"/>
+          </w:rPr>
+          <w:t>.</w:t>
+        </w:r>
+        <w:r>
+          <w:rPr>
+            <w:rStyle w:val="a3"/>
+            <w:lang w:val="en-US"/>
+          </w:rPr>
+          <w:t>unity</w:t>
+        </w:r>
+        <w:r>
+          <w:rPr>
+            <w:rStyle w:val="a3"/>
+          </w:rPr>
+          <w:t>3</w:t>
+        </w:r>
+        <w:r>
+          <w:rPr>
+            <w:rStyle w:val="a3"/>
+            <w:lang w:val="en-US"/>
+          </w:rPr>
+          <w:t>d</w:t>
+        </w:r>
+        <w:r>
+          <w:rPr>
+            <w:rStyle w:val="a3"/>
+          </w:rPr>
+          <w:t>.</w:t>
+        </w:r>
+        <w:r>
+          <w:rPr>
+            <w:rStyle w:val="a3"/>
+            <w:lang w:val="en-US"/>
+          </w:rPr>
+          <w:t>com</w:t>
+        </w:r>
+        <w:r>
+          <w:rPr>
+            <w:rStyle w:val="a3"/>
+          </w:rPr>
+          <w:t>/</w:t>
+        </w:r>
+        <w:proofErr w:type="spellStart"/>
+        <w:r>
+          <w:rPr>
+            <w:rStyle w:val="a3"/>
+            <w:lang w:val="en-US"/>
+          </w:rPr>
+          <w:t>ScriptReference</w:t>
+        </w:r>
+        <w:proofErr w:type="spellEnd"/>
+        <w:r>
+          <w:rPr>
+            <w:rStyle w:val="a3"/>
+          </w:rPr>
+          <w:t>/</w:t>
+        </w:r>
+        <w:r>
+          <w:rPr>
+            <w:rStyle w:val="a3"/>
+            <w:lang w:val="en-US"/>
+          </w:rPr>
+          <w:t>Vector</w:t>
+        </w:r>
+        <w:r>
+          <w:rPr>
+            <w:rStyle w:val="a3"/>
+          </w:rPr>
+          <w:t>3.</w:t>
+        </w:r>
+        <w:r>
+          <w:rPr>
+            <w:rStyle w:val="a3"/>
+            <w:lang w:val="en-US"/>
+          </w:rPr>
+          <w:t>html</w:t>
+        </w:r>
+      </w:hyperlink>
+    </w:p>
+    <w:p>
+      <w:pPr>
+        <w:rPr>
+          <w:rStyle w:val="a3"/>
+        </w:rPr>
+      </w:pPr>
+      <w:hyperlink r:id="rId28" w:history="1">
+        <w:r>
+          <w:rPr>
+            <w:rStyle w:val="a3"/>
+            <w:lang w:val="en-US"/>
+          </w:rPr>
+          <w:t>https</w:t>
+        </w:r>
+        <w:r>
+          <w:rPr>
+            <w:rStyle w:val="a3"/>
+          </w:rPr>
+          <w:t>://</w:t>
+        </w:r>
+        <w:r>
+          <w:rPr>
+            <w:rStyle w:val="a3"/>
+            <w:lang w:val="en-US"/>
+          </w:rPr>
+          <w:t>docs</w:t>
+        </w:r>
+        <w:r>
+          <w:rPr>
+            <w:rStyle w:val="a3"/>
+          </w:rPr>
+          <w:t>.</w:t>
+        </w:r>
+        <w:r>
+          <w:rPr>
+            <w:rStyle w:val="a3"/>
+            <w:lang w:val="en-US"/>
+          </w:rPr>
+          <w:t>unity</w:t>
+        </w:r>
+        <w:r>
+          <w:rPr>
+            <w:rStyle w:val="a3"/>
+          </w:rPr>
+          <w:t>3</w:t>
+        </w:r>
+        <w:r>
+          <w:rPr>
+            <w:rStyle w:val="a3"/>
+            <w:lang w:val="en-US"/>
+          </w:rPr>
+          <w:t>d</w:t>
+        </w:r>
+        <w:r>
+          <w:rPr>
+            <w:rStyle w:val="a3"/>
+          </w:rPr>
+          <w:t>.</w:t>
+        </w:r>
+        <w:r>
+          <w:rPr>
+            <w:rStyle w:val="a3"/>
+            <w:lang w:val="en-US"/>
+          </w:rPr>
+          <w:t>com</w:t>
+        </w:r>
+        <w:r>
+          <w:rPr>
+            <w:rStyle w:val="a3"/>
+          </w:rPr>
+          <w:t>/</w:t>
+        </w:r>
+        <w:proofErr w:type="spellStart"/>
+        <w:r>
+          <w:rPr>
+            <w:rStyle w:val="a3"/>
+            <w:lang w:val="en-US"/>
+          </w:rPr>
+          <w:t>ScriptReference</w:t>
+        </w:r>
+        <w:proofErr w:type="spellEnd"/>
+        <w:r>
+          <w:rPr>
+            <w:rStyle w:val="a3"/>
+          </w:rPr>
+          <w:t>/</w:t>
+        </w:r>
+        <w:r>
+          <w:rPr>
+            <w:rStyle w:val="a3"/>
+            <w:lang w:val="en-US"/>
+          </w:rPr>
+          <w:t>Transform</w:t>
+        </w:r>
+        <w:r>
+          <w:rPr>
+            <w:rStyle w:val="a3"/>
+          </w:rPr>
+          <w:t>.</w:t>
+        </w:r>
+        <w:r>
+          <w:rPr>
+            <w:rStyle w:val="a3"/>
+            <w:lang w:val="en-US"/>
+          </w:rPr>
+          <w:t>html</w:t>
+        </w:r>
+      </w:hyperlink>
     </w:p>
     <w:p>
       <w:r>
@@ -4228,6 +5682,195 @@
       <w:r>
         <w:t>://</w:t>
       </w:r>
+      <w:proofErr w:type="spellStart"/>
+      <w:r>
+        <w:rPr>
+          <w:lang w:val="en-US"/>
+        </w:rPr>
+        <w:t>stackoverflow</w:t>
+      </w:r>
+      <w:proofErr w:type="spellEnd"/>
+      <w:r>
+        <w:t>.</w:t>
+      </w:r>
+      <w:r>
+        <w:rPr>
+          <w:lang w:val="en-US"/>
+        </w:rPr>
+        <w:t>com</w:t>
+      </w:r>
+      <w:r>
+        <w:t>/</w:t>
+      </w:r>
+      <w:r>
+        <w:rPr>
+          <w:lang w:val="en-US"/>
+        </w:rPr>
+        <w:t>questions</w:t>
+      </w:r>
+      <w:r>
+        <w:t>/12088610/</w:t>
+      </w:r>
+      <w:r>
+        <w:rPr>
+          <w:lang w:val="en-US"/>
+        </w:rPr>
+        <w:t>conversion</w:t>
+      </w:r>
+      <w:r>
+        <w:t>-</w:t>
+      </w:r>
+      <w:r>
+        <w:rPr>
+          <w:lang w:val="en-US"/>
+        </w:rPr>
+        <w:t>between</w:t>
+      </w:r>
+      <w:r>
+        <w:t>-</w:t>
+      </w:r>
+      <w:proofErr w:type="spellStart"/>
+      <w:r>
+        <w:rPr>
+          <w:lang w:val="en-US"/>
+        </w:rPr>
+        <w:t>euler</w:t>
+      </w:r>
+      <w:proofErr w:type="spellEnd"/>
+      <w:r>
+        <w:t>-</w:t>
+      </w:r>
+      <w:r>
+        <w:rPr>
+          <w:lang w:val="en-US"/>
+        </w:rPr>
+        <w:t>quaternion</w:t>
+      </w:r>
+      <w:r>
+        <w:t>-</w:t>
+      </w:r>
+      <w:r>
+        <w:rPr>
+          <w:lang w:val="en-US"/>
+        </w:rPr>
+        <w:t>like</w:t>
+      </w:r>
+      <w:r>
+        <w:t>-</w:t>
+      </w:r>
+      <w:r>
+        <w:rPr>
+          <w:lang w:val="en-US"/>
+        </w:rPr>
+        <w:t>in</w:t>
+      </w:r>
+      <w:r>
+        <w:t>-</w:t>
+      </w:r>
+      <w:r>
+        <w:rPr>
+          <w:lang w:val="en-US"/>
+        </w:rPr>
+        <w:t>unity</w:t>
+      </w:r>
+      <w:r>
+        <w:t>3</w:t>
+      </w:r>
+      <w:r>
+        <w:rPr>
+          <w:lang w:val="en-US"/>
+        </w:rPr>
+        <w:t>d</w:t>
+      </w:r>
+      <w:r>
+        <w:t>-</w:t>
+      </w:r>
+      <w:r>
+        <w:rPr>
+          <w:lang w:val="en-US"/>
+        </w:rPr>
+        <w:t>engine</w:t>
+      </w:r>
+    </w:p>
+    <w:p>
+      <w:r>
+        <w:rPr>
+          <w:lang w:val="en-US"/>
+        </w:rPr>
+        <w:t>https</w:t>
+      </w:r>
+      <w:r>
+        <w:t>://</w:t>
+      </w:r>
+      <w:proofErr w:type="spellStart"/>
+      <w:r>
+        <w:rPr>
+          <w:lang w:val="en-US"/>
+        </w:rPr>
+        <w:t>youtu</w:t>
+      </w:r>
+      <w:proofErr w:type="spellEnd"/>
+      <w:r>
+        <w:t>.</w:t>
+      </w:r>
+      <w:r>
+        <w:rPr>
+          <w:lang w:val="en-US"/>
+        </w:rPr>
+        <w:t>be</w:t>
+      </w:r>
+      <w:r>
+        <w:t>/</w:t>
+      </w:r>
+      <w:proofErr w:type="spellStart"/>
+      <w:r>
+        <w:rPr>
+          <w:lang w:val="en-US"/>
+        </w:rPr>
+        <w:t>zc</w:t>
+      </w:r>
+      <w:proofErr w:type="spellEnd"/>
+      <w:r>
+        <w:t>8</w:t>
+      </w:r>
+      <w:r>
+        <w:rPr>
+          <w:lang w:val="en-US"/>
+        </w:rPr>
+        <w:t>b</w:t>
+      </w:r>
+      <w:r>
+        <w:t>2</w:t>
+      </w:r>
+      <w:r>
+        <w:rPr>
+          <w:lang w:val="en-US"/>
+        </w:rPr>
+        <w:t>Jo</w:t>
+      </w:r>
+      <w:r>
+        <w:t>7</w:t>
+      </w:r>
+      <w:proofErr w:type="spellStart"/>
+      <w:r>
+        <w:rPr>
+          <w:lang w:val="en-US"/>
+        </w:rPr>
+        <w:t>mno</w:t>
+      </w:r>
+      <w:proofErr w:type="spellEnd"/>
+    </w:p>
+    <w:p/>
+    <w:p>
+      <w:r>
+        <w:rPr>
+          <w:lang w:val="en-US"/>
+        </w:rPr>
+        <w:t>https</w:t>
+      </w:r>
+      <w:r>
+        <w:t>://</w:t>
+      </w:r>
       <w:r>
         <w:rPr>
           <w:lang w:val="en-US"/>
@@ -4268,7 +5911,7 @@
         <w:rPr>
           <w:lang w:val="en-US"/>
         </w:rPr>
-        <w:t>ScriptReference</w:t>
+        <w:t>Manual</w:t>
       </w:r>
       <w:r>
         <w:t>/</w:t>
@@ -4277,17 +5920,19 @@
         <w:rPr>
           <w:lang w:val="en-US"/>
         </w:rPr>
-        <w:t>Quaternion</w:t>
+        <w:t>class</w:t>
       </w:r>
       <w:r>
         <w:t>-</w:t>
       </w:r>
-      <w:r>
-        <w:rPr>
-          <w:lang w:val="en-US"/>
-        </w:rPr>
-        <w:t>y</w:t>
-      </w:r>
+      <w:proofErr w:type="spellStart"/>
+      <w:r>
+        <w:rPr>
+          <w:lang w:val="en-US"/>
+        </w:rPr>
+        <w:t>LineRenderer</w:t>
+      </w:r>
+      <w:proofErr w:type="spellEnd"/>
       <w:r>
         <w:t>.</w:t>
       </w:r>
@@ -4312,7 +5957,7 @@
         <w:rPr>
           <w:lang w:val="en-US"/>
         </w:rPr>
-        <w:t>vionixstudio</w:t>
+        <w:t>docs</w:t>
       </w:r>
       <w:r>
         <w:t>.</w:t>
@@ -4321,73 +5966,66 @@
         <w:rPr>
           <w:lang w:val="en-US"/>
         </w:rPr>
+        <w:t>unity</w:t>
+      </w:r>
+      <w:r>
+        <w:t>3</w:t>
+      </w:r>
+      <w:r>
+        <w:rPr>
+          <w:lang w:val="en-US"/>
+        </w:rPr>
+        <w:t>d</w:t>
+      </w:r>
+      <w:r>
+        <w:t>.</w:t>
+      </w:r>
+      <w:r>
+        <w:rPr>
+          <w:lang w:val="en-US"/>
+        </w:rPr>
         <w:t>com</w:t>
       </w:r>
       <w:r>
-        <w:t>/2022/06/16/</w:t>
-      </w:r>
-      <w:r>
-        <w:rPr>
-          <w:lang w:val="en-US"/>
-        </w:rPr>
-        <w:t>unity</w:t>
-      </w:r>
+        <w:t>/2021.3/</w:t>
+      </w:r>
+      <w:r>
+        <w:rPr>
+          <w:lang w:val="en-US"/>
+        </w:rPr>
+        <w:t>Documentation</w:t>
+      </w:r>
+      <w:r>
+        <w:t>/</w:t>
+      </w:r>
+      <w:r>
+        <w:rPr>
+          <w:lang w:val="en-US"/>
+        </w:rPr>
+        <w:t>Manual</w:t>
+      </w:r>
+      <w:r>
+        <w:t>/</w:t>
+      </w:r>
+      <w:proofErr w:type="spellStart"/>
+      <w:r>
+        <w:rPr>
+          <w:lang w:val="en-US"/>
+        </w:rPr>
+        <w:t>NavMesh</w:t>
+      </w:r>
+      <w:proofErr w:type="spellEnd"/>
       <w:r>
         <w:t>-</w:t>
       </w:r>
-      <w:r>
-        <w:rPr>
-          <w:lang w:val="en-US"/>
-        </w:rPr>
-        <w:t>quaternion</w:t>
-      </w:r>
-      <w:r>
-        <w:t>-</w:t>
-      </w:r>
-      <w:r>
-        <w:rPr>
-          <w:lang w:val="en-US"/>
-        </w:rPr>
-        <w:t>and</w:t>
-      </w:r>
-      <w:r>
-        <w:t>-</w:t>
-      </w:r>
-      <w:r>
-        <w:rPr>
-          <w:lang w:val="en-US"/>
-        </w:rPr>
-        <w:t>rotation</w:t>
-      </w:r>
-      <w:r>
-        <w:t>-</w:t>
-      </w:r>
-      <w:r>
-        <w:rPr>
-          <w:lang w:val="en-US"/>
-        </w:rPr>
-        <w:t>guide</w:t>
-      </w:r>
-      <w:r>
-        <w:t>/</w:t>
-      </w:r>
-    </w:p>
-    <w:p>
-      <w:r>
-        <w:rPr>
-          <w:lang w:val="en-US"/>
-        </w:rPr>
-        <w:t>https</w:t>
-      </w:r>
-      <w:r>
-        <w:t>://</w:t>
-      </w:r>
-      <w:r>
-        <w:rPr>
-          <w:lang w:val="en-US"/>
-        </w:rPr>
-        <w:t>docs</w:t>
-      </w:r>
+      <w:proofErr w:type="spellStart"/>
+      <w:r>
+        <w:rPr>
+          <w:lang w:val="en-US"/>
+        </w:rPr>
+        <w:t>BuildingComponents</w:t>
+      </w:r>
+      <w:proofErr w:type="spellEnd"/>
       <w:r>
         <w:t>.</w:t>
       </w:r>
@@ -4395,74 +6033,11 @@
         <w:rPr>
           <w:lang w:val="en-US"/>
         </w:rPr>
-        <w:t>unity</w:t>
-      </w:r>
-      <w:r>
-        <w:t>3</w:t>
-      </w:r>
-      <w:r>
-        <w:rPr>
-          <w:lang w:val="en-US"/>
-        </w:rPr>
-        <w:t>d</w:t>
-      </w:r>
-      <w:r>
-        <w:t>.</w:t>
-      </w:r>
-      <w:r>
-        <w:rPr>
-          <w:lang w:val="en-US"/>
-        </w:rPr>
-        <w:t>com</w:t>
-      </w:r>
-      <w:r>
-        <w:t>/</w:t>
-      </w:r>
-      <w:r>
-        <w:rPr>
-          <w:lang w:val="en-US"/>
-        </w:rPr>
-        <w:t>ScriptReference</w:t>
-      </w:r>
-      <w:r>
-        <w:t>/</w:t>
-      </w:r>
-      <w:r>
-        <w:rPr>
-          <w:lang w:val="en-US"/>
-        </w:rPr>
-        <w:t>Quaternion</w:t>
-      </w:r>
-      <w:r>
-        <w:t>-</w:t>
-      </w:r>
-      <w:r>
-        <w:rPr>
-          <w:lang w:val="en-US"/>
-        </w:rPr>
-        <w:t>operator</w:t>
-      </w:r>
-      <w:r>
-        <w:t>_</w:t>
-      </w:r>
-      <w:r>
-        <w:rPr>
-          <w:lang w:val="en-US"/>
-        </w:rPr>
-        <w:t>multiply</w:t>
-      </w:r>
-      <w:r>
-        <w:t>.</w:t>
-      </w:r>
-      <w:r>
-        <w:rPr>
-          <w:lang w:val="en-US"/>
-        </w:rPr>
         <w:t>html</w:t>
       </w:r>
     </w:p>
     <w:p>
-      <w:hyperlink r:id="rId26" w:history="1">
+      <w:hyperlink r:id="rId29" w:history="1">
         <w:r>
           <w:rPr>
             <w:rStyle w:val="a3"/>
@@ -4476,39 +6051,30 @@
           </w:rPr>
           <w:t>://</w:t>
         </w:r>
-        <w:r>
-          <w:rPr>
-            <w:rStyle w:val="a3"/>
-            <w:lang w:val="en-US"/>
-          </w:rPr>
-          <w:t>docs</w:t>
-        </w:r>
+        <w:proofErr w:type="spellStart"/>
+        <w:r>
+          <w:rPr>
+            <w:rStyle w:val="a3"/>
+            <w:lang w:val="en-US"/>
+          </w:rPr>
+          <w:t>gamedev</w:t>
+        </w:r>
+        <w:proofErr w:type="spellEnd"/>
         <w:r>
           <w:rPr>
             <w:rStyle w:val="a3"/>
           </w:rPr>
           <w:t>.</w:t>
         </w:r>
-        <w:r>
-          <w:rPr>
-            <w:rStyle w:val="a3"/>
-            <w:lang w:val="en-US"/>
-          </w:rPr>
-          <w:t>unity</w:t>
-        </w:r>
-        <w:r>
-          <w:rPr>
-            <w:rStyle w:val="a3"/>
-          </w:rPr>
-          <w:t>3</w:t>
-        </w:r>
-        <w:r>
-          <w:rPr>
-            <w:rStyle w:val="a3"/>
-            <w:lang w:val="en-US"/>
-          </w:rPr>
-          <w:t>d</w:t>
-        </w:r>
+        <w:proofErr w:type="spellStart"/>
+        <w:r>
+          <w:rPr>
+            <w:rStyle w:val="a3"/>
+            <w:lang w:val="en-US"/>
+          </w:rPr>
+          <w:t>stackexchange</w:t>
+        </w:r>
+        <w:proofErr w:type="spellEnd"/>
         <w:r>
           <w:rPr>
             <w:rStyle w:val="a3"/>
@@ -4533,706 +6099,208 @@
             <w:rStyle w:val="a3"/>
             <w:lang w:val="en-US"/>
           </w:rPr>
-          <w:t>ScriptReference</w:t>
-        </w:r>
-        <w:r>
-          <w:rPr>
-            <w:rStyle w:val="a3"/>
-          </w:rPr>
-          <w:t>/</w:t>
-        </w:r>
-        <w:r>
-          <w:rPr>
-            <w:rStyle w:val="a3"/>
-            <w:lang w:val="en-US"/>
-          </w:rPr>
-          <w:t>Vector</w:t>
-        </w:r>
-        <w:r>
-          <w:rPr>
-            <w:rStyle w:val="a3"/>
-          </w:rPr>
-          <w:t>3.</w:t>
-        </w:r>
-        <w:r>
-          <w:rPr>
-            <w:rStyle w:val="a3"/>
-            <w:lang w:val="en-US"/>
-          </w:rPr>
-          <w:t>html</w:t>
+          <w:t>questions</w:t>
+        </w:r>
+        <w:r>
+          <w:rPr>
+            <w:rStyle w:val="a3"/>
+          </w:rPr>
+          <w:t>/130210/</w:t>
+        </w:r>
+        <w:r>
+          <w:rPr>
+            <w:rStyle w:val="a3"/>
+            <w:lang w:val="en-US"/>
+          </w:rPr>
+          <w:t>how</w:t>
+        </w:r>
+        <w:r>
+          <w:rPr>
+            <w:rStyle w:val="a3"/>
+          </w:rPr>
+          <w:t>-</w:t>
+        </w:r>
+        <w:r>
+          <w:rPr>
+            <w:rStyle w:val="a3"/>
+            <w:lang w:val="en-US"/>
+          </w:rPr>
+          <w:t>can</w:t>
+        </w:r>
+        <w:r>
+          <w:rPr>
+            <w:rStyle w:val="a3"/>
+          </w:rPr>
+          <w:t>-</w:t>
+        </w:r>
+        <w:r>
+          <w:rPr>
+            <w:rStyle w:val="a3"/>
+            <w:lang w:val="en-US"/>
+          </w:rPr>
+          <w:t>create</w:t>
+        </w:r>
+        <w:r>
+          <w:rPr>
+            <w:rStyle w:val="a3"/>
+          </w:rPr>
+          <w:t>-</w:t>
+        </w:r>
+        <w:r>
+          <w:rPr>
+            <w:rStyle w:val="a3"/>
+            <w:lang w:val="en-US"/>
+          </w:rPr>
+          <w:t>line</w:t>
+        </w:r>
+        <w:r>
+          <w:rPr>
+            <w:rStyle w:val="a3"/>
+          </w:rPr>
+          <w:t>-</w:t>
+        </w:r>
+        <w:r>
+          <w:rPr>
+            <w:rStyle w:val="a3"/>
+            <w:lang w:val="en-US"/>
+          </w:rPr>
+          <w:t>renderer</w:t>
+        </w:r>
+        <w:r>
+          <w:rPr>
+            <w:rStyle w:val="a3"/>
+          </w:rPr>
+          <w:t>-</w:t>
+        </w:r>
+        <w:r>
+          <w:rPr>
+            <w:rStyle w:val="a3"/>
+            <w:lang w:val="en-US"/>
+          </w:rPr>
+          <w:t>runtime</w:t>
+        </w:r>
+        <w:r>
+          <w:rPr>
+            <w:rStyle w:val="a3"/>
+          </w:rPr>
+          <w:t>-</w:t>
+        </w:r>
+        <w:r>
+          <w:rPr>
+            <w:rStyle w:val="a3"/>
+            <w:lang w:val="en-US"/>
+          </w:rPr>
+          <w:t>when</w:t>
+        </w:r>
+        <w:r>
+          <w:rPr>
+            <w:rStyle w:val="a3"/>
+          </w:rPr>
+          <w:t>-</w:t>
+        </w:r>
+        <w:r>
+          <w:rPr>
+            <w:rStyle w:val="a3"/>
+            <w:lang w:val="en-US"/>
+          </w:rPr>
+          <w:t>player</w:t>
+        </w:r>
+        <w:r>
+          <w:rPr>
+            <w:rStyle w:val="a3"/>
+          </w:rPr>
+          <w:t>-</w:t>
+        </w:r>
+        <w:r>
+          <w:rPr>
+            <w:rStyle w:val="a3"/>
+            <w:lang w:val="en-US"/>
+          </w:rPr>
+          <w:t>in</w:t>
+        </w:r>
+        <w:r>
+          <w:rPr>
+            <w:rStyle w:val="a3"/>
+          </w:rPr>
+          <w:t>-</w:t>
+        </w:r>
+        <w:r>
+          <w:rPr>
+            <w:rStyle w:val="a3"/>
+            <w:lang w:val="en-US"/>
+          </w:rPr>
+          <w:t>gravity</w:t>
         </w:r>
       </w:hyperlink>
     </w:p>
+    <w:p/>
     <w:p>
       <w:pPr>
         <w:rPr>
-          <w:rStyle w:val="a3"/>
+          <w:lang w:val="en-US"/>
         </w:rPr>
       </w:pPr>
-      <w:hyperlink r:id="rId27" w:history="1">
-        <w:r>
-          <w:rPr>
-            <w:rStyle w:val="a3"/>
-            <w:lang w:val="en-US"/>
-          </w:rPr>
-          <w:t>https</w:t>
-        </w:r>
-        <w:r>
-          <w:rPr>
-            <w:rStyle w:val="a3"/>
-          </w:rPr>
-          <w:t>://</w:t>
-        </w:r>
-        <w:r>
-          <w:rPr>
-            <w:rStyle w:val="a3"/>
-            <w:lang w:val="en-US"/>
-          </w:rPr>
-          <w:t>docs</w:t>
-        </w:r>
-        <w:r>
-          <w:rPr>
-            <w:rStyle w:val="a3"/>
-          </w:rPr>
-          <w:t>.</w:t>
-        </w:r>
-        <w:r>
-          <w:rPr>
-            <w:rStyle w:val="a3"/>
-            <w:lang w:val="en-US"/>
-          </w:rPr>
-          <w:t>unity</w:t>
-        </w:r>
-        <w:r>
-          <w:rPr>
-            <w:rStyle w:val="a3"/>
-          </w:rPr>
-          <w:t>3</w:t>
-        </w:r>
-        <w:r>
-          <w:rPr>
-            <w:rStyle w:val="a3"/>
-            <w:lang w:val="en-US"/>
-          </w:rPr>
-          <w:t>d</w:t>
-        </w:r>
-        <w:r>
-          <w:rPr>
-            <w:rStyle w:val="a3"/>
-          </w:rPr>
-          <w:t>.</w:t>
-        </w:r>
-        <w:r>
-          <w:rPr>
-            <w:rStyle w:val="a3"/>
-            <w:lang w:val="en-US"/>
-          </w:rPr>
-          <w:t>com</w:t>
-        </w:r>
-        <w:r>
-          <w:rPr>
-            <w:rStyle w:val="a3"/>
-          </w:rPr>
-          <w:t>/</w:t>
-        </w:r>
-        <w:r>
-          <w:rPr>
-            <w:rStyle w:val="a3"/>
-            <w:lang w:val="en-US"/>
-          </w:rPr>
-          <w:t>ScriptReference</w:t>
-        </w:r>
-        <w:r>
-          <w:rPr>
-            <w:rStyle w:val="a3"/>
-          </w:rPr>
-          <w:t>/</w:t>
-        </w:r>
-        <w:r>
-          <w:rPr>
-            <w:rStyle w:val="a3"/>
-            <w:lang w:val="en-US"/>
-          </w:rPr>
-          <w:t>Transform</w:t>
-        </w:r>
-        <w:r>
-          <w:rPr>
-            <w:rStyle w:val="a3"/>
-          </w:rPr>
-          <w:t>.</w:t>
-        </w:r>
-        <w:r>
-          <w:rPr>
-            <w:rStyle w:val="a3"/>
-            <w:lang w:val="en-US"/>
-          </w:rPr>
-          <w:t>html</w:t>
+      <w:hyperlink r:id="rId30" w:history="1">
+        <w:r>
+          <w:rPr>
+            <w:rStyle w:val="a3"/>
+            <w:lang w:val="en-US"/>
+          </w:rPr>
+          <w:t>https://stackoverflow.com/questions/54695270/multiple-line-renderers-each-following-a-different-object</w:t>
         </w:r>
       </w:hyperlink>
-    </w:p>
-    <w:p>
-      <w:r>
-        <w:rPr>
-          <w:lang w:val="en-US"/>
-        </w:rPr>
-        <w:t>https</w:t>
-      </w:r>
-      <w:r>
-        <w:t>://</w:t>
-      </w:r>
-      <w:r>
-        <w:rPr>
-          <w:lang w:val="en-US"/>
-        </w:rPr>
-        <w:t>stackoverflow</w:t>
-      </w:r>
-      <w:r>
-        <w:t>.</w:t>
-      </w:r>
-      <w:r>
-        <w:rPr>
-          <w:lang w:val="en-US"/>
-        </w:rPr>
-        <w:t>com</w:t>
-      </w:r>
-      <w:r>
-        <w:t>/</w:t>
-      </w:r>
-      <w:r>
-        <w:rPr>
-          <w:lang w:val="en-US"/>
-        </w:rPr>
-        <w:t>questions</w:t>
-      </w:r>
-      <w:r>
-        <w:t>/12088610/</w:t>
-      </w:r>
-      <w:r>
-        <w:rPr>
-          <w:lang w:val="en-US"/>
-        </w:rPr>
-        <w:t>conversion</w:t>
-      </w:r>
-      <w:r>
-        <w:t>-</w:t>
-      </w:r>
-      <w:r>
-        <w:rPr>
-          <w:lang w:val="en-US"/>
-        </w:rPr>
-        <w:t>between</w:t>
-      </w:r>
-      <w:r>
-        <w:t>-</w:t>
-      </w:r>
-      <w:r>
-        <w:rPr>
-          <w:lang w:val="en-US"/>
-        </w:rPr>
-        <w:t>euler</w:t>
-      </w:r>
-      <w:r>
-        <w:t>-</w:t>
-      </w:r>
-      <w:r>
-        <w:rPr>
-          <w:lang w:val="en-US"/>
-        </w:rPr>
-        <w:t>quaternion</w:t>
-      </w:r>
-      <w:r>
-        <w:t>-</w:t>
-      </w:r>
-      <w:r>
-        <w:rPr>
-          <w:lang w:val="en-US"/>
-        </w:rPr>
-        <w:t>like</w:t>
-      </w:r>
-      <w:r>
-        <w:t>-</w:t>
-      </w:r>
-      <w:r>
-        <w:rPr>
-          <w:lang w:val="en-US"/>
-        </w:rPr>
-        <w:t>in</w:t>
-      </w:r>
-      <w:r>
-        <w:t>-</w:t>
-      </w:r>
-      <w:r>
-        <w:rPr>
-          <w:lang w:val="en-US"/>
-        </w:rPr>
-        <w:t>unity</w:t>
-      </w:r>
-      <w:r>
-        <w:t>3</w:t>
-      </w:r>
-      <w:r>
-        <w:rPr>
-          <w:lang w:val="en-US"/>
-        </w:rPr>
-        <w:t>d</w:t>
-      </w:r>
-      <w:r>
-        <w:t>-</w:t>
-      </w:r>
-      <w:r>
-        <w:rPr>
-          <w:lang w:val="en-US"/>
-        </w:rPr>
-        <w:t>engine</w:t>
-      </w:r>
-    </w:p>
-    <w:p>
-      <w:r>
-        <w:rPr>
-          <w:lang w:val="en-US"/>
-        </w:rPr>
-        <w:t>https</w:t>
-      </w:r>
-      <w:r>
-        <w:t>://</w:t>
-      </w:r>
-      <w:r>
-        <w:rPr>
-          <w:lang w:val="en-US"/>
-        </w:rPr>
-        <w:t>youtu</w:t>
-      </w:r>
-      <w:r>
-        <w:t>.</w:t>
-      </w:r>
-      <w:r>
-        <w:rPr>
-          <w:lang w:val="en-US"/>
-        </w:rPr>
-        <w:t>be</w:t>
-      </w:r>
-      <w:r>
-        <w:t>/</w:t>
-      </w:r>
-      <w:r>
-        <w:rPr>
-          <w:lang w:val="en-US"/>
-        </w:rPr>
-        <w:t>zc</w:t>
-      </w:r>
-      <w:r>
-        <w:t>8</w:t>
-      </w:r>
-      <w:r>
-        <w:rPr>
-          <w:lang w:val="en-US"/>
-        </w:rPr>
-        <w:t>b</w:t>
-      </w:r>
-      <w:r>
-        <w:t>2</w:t>
-      </w:r>
-      <w:r>
-        <w:rPr>
-          <w:lang w:val="en-US"/>
-        </w:rPr>
-        <w:t>Jo</w:t>
-      </w:r>
-      <w:r>
-        <w:t>7</w:t>
-      </w:r>
-      <w:r>
-        <w:rPr>
-          <w:lang w:val="en-US"/>
-        </w:rPr>
-        <w:t>mno</w:t>
-      </w:r>
-    </w:p>
-    <w:p/>
-    <w:p>
-      <w:r>
-        <w:rPr>
-          <w:lang w:val="en-US"/>
-        </w:rPr>
-        <w:t>https</w:t>
-      </w:r>
-      <w:r>
-        <w:t>://</w:t>
-      </w:r>
-      <w:r>
-        <w:rPr>
-          <w:lang w:val="en-US"/>
-        </w:rPr>
-        <w:t>docs</w:t>
-      </w:r>
-      <w:r>
-        <w:t>.</w:t>
-      </w:r>
-      <w:r>
-        <w:rPr>
-          <w:lang w:val="en-US"/>
-        </w:rPr>
-        <w:t>unity</w:t>
-      </w:r>
-      <w:r>
-        <w:t>3</w:t>
-      </w:r>
-      <w:r>
-        <w:rPr>
-          <w:lang w:val="en-US"/>
-        </w:rPr>
-        <w:t>d</w:t>
-      </w:r>
-      <w:r>
-        <w:t>.</w:t>
-      </w:r>
-      <w:r>
-        <w:rPr>
-          <w:lang w:val="en-US"/>
-        </w:rPr>
-        <w:t>com</w:t>
-      </w:r>
-      <w:r>
-        <w:t>/</w:t>
-      </w:r>
-      <w:r>
-        <w:rPr>
-          <w:lang w:val="en-US"/>
-        </w:rPr>
-        <w:t>Manual</w:t>
-      </w:r>
-      <w:r>
-        <w:t>/</w:t>
-      </w:r>
-      <w:r>
-        <w:rPr>
-          <w:lang w:val="en-US"/>
-        </w:rPr>
-        <w:t>class</w:t>
-      </w:r>
-      <w:r>
-        <w:t>-</w:t>
-      </w:r>
-      <w:r>
-        <w:rPr>
-          <w:lang w:val="en-US"/>
-        </w:rPr>
-        <w:t>LineRenderer</w:t>
-      </w:r>
-      <w:r>
-        <w:t>.</w:t>
-      </w:r>
-      <w:r>
-        <w:rPr>
-          <w:lang w:val="en-US"/>
-        </w:rPr>
-        <w:t>html</w:t>
-      </w:r>
-    </w:p>
-    <w:p>
-      <w:r>
-        <w:rPr>
-          <w:lang w:val="en-US"/>
-        </w:rPr>
-        <w:t>https</w:t>
-      </w:r>
-      <w:r>
-        <w:t>://</w:t>
-      </w:r>
-      <w:r>
-        <w:rPr>
-          <w:lang w:val="en-US"/>
-        </w:rPr>
-        <w:t>docs</w:t>
-      </w:r>
-      <w:r>
-        <w:t>.</w:t>
-      </w:r>
-      <w:r>
-        <w:rPr>
-          <w:lang w:val="en-US"/>
-        </w:rPr>
-        <w:t>unity</w:t>
-      </w:r>
-      <w:r>
-        <w:t>3</w:t>
-      </w:r>
-      <w:r>
-        <w:rPr>
-          <w:lang w:val="en-US"/>
-        </w:rPr>
-        <w:t>d</w:t>
-      </w:r>
-      <w:r>
-        <w:t>.</w:t>
-      </w:r>
-      <w:r>
-        <w:rPr>
-          <w:lang w:val="en-US"/>
-        </w:rPr>
-        <w:t>com</w:t>
-      </w:r>
-      <w:r>
-        <w:t>/2021.3/</w:t>
-      </w:r>
-      <w:r>
-        <w:rPr>
-          <w:lang w:val="en-US"/>
-        </w:rPr>
-        <w:t>Documentation</w:t>
-      </w:r>
-      <w:r>
-        <w:t>/</w:t>
-      </w:r>
-      <w:r>
-        <w:rPr>
-          <w:lang w:val="en-US"/>
-        </w:rPr>
-        <w:t>Manual</w:t>
-      </w:r>
-      <w:r>
-        <w:t>/</w:t>
-      </w:r>
-      <w:r>
-        <w:rPr>
-          <w:lang w:val="en-US"/>
-        </w:rPr>
-        <w:t>NavMesh</w:t>
-      </w:r>
-      <w:r>
-        <w:t>-</w:t>
-      </w:r>
-      <w:r>
-        <w:rPr>
-          <w:lang w:val="en-US"/>
-        </w:rPr>
-        <w:t>BuildingComponents</w:t>
-      </w:r>
-      <w:r>
-        <w:t>.</w:t>
-      </w:r>
-      <w:r>
-        <w:rPr>
-          <w:lang w:val="en-US"/>
-        </w:rPr>
-        <w:t>html</w:t>
-      </w:r>
-    </w:p>
-    <w:p>
-      <w:hyperlink r:id="rId28" w:history="1">
-        <w:r>
-          <w:rPr>
-            <w:rStyle w:val="a3"/>
-            <w:lang w:val="en-US"/>
-          </w:rPr>
-          <w:t>https</w:t>
-        </w:r>
-        <w:r>
-          <w:rPr>
-            <w:rStyle w:val="a3"/>
-          </w:rPr>
-          <w:t>://</w:t>
-        </w:r>
-        <w:r>
-          <w:rPr>
-            <w:rStyle w:val="a3"/>
-            <w:lang w:val="en-US"/>
-          </w:rPr>
-          <w:t>gamedev</w:t>
-        </w:r>
-        <w:r>
-          <w:rPr>
-            <w:rStyle w:val="a3"/>
-          </w:rPr>
-          <w:t>.</w:t>
-        </w:r>
-        <w:r>
-          <w:rPr>
-            <w:rStyle w:val="a3"/>
-            <w:lang w:val="en-US"/>
-          </w:rPr>
-          <w:t>stackexchange</w:t>
-        </w:r>
-        <w:r>
-          <w:rPr>
-            <w:rStyle w:val="a3"/>
-          </w:rPr>
-          <w:t>.</w:t>
-        </w:r>
-        <w:r>
-          <w:rPr>
-            <w:rStyle w:val="a3"/>
-            <w:lang w:val="en-US"/>
-          </w:rPr>
-          <w:t>com</w:t>
-        </w:r>
-        <w:r>
-          <w:rPr>
-            <w:rStyle w:val="a3"/>
-          </w:rPr>
-          <w:t>/</w:t>
-        </w:r>
-        <w:r>
-          <w:rPr>
-            <w:rStyle w:val="a3"/>
-            <w:lang w:val="en-US"/>
-          </w:rPr>
-          <w:t>questions</w:t>
-        </w:r>
-        <w:r>
-          <w:rPr>
-            <w:rStyle w:val="a3"/>
-          </w:rPr>
-          <w:t>/130210/</w:t>
-        </w:r>
-        <w:r>
-          <w:rPr>
-            <w:rStyle w:val="a3"/>
-            <w:lang w:val="en-US"/>
-          </w:rPr>
-          <w:t>how</w:t>
-        </w:r>
-        <w:r>
-          <w:rPr>
-            <w:rStyle w:val="a3"/>
-          </w:rPr>
-          <w:t>-</w:t>
-        </w:r>
-        <w:r>
-          <w:rPr>
-            <w:rStyle w:val="a3"/>
-            <w:lang w:val="en-US"/>
-          </w:rPr>
-          <w:t>can</w:t>
-        </w:r>
-        <w:r>
-          <w:rPr>
-            <w:rStyle w:val="a3"/>
-          </w:rPr>
-          <w:t>-</w:t>
-        </w:r>
-        <w:r>
-          <w:rPr>
-            <w:rStyle w:val="a3"/>
-            <w:lang w:val="en-US"/>
-          </w:rPr>
-          <w:t>create</w:t>
-        </w:r>
-        <w:r>
-          <w:rPr>
-            <w:rStyle w:val="a3"/>
-          </w:rPr>
-          <w:t>-</w:t>
-        </w:r>
-        <w:r>
-          <w:rPr>
-            <w:rStyle w:val="a3"/>
-            <w:lang w:val="en-US"/>
-          </w:rPr>
-          <w:t>line</w:t>
-        </w:r>
-        <w:r>
-          <w:rPr>
-            <w:rStyle w:val="a3"/>
-          </w:rPr>
-          <w:t>-</w:t>
-        </w:r>
-        <w:r>
-          <w:rPr>
-            <w:rStyle w:val="a3"/>
-            <w:lang w:val="en-US"/>
-          </w:rPr>
-          <w:t>renderer</w:t>
-        </w:r>
-        <w:r>
-          <w:rPr>
-            <w:rStyle w:val="a3"/>
-          </w:rPr>
-          <w:t>-</w:t>
-        </w:r>
-        <w:r>
-          <w:rPr>
-            <w:rStyle w:val="a3"/>
-            <w:lang w:val="en-US"/>
-          </w:rPr>
-          <w:t>runtime</w:t>
-        </w:r>
-        <w:r>
-          <w:rPr>
-            <w:rStyle w:val="a3"/>
-          </w:rPr>
-          <w:t>-</w:t>
-        </w:r>
-        <w:r>
-          <w:rPr>
-            <w:rStyle w:val="a3"/>
-            <w:lang w:val="en-US"/>
-          </w:rPr>
-          <w:t>when</w:t>
-        </w:r>
-        <w:r>
-          <w:rPr>
-            <w:rStyle w:val="a3"/>
-          </w:rPr>
-          <w:t>-</w:t>
-        </w:r>
-        <w:r>
-          <w:rPr>
-            <w:rStyle w:val="a3"/>
-            <w:lang w:val="en-US"/>
-          </w:rPr>
-          <w:t>player</w:t>
-        </w:r>
-        <w:r>
-          <w:rPr>
-            <w:rStyle w:val="a3"/>
-          </w:rPr>
-          <w:t>-</w:t>
-        </w:r>
-        <w:r>
-          <w:rPr>
-            <w:rStyle w:val="a3"/>
-            <w:lang w:val="en-US"/>
-          </w:rPr>
-          <w:t>in</w:t>
-        </w:r>
-        <w:r>
-          <w:rPr>
-            <w:rStyle w:val="a3"/>
-          </w:rPr>
-          <w:t>-</w:t>
-        </w:r>
-        <w:r>
-          <w:rPr>
-            <w:rStyle w:val="a3"/>
-            <w:lang w:val="en-US"/>
-          </w:rPr>
-          <w:t>gravity</w:t>
+      <w:r>
+        <w:rPr>
+          <w:lang w:val="en-US"/>
+        </w:rPr>
+        <w:t xml:space="preserve"> - Creating Line renderers.</w:t>
+      </w:r>
+    </w:p>
+    <w:p>
+      <w:pPr>
+        <w:rPr>
+          <w:lang w:val="en-US"/>
+        </w:rPr>
+      </w:pPr>
+    </w:p>
+    <w:p>
+      <w:pPr>
+        <w:rPr>
+          <w:lang w:val="en-US"/>
+        </w:rPr>
+      </w:pPr>
+      <w:hyperlink r:id="rId31" w:anchor="debug_usb" w:history="1">
+        <w:r>
+          <w:rPr>
+            <w:rStyle w:val="a3"/>
+            <w:lang w:val="en-US"/>
+          </w:rPr>
+          <w:t>https://www.jetbrains.com/help/rider/Debugging_Unity_Applications.html#debug_usb</w:t>
         </w:r>
       </w:hyperlink>
     </w:p>
-    <w:p/>
     <w:p>
       <w:pPr>
         <w:rPr>
           <w:lang w:val="en-US"/>
         </w:rPr>
       </w:pPr>
-      <w:hyperlink r:id="rId29" w:history="1">
-        <w:r>
-          <w:rPr>
-            <w:rStyle w:val="a3"/>
-            <w:lang w:val="en-US"/>
-          </w:rPr>
-          <w:t>https://stackoverflow.com/questions/54695270/multiple-line-renderers-each-following-a-different-object</w:t>
+    </w:p>
+    <w:p>
+      <w:pPr>
+        <w:rPr>
+          <w:lang w:val="en-US"/>
+        </w:rPr>
+      </w:pPr>
+      <w:hyperlink r:id="rId32" w:history="1">
+        <w:r>
+          <w:rPr>
+            <w:rStyle w:val="a3"/>
+            <w:lang w:val="en-US"/>
+          </w:rPr>
+          <w:t>https://answers.unity.com/questions/1100566/making-a-arrow-instead-of-linerenderer.html</w:t>
         </w:r>
       </w:hyperlink>
-      <w:r>
-        <w:rPr>
-          <w:lang w:val="en-US"/>
-        </w:rPr>
-        <w:t xml:space="preserve"> - Creating Line renderers.</w:t>
-      </w:r>
     </w:p>
     <w:p>
       <w:pPr>
@@ -5242,16 +6310,11 @@
       </w:pPr>
     </w:p>
     <w:p>
-      <w:pPr>
-        <w:rPr>
-          <w:lang w:val="en-US"/>
-        </w:rPr>
-      </w:pPr>
-      <w:r>
-        <w:rPr>
-          <w:lang w:val="en-US"/>
-        </w:rPr>
-        <w:t>https://www.jetbrains.com/help/rider/Debugging_Unity_Applications.html#debug_usb</w:t>
+      <w:r>
+        <w:rPr>
+          <w:lang w:val="en-US"/>
+        </w:rPr>
+        <w:t>https://github.com/ExcelDataReader/ExcelDataReader</w:t>
       </w:r>
     </w:p>
     <w:sectPr>

</xml_diff>

<commit_message>
fixed smartphone tables new read data function
</commit_message>
<xml_diff>
--- a/Заметки2.docx
+++ b/Заметки2.docx
@@ -1,6 +1,6 @@
 
 <file path=word/document.xml><?xml version="1.0" encoding="utf-8"?>
-<w:document xmlns:wpc="http://schemas.microsoft.com/office/word/2010/wordprocessingCanvas" xmlns:cx="http://schemas.microsoft.com/office/drawing/2014/chartex" xmlns:cx1="http://schemas.microsoft.com/office/drawing/2015/9/8/chartex" xmlns:cx2="http://schemas.microsoft.com/office/drawing/2015/10/21/chartex" xmlns:cx3="http://schemas.microsoft.com/office/drawing/2016/5/9/chartex" xmlns:cx4="http://schemas.microsoft.com/office/drawing/2016/5/10/chartex" xmlns:cx5="http://schemas.microsoft.com/office/drawing/2016/5/11/chartex" xmlns:cx6="http://schemas.microsoft.com/office/drawing/2016/5/12/chartex" xmlns:cx7="http://schemas.microsoft.com/office/drawing/2016/5/13/chartex" xmlns:cx8="http://schemas.microsoft.com/office/drawing/2016/5/14/chartex" xmlns:mc="http://schemas.openxmlformats.org/markup-compatibility/2006" xmlns:aink="http://schemas.microsoft.com/office/drawing/2016/ink" xmlns:am3d="http://schemas.microsoft.com/office/drawing/2017/model3d" xmlns:o="urn:schemas-microsoft-com:office:office" xmlns:oel="http://schemas.microsoft.com/office/2019/extlst" xmlns:r="http://schemas.openxmlformats.org/officeDocument/2006/relationships" xmlns:m="http://schemas.openxmlformats.org/officeDocument/2006/math" xmlns:v="urn:schemas-microsoft-com:vml" xmlns:wp14="http://schemas.microsoft.com/office/word/2010/wordprocessingDrawing" xmlns:wp="http://schemas.openxmlformats.org/drawingml/2006/wordprocessingDrawing" xmlns:w10="urn:schemas-microsoft-com:office:word" xmlns:w="http://schemas.openxmlformats.org/wordprocessingml/2006/main" xmlns:w14="http://schemas.microsoft.com/office/word/2010/wordml" xmlns:w15="http://schemas.microsoft.com/office/word/2012/wordml" xmlns:w16cex="http://schemas.microsoft.com/office/word/2018/wordml/cex" xmlns:w16cid="http://schemas.microsoft.com/office/word/2016/wordml/cid" xmlns:w16="http://schemas.microsoft.com/office/word/2018/wordml" xmlns:w16du="http://schemas.microsoft.com/office/word/2023/wordml/word16du" xmlns:w16sdtdh="http://schemas.microsoft.com/office/word/2020/wordml/sdtdatahash" xmlns:w16se="http://schemas.microsoft.com/office/word/2015/wordml/symex" xmlns:wpg="http://schemas.microsoft.com/office/word/2010/wordprocessingGroup" xmlns:wpi="http://schemas.microsoft.com/office/word/2010/wordprocessingInk" xmlns:wne="http://schemas.microsoft.com/office/word/2006/wordml" xmlns:wps="http://schemas.microsoft.com/office/word/2010/wordprocessingShape" mc:Ignorable="w14 w15 w16se w16cid w16 w16cex w16sdtdh wp14">
+<w:document xmlns:wpc="http://schemas.microsoft.com/office/word/2010/wordprocessingCanvas" xmlns:cx="http://schemas.microsoft.com/office/drawing/2014/chartex" xmlns:cx1="http://schemas.microsoft.com/office/drawing/2015/9/8/chartex" xmlns:cx2="http://schemas.microsoft.com/office/drawing/2015/10/21/chartex" xmlns:cx3="http://schemas.microsoft.com/office/drawing/2016/5/9/chartex" xmlns:cx4="http://schemas.microsoft.com/office/drawing/2016/5/10/chartex" xmlns:cx5="http://schemas.microsoft.com/office/drawing/2016/5/11/chartex" xmlns:cx6="http://schemas.microsoft.com/office/drawing/2016/5/12/chartex" xmlns:cx7="http://schemas.microsoft.com/office/drawing/2016/5/13/chartex" xmlns:cx8="http://schemas.microsoft.com/office/drawing/2016/5/14/chartex" xmlns:mc="http://schemas.openxmlformats.org/markup-compatibility/2006" xmlns:aink="http://schemas.microsoft.com/office/drawing/2016/ink" xmlns:am3d="http://schemas.microsoft.com/office/drawing/2017/model3d" xmlns:o="urn:schemas-microsoft-com:office:office" xmlns:oel="http://schemas.microsoft.com/office/2019/extlst" xmlns:r="http://schemas.openxmlformats.org/officeDocument/2006/relationships" xmlns:m="http://schemas.openxmlformats.org/officeDocument/2006/math" xmlns:v="urn:schemas-microsoft-com:vml" xmlns:wp14="http://schemas.microsoft.com/office/word/2010/wordprocessingDrawing" xmlns:wp="http://schemas.openxmlformats.org/drawingml/2006/wordprocessingDrawing" xmlns:w10="urn:schemas-microsoft-com:office:word" xmlns:w="http://schemas.openxmlformats.org/wordprocessingml/2006/main" xmlns:w14="http://schemas.microsoft.com/office/word/2010/wordml" xmlns:w15="http://schemas.microsoft.com/office/word/2012/wordml" xmlns:w16cex="http://schemas.microsoft.com/office/word/2018/wordml/cex" xmlns:w16cid="http://schemas.microsoft.com/office/word/2016/wordml/cid" xmlns:w16="http://schemas.microsoft.com/office/word/2018/wordml" xmlns:w16sdtdh="http://schemas.microsoft.com/office/word/2020/wordml/sdtdatahash" xmlns:w16se="http://schemas.microsoft.com/office/word/2015/wordml/symex" xmlns:wpg="http://schemas.microsoft.com/office/word/2010/wordprocessingGroup" xmlns:wpi="http://schemas.microsoft.com/office/word/2010/wordprocessingInk" xmlns:wne="http://schemas.microsoft.com/office/word/2006/wordml" xmlns:wps="http://schemas.microsoft.com/office/word/2010/wordprocessingShape" mc:Ignorable="w14 w15 w16se w16cid w16 w16cex w16sdtdh wp14">
   <w:body>
     <w:p>
       <w:r>
@@ -2621,11 +2621,6 @@
       </w:r>
     </w:p>
     <w:p>
-      <w:pPr>
-        <w:rPr>
-          <w:lang w:val="en-US"/>
-        </w:rPr>
-      </w:pPr>
       <w:r>
         <w:t xml:space="preserve">Да и даже эталонную картинку с планетой так же часто плохо определяет если говорить про угол </w:t>
       </w:r>
@@ -2637,19 +2632,20 @@
       </w:r>
     </w:p>
     <w:p>
-      <w:pPr>
-        <w:rPr>
-          <w:lang w:val="en-US"/>
-        </w:rPr>
-      </w:pPr>
-    </w:p>
-    <w:p>
-      <w:pPr>
-        <w:rPr>
-          <w:lang w:val="en-US"/>
-        </w:rPr>
-      </w:pPr>
-    </w:p>
+      <w:r>
+        <w:t xml:space="preserve">При этом нужно как то импортировать </w:t>
+      </w:r>
+      <w:r>
+        <w:rPr>
+          <w:lang w:val="en-US"/>
+        </w:rPr>
+        <w:t>csv</w:t>
+      </w:r>
+      <w:r>
+        <w:t xml:space="preserve"> файл в билд.</w:t>
+      </w:r>
+    </w:p>
+    <w:p/>
     <w:p>
       <w:r>
         <w:rPr>
@@ -2915,13 +2911,72 @@
         <w:t xml:space="preserve">И заменить </w:t>
       </w:r>
       <w:r>
-        <w:rPr>
-          <w:lang w:val="en-US"/>
-        </w:rPr>
-        <w:t xml:space="preserve">\n </w:t>
+        <w:t>\</w:t>
+      </w:r>
+      <w:r>
+        <w:rPr>
+          <w:lang w:val="en-US"/>
+        </w:rPr>
+        <w:t>n</w:t>
+      </w:r>
+      <w:r>
+        <w:t xml:space="preserve"> </w:t>
       </w:r>
       <w:r>
         <w:t>на пустоту.</w:t>
+      </w:r>
+    </w:p>
+    <w:p>
+      <w:r>
+        <w:t xml:space="preserve">С новой функцией нужно ещё добавить в конце каждой строки </w:t>
+      </w:r>
+      <w:r>
+        <w:t>;</w:t>
+      </w:r>
+      <w:r>
+        <w:t xml:space="preserve"> </w:t>
+      </w:r>
+      <w:r>
+        <w:t xml:space="preserve">Чтобы он нашёл </w:t>
+      </w:r>
+      <w:r>
+        <w:t>\</w:t>
+      </w:r>
+      <w:r>
+        <w:rPr>
+          <w:lang w:val="en-US"/>
+        </w:rPr>
+        <w:t>n</w:t>
+      </w:r>
+      <w:r>
+        <w:t xml:space="preserve"> </w:t>
+      </w:r>
+      <w:r>
+        <w:t xml:space="preserve">Нужно открыть ещё </w:t>
+      </w:r>
+      <w:r>
+        <w:rPr>
+          <w:lang w:val="en-US"/>
+        </w:rPr>
+        <w:t>csv</w:t>
+      </w:r>
+      <w:r>
+        <w:t xml:space="preserve"> </w:t>
+      </w:r>
+      <w:r>
+        <w:t xml:space="preserve">через </w:t>
+      </w:r>
+      <w:r>
+        <w:rPr>
+          <w:lang w:val="en-US"/>
+        </w:rPr>
+        <w:t>word</w:t>
+      </w:r>
+      <w:r>
+        <w:t xml:space="preserve"> </w:t>
+      </w:r>
+      <w:r>
+        <w:t>потом нажать сохранть.</w:t>
       </w:r>
     </w:p>
     <w:p/>
@@ -3079,6 +3134,7 @@
         <w:rPr>
           <w:lang w:val="en-US"/>
         </w:rPr>
+        <w:lastRenderedPageBreak/>
         <w:t>https</w:t>
       </w:r>
       <w:r>
@@ -5144,86 +5200,6 @@
         <w:rPr>
           <w:lang w:val="en-US"/>
         </w:rPr>
-        <w:t>https</w:t>
-      </w:r>
-      <w:r>
-        <w:t>://</w:t>
-      </w:r>
-      <w:r>
-        <w:rPr>
-          <w:lang w:val="en-US"/>
-        </w:rPr>
-        <w:t>docs</w:t>
-      </w:r>
-      <w:r>
-        <w:t>.</w:t>
-      </w:r>
-      <w:r>
-        <w:rPr>
-          <w:lang w:val="en-US"/>
-        </w:rPr>
-        <w:t>unity</w:t>
-      </w:r>
-      <w:r>
-        <w:t>3</w:t>
-      </w:r>
-      <w:r>
-        <w:rPr>
-          <w:lang w:val="en-US"/>
-        </w:rPr>
-        <w:t>d</w:t>
-      </w:r>
-      <w:r>
-        <w:t>.</w:t>
-      </w:r>
-      <w:r>
-        <w:rPr>
-          <w:lang w:val="en-US"/>
-        </w:rPr>
-        <w:t>com</w:t>
-      </w:r>
-      <w:r>
-        <w:t>/</w:t>
-      </w:r>
-      <w:r>
-        <w:rPr>
-          <w:lang w:val="en-US"/>
-        </w:rPr>
-        <w:t>Manual</w:t>
-      </w:r>
-      <w:r>
-        <w:t>/</w:t>
-      </w:r>
-      <w:r>
-        <w:rPr>
-          <w:lang w:val="en-US"/>
-        </w:rPr>
-        <w:t>class</w:t>
-      </w:r>
-      <w:r>
-        <w:t>-</w:t>
-      </w:r>
-      <w:r>
-        <w:rPr>
-          <w:lang w:val="en-US"/>
-        </w:rPr>
-        <w:t>LineRenderer</w:t>
-      </w:r>
-      <w:r>
-        <w:t>.</w:t>
-      </w:r>
-      <w:r>
-        <w:rPr>
-          <w:lang w:val="en-US"/>
-        </w:rPr>
-        <w:t>html</w:t>
-      </w:r>
-    </w:p>
-    <w:p>
-      <w:r>
-        <w:rPr>
-          <w:lang w:val="en-US"/>
-        </w:rPr>
         <w:lastRenderedPageBreak/>
         <w:t>https</w:t>
       </w:r>
@@ -5264,6 +5240,86 @@
         <w:t>com</w:t>
       </w:r>
       <w:r>
+        <w:t>/</w:t>
+      </w:r>
+      <w:r>
+        <w:rPr>
+          <w:lang w:val="en-US"/>
+        </w:rPr>
+        <w:t>Manual</w:t>
+      </w:r>
+      <w:r>
+        <w:t>/</w:t>
+      </w:r>
+      <w:r>
+        <w:rPr>
+          <w:lang w:val="en-US"/>
+        </w:rPr>
+        <w:t>class</w:t>
+      </w:r>
+      <w:r>
+        <w:t>-</w:t>
+      </w:r>
+      <w:r>
+        <w:rPr>
+          <w:lang w:val="en-US"/>
+        </w:rPr>
+        <w:t>LineRenderer</w:t>
+      </w:r>
+      <w:r>
+        <w:t>.</w:t>
+      </w:r>
+      <w:r>
+        <w:rPr>
+          <w:lang w:val="en-US"/>
+        </w:rPr>
+        <w:t>html</w:t>
+      </w:r>
+    </w:p>
+    <w:p>
+      <w:r>
+        <w:rPr>
+          <w:lang w:val="en-US"/>
+        </w:rPr>
+        <w:t>https</w:t>
+      </w:r>
+      <w:r>
+        <w:t>://</w:t>
+      </w:r>
+      <w:r>
+        <w:rPr>
+          <w:lang w:val="en-US"/>
+        </w:rPr>
+        <w:t>docs</w:t>
+      </w:r>
+      <w:r>
+        <w:t>.</w:t>
+      </w:r>
+      <w:r>
+        <w:rPr>
+          <w:lang w:val="en-US"/>
+        </w:rPr>
+        <w:t>unity</w:t>
+      </w:r>
+      <w:r>
+        <w:t>3</w:t>
+      </w:r>
+      <w:r>
+        <w:rPr>
+          <w:lang w:val="en-US"/>
+        </w:rPr>
+        <w:t>d</w:t>
+      </w:r>
+      <w:r>
+        <w:t>.</w:t>
+      </w:r>
+      <w:r>
+        <w:rPr>
+          <w:lang w:val="en-US"/>
+        </w:rPr>
+        <w:t>com</w:t>
+      </w:r>
+      <w:r>
         <w:t>/2021.3/</w:t>
       </w:r>
       <w:r>
@@ -5579,11 +5635,48 @@
       </w:pPr>
     </w:p>
     <w:p>
-      <w:r>
-        <w:rPr>
-          <w:lang w:val="en-US"/>
-        </w:rPr>
-        <w:t>https://github.com/ExcelDataReader/ExcelDataReader</w:t>
+      <w:pPr>
+        <w:rPr>
+          <w:lang w:val="en-US"/>
+        </w:rPr>
+      </w:pPr>
+      <w:hyperlink r:id="rId36" w:history="1">
+        <w:r>
+          <w:rPr>
+            <w:rStyle w:val="a3"/>
+            <w:lang w:val="en-US"/>
+          </w:rPr>
+          <w:t>https://github.com/ExcelDataReader/ExcelDataReader</w:t>
+        </w:r>
+      </w:hyperlink>
+    </w:p>
+    <w:p>
+      <w:pPr>
+        <w:rPr>
+          <w:lang w:val="en-US"/>
+        </w:rPr>
+      </w:pPr>
+      <w:hyperlink r:id="rId37" w:history="1">
+        <w:r>
+          <w:rPr>
+            <w:rStyle w:val="a3"/>
+            <w:lang w:val="en-US"/>
+          </w:rPr>
+          <w:t>https://docs.unity3d.com/ScriptReference/Resources.Load.html</w:t>
+        </w:r>
+      </w:hyperlink>
+    </w:p>
+    <w:p>
+      <w:pPr>
+        <w:rPr>
+          <w:lang w:val="en-US"/>
+        </w:rPr>
+      </w:pPr>
+      <w:r>
+        <w:rPr>
+          <w:lang w:val="en-US"/>
+        </w:rPr>
+        <w:t>https://docs.unity3d.com/ScriptReference/TextAsset.html</w:t>
       </w:r>
     </w:p>
     <w:sectPr>

</xml_diff>